<commit_message>
Updated with System Model -JH
</commit_message>
<xml_diff>
--- a/Analysis Document draft.docx
+++ b/Analysis Document draft.docx
@@ -1880,10 +1880,7 @@
         <w:ind w:left="1440"/>
       </w:pPr>
       <w:r>
-        <w:t>The Sunshin</w:t>
-      </w:r>
-      <w:r>
-        <w:t>e Online Car Dealer System will not have an invalid input as all the input option will be provided for their selection.</w:t>
+        <w:t>The Sunshine Online Car Dealer System will not have an invalid input as all the input option will be provided for their selection.</w:t>
       </w:r>
     </w:p>
     <w:p>
@@ -1937,10 +1934,7 @@
         <w:ind w:left="1440"/>
       </w:pPr>
       <w:r>
-        <w:t>The Sunshine Online Car Dealer System has been designed with En</w:t>
-      </w:r>
-      <w:r>
-        <w:t xml:space="preserve">tity, Boundary and Control objects making the system more adaptable to maintainability, changes and support. </w:t>
+        <w:t xml:space="preserve">The Sunshine Online Car Dealer System has been designed with Entity, Boundary and Control objects making the system more adaptable to maintainability, changes and support. </w:t>
       </w:r>
     </w:p>
     <w:p/>
@@ -1987,10 +1981,7 @@
         <w:t xml:space="preserve">ler System must contain a mySQL </w:t>
       </w:r>
       <w:r>
-        <w:t>databas</w:t>
-      </w:r>
-      <w:r>
-        <w:t>e  with at least one user as Administrator.</w:t>
+        <w:t>database  with at least one user as Administrator.</w:t>
       </w:r>
     </w:p>
     <w:p>
@@ -2024,10 +2015,7 @@
         </w:numPr>
       </w:pPr>
       <w:r>
-        <w:t>The Sunshine Online Car Dealer System has to sell cars with mi</w:t>
-      </w:r>
-      <w:r>
-        <w:t>nimal human supervision.</w:t>
+        <w:t>The Sunshine Online Car Dealer System has to sell cars with minimal human supervision.</w:t>
       </w:r>
     </w:p>
     <w:p>
@@ -2062,7 +2050,35 @@
     <w:p>
       <w:r>
         <w:tab/>
-        <w:t>(What should go here?)</w:t>
+      </w:r>
+    </w:p>
+    <w:p>
+      <w:r>
+        <w:object w:dxaOrig="14170" w:dyaOrig="8045">
+          <v:shapetype id="_x0000_t75" coordsize="21600,21600" o:spt="75" o:preferrelative="t" path="m@4@5l@4@11@9@11@9@5xe" filled="f" stroked="f">
+            <v:stroke joinstyle="miter"/>
+            <v:formulas>
+              <v:f eqn="if lineDrawn pixelLineWidth 0"/>
+              <v:f eqn="sum @0 1 0"/>
+              <v:f eqn="sum 0 0 @1"/>
+              <v:f eqn="prod @2 1 2"/>
+              <v:f eqn="prod @3 21600 pixelWidth"/>
+              <v:f eqn="prod @3 21600 pixelHeight"/>
+              <v:f eqn="sum @0 0 1"/>
+              <v:f eqn="prod @6 1 2"/>
+              <v:f eqn="prod @7 21600 pixelWidth"/>
+              <v:f eqn="sum @8 21600 0"/>
+              <v:f eqn="prod @7 21600 pixelHeight"/>
+              <v:f eqn="sum @10 21600 0"/>
+            </v:formulas>
+            <v:path o:extrusionok="f" gradientshapeok="t" o:connecttype="rect"/>
+            <o:lock v:ext="edit" aspectratio="t"/>
+          </v:shapetype>
+          <v:shape id="_x0000_i1025" type="#_x0000_t75" style="width:498pt;height:282.75pt" o:ole="">
+            <v:imagedata r:id="rId8" o:title=""/>
+          </v:shape>
+          <o:OLEObject Type="Embed" ProgID="SmartDraw.2" ShapeID="_x0000_i1025" DrawAspect="Content" ObjectID="_1454180424" r:id="rId9"/>
+        </w:object>
       </w:r>
     </w:p>
     <w:p>
@@ -2170,6 +2186,7 @@
         </w:numPr>
       </w:pPr>
       <w:r>
+        <w:lastRenderedPageBreak/>
         <w:t>User/Admin must be at the login web page of Sunshine Online Car Dealer System.</w:t>
       </w:r>
     </w:p>
@@ -2292,7 +2309,6 @@
         </w:numPr>
       </w:pPr>
       <w:r>
-        <w:lastRenderedPageBreak/>
         <w:t>“Wrong Username/Password”</w:t>
       </w:r>
     </w:p>
@@ -2433,6 +2449,7 @@
         </w:numPr>
       </w:pPr>
       <w:r>
+        <w:lastRenderedPageBreak/>
         <w:t>User selects Purchase option.</w:t>
       </w:r>
     </w:p>
@@ -2562,7 +2579,6 @@
         </w:tabs>
       </w:pPr>
       <w:r>
-        <w:lastRenderedPageBreak/>
         <w:t>Actor: Admin</w:t>
       </w:r>
     </w:p>
@@ -2720,6 +2736,7 @@
         <w:rPr>
           <w:rFonts w:ascii="Arial" w:hAnsi="Arial" w:cs="Arial"/>
         </w:rPr>
+        <w:lastRenderedPageBreak/>
         <w:t>Use Case 4</w:t>
       </w:r>
     </w:p>
@@ -2865,6 +2882,878 @@
         </w:tabs>
       </w:pPr>
       <w:r>
+        <w:t xml:space="preserve">Exceptions: </w:t>
+      </w:r>
+    </w:p>
+    <w:p>
+      <w:pPr>
+        <w:numPr>
+          <w:ilvl w:val="1"/>
+          <w:numId w:val="5"/>
+        </w:numPr>
+      </w:pPr>
+      <w:r>
+        <w:t>Cancel</w:t>
+      </w:r>
+    </w:p>
+    <w:p>
+      <w:pPr>
+        <w:numPr>
+          <w:ilvl w:val="1"/>
+          <w:numId w:val="5"/>
+        </w:numPr>
+      </w:pPr>
+      <w:r>
+        <w:t>“Username already exists”</w:t>
+      </w:r>
+    </w:p>
+    <w:p/>
+    <w:p>
+      <w:pPr>
+        <w:rPr>
+          <w:rFonts w:ascii="Arial" w:hAnsi="Arial" w:cs="Arial"/>
+        </w:rPr>
+      </w:pPr>
+      <w:r>
+        <w:rPr>
+          <w:rFonts w:ascii="Arial" w:hAnsi="Arial" w:cs="Arial"/>
+        </w:rPr>
+        <w:t>Use Case 5</w:t>
+      </w:r>
+    </w:p>
+    <w:p>
+      <w:pPr>
+        <w:numPr>
+          <w:ilvl w:val="0"/>
+          <w:numId w:val="4"/>
+        </w:numPr>
+        <w:tabs>
+          <w:tab w:val="clear" w:pos="720"/>
+          <w:tab w:val="left" w:pos="709"/>
+        </w:tabs>
+      </w:pPr>
+      <w:r>
+        <w:t xml:space="preserve">Name: </w:t>
+      </w:r>
+      <w:r>
+        <w:t>Edit User Profile</w:t>
+      </w:r>
+    </w:p>
+    <w:p>
+      <w:pPr>
+        <w:numPr>
+          <w:ilvl w:val="0"/>
+          <w:numId w:val="4"/>
+        </w:numPr>
+        <w:tabs>
+          <w:tab w:val="clear" w:pos="720"/>
+          <w:tab w:val="left" w:pos="709"/>
+        </w:tabs>
+      </w:pPr>
+      <w:r>
+        <w:t>Actor: Admin</w:t>
+      </w:r>
+    </w:p>
+    <w:p>
+      <w:pPr>
+        <w:numPr>
+          <w:ilvl w:val="0"/>
+          <w:numId w:val="4"/>
+        </w:numPr>
+        <w:tabs>
+          <w:tab w:val="clear" w:pos="720"/>
+          <w:tab w:val="left" w:pos="709"/>
+        </w:tabs>
+      </w:pPr>
+      <w:r>
+        <w:t xml:space="preserve">Entry Condition: </w:t>
+      </w:r>
+    </w:p>
+    <w:p>
+      <w:pPr>
+        <w:numPr>
+          <w:ilvl w:val="1"/>
+          <w:numId w:val="4"/>
+        </w:numPr>
+      </w:pPr>
+      <w:r>
+        <w:t xml:space="preserve">Logged in as admin </w:t>
+      </w:r>
+    </w:p>
+    <w:p>
+      <w:pPr>
+        <w:numPr>
+          <w:ilvl w:val="1"/>
+          <w:numId w:val="4"/>
+        </w:numPr>
+      </w:pPr>
+      <w:r>
+        <w:t>On the page with the “</w:t>
+      </w:r>
+      <w:r>
+        <w:t>Edit User Profile</w:t>
+      </w:r>
+      <w:r>
+        <w:t>” function</w:t>
+      </w:r>
+    </w:p>
+    <w:p>
+      <w:pPr>
+        <w:numPr>
+          <w:ilvl w:val="0"/>
+          <w:numId w:val="4"/>
+        </w:numPr>
+        <w:tabs>
+          <w:tab w:val="clear" w:pos="720"/>
+          <w:tab w:val="left" w:pos="709"/>
+        </w:tabs>
+      </w:pPr>
+      <w:r>
+        <w:t xml:space="preserve">Event Flow: </w:t>
+      </w:r>
+    </w:p>
+    <w:p>
+      <w:pPr>
+        <w:numPr>
+          <w:ilvl w:val="1"/>
+          <w:numId w:val="4"/>
+        </w:numPr>
+      </w:pPr>
+      <w:r>
+        <w:t xml:space="preserve">Admin choose to </w:t>
+      </w:r>
+      <w:r>
+        <w:t>edita User’s  Profile</w:t>
+      </w:r>
+    </w:p>
+    <w:p>
+      <w:pPr>
+        <w:numPr>
+          <w:ilvl w:val="1"/>
+          <w:numId w:val="4"/>
+        </w:numPr>
+      </w:pPr>
+      <w:r>
+        <w:t xml:space="preserve">Edit the information of the </w:t>
+      </w:r>
+      <w:r>
+        <w:t xml:space="preserve">selected User </w:t>
+      </w:r>
+    </w:p>
+    <w:p>
+      <w:pPr>
+        <w:numPr>
+          <w:ilvl w:val="1"/>
+          <w:numId w:val="4"/>
+        </w:numPr>
+      </w:pPr>
+      <w:r>
+        <w:lastRenderedPageBreak/>
+        <w:t xml:space="preserve">Submit to update the </w:t>
+      </w:r>
+      <w:r>
+        <w:t xml:space="preserve">user’s </w:t>
+      </w:r>
+      <w:r>
+        <w:t xml:space="preserve"> information</w:t>
+      </w:r>
+    </w:p>
+    <w:p>
+      <w:pPr>
+        <w:numPr>
+          <w:ilvl w:val="0"/>
+          <w:numId w:val="4"/>
+        </w:numPr>
+        <w:tabs>
+          <w:tab w:val="clear" w:pos="720"/>
+          <w:tab w:val="left" w:pos="709"/>
+        </w:tabs>
+      </w:pPr>
+      <w:r>
+        <w:t xml:space="preserve">Exit Condition: Admin updated </w:t>
+      </w:r>
+      <w:r>
+        <w:t>user’s profile</w:t>
+      </w:r>
+      <w:r>
+        <w:t xml:space="preserve"> information.</w:t>
+      </w:r>
+    </w:p>
+    <w:p>
+      <w:pPr>
+        <w:numPr>
+          <w:ilvl w:val="0"/>
+          <w:numId w:val="4"/>
+        </w:numPr>
+        <w:tabs>
+          <w:tab w:val="clear" w:pos="720"/>
+          <w:tab w:val="left" w:pos="709"/>
+        </w:tabs>
+      </w:pPr>
+      <w:r>
+        <w:t xml:space="preserve">Exceptions: </w:t>
+      </w:r>
+    </w:p>
+    <w:p>
+      <w:pPr>
+        <w:numPr>
+          <w:ilvl w:val="1"/>
+          <w:numId w:val="4"/>
+        </w:numPr>
+      </w:pPr>
+      <w:r>
+        <w:t>Cancel</w:t>
+      </w:r>
+    </w:p>
+    <w:p>
+      <w:pPr>
+        <w:numPr>
+          <w:ilvl w:val="1"/>
+          <w:numId w:val="4"/>
+        </w:numPr>
+      </w:pPr>
+      <w:r>
+        <w:t>Repeated Unique values</w:t>
+      </w:r>
+    </w:p>
+    <w:p>
+      <w:pPr>
+        <w:tabs>
+          <w:tab w:val="clear" w:pos="709"/>
+        </w:tabs>
+      </w:pPr>
+    </w:p>
+    <w:p>
+      <w:pPr>
+        <w:tabs>
+          <w:tab w:val="clear" w:pos="709"/>
+        </w:tabs>
+        <w:rPr>
+          <w:rFonts w:ascii="Arial" w:hAnsi="Arial" w:cs="Arial"/>
+        </w:rPr>
+      </w:pPr>
+      <w:r>
+        <w:rPr>
+          <w:rFonts w:ascii="Arial" w:hAnsi="Arial" w:cs="Arial"/>
+        </w:rPr>
+        <w:t>Use Case</w:t>
+      </w:r>
+      <w:r>
+        <w:rPr>
+          <w:rFonts w:ascii="Arial" w:hAnsi="Arial" w:cs="Arial"/>
+        </w:rPr>
+        <w:t xml:space="preserve"> 6</w:t>
+      </w:r>
+    </w:p>
+    <w:p>
+      <w:pPr>
+        <w:numPr>
+          <w:ilvl w:val="0"/>
+          <w:numId w:val="5"/>
+        </w:numPr>
+        <w:tabs>
+          <w:tab w:val="clear" w:pos="720"/>
+          <w:tab w:val="left" w:pos="709"/>
+        </w:tabs>
+      </w:pPr>
+      <w:r>
+        <w:t xml:space="preserve">Name: Add </w:t>
+      </w:r>
+      <w:r>
+        <w:t>A Car</w:t>
+      </w:r>
+    </w:p>
+    <w:p>
+      <w:pPr>
+        <w:numPr>
+          <w:ilvl w:val="0"/>
+          <w:numId w:val="5"/>
+        </w:numPr>
+        <w:tabs>
+          <w:tab w:val="clear" w:pos="720"/>
+          <w:tab w:val="left" w:pos="709"/>
+        </w:tabs>
+      </w:pPr>
+      <w:r>
+        <w:t>Actor: Admin</w:t>
+      </w:r>
+    </w:p>
+    <w:p>
+      <w:pPr>
+        <w:numPr>
+          <w:ilvl w:val="0"/>
+          <w:numId w:val="5"/>
+        </w:numPr>
+        <w:tabs>
+          <w:tab w:val="clear" w:pos="720"/>
+          <w:tab w:val="left" w:pos="709"/>
+        </w:tabs>
+      </w:pPr>
+      <w:r>
+        <w:t xml:space="preserve">Entry Condition: </w:t>
+      </w:r>
+    </w:p>
+    <w:p>
+      <w:pPr>
+        <w:numPr>
+          <w:ilvl w:val="1"/>
+          <w:numId w:val="5"/>
+        </w:numPr>
+      </w:pPr>
+      <w:r>
+        <w:t xml:space="preserve">Logged in as admin </w:t>
+      </w:r>
+    </w:p>
+    <w:p>
+      <w:pPr>
+        <w:numPr>
+          <w:ilvl w:val="1"/>
+          <w:numId w:val="5"/>
+        </w:numPr>
+      </w:pPr>
+      <w:r>
+        <w:t xml:space="preserve">On the page with the “Add </w:t>
+      </w:r>
+      <w:r>
+        <w:t>A Car</w:t>
+      </w:r>
+      <w:r>
+        <w:t>” function</w:t>
+      </w:r>
+    </w:p>
+    <w:p>
+      <w:pPr>
+        <w:numPr>
+          <w:ilvl w:val="0"/>
+          <w:numId w:val="5"/>
+        </w:numPr>
+        <w:tabs>
+          <w:tab w:val="clear" w:pos="720"/>
+          <w:tab w:val="left" w:pos="709"/>
+        </w:tabs>
+      </w:pPr>
+      <w:r>
+        <w:t xml:space="preserve">Event Flow: </w:t>
+      </w:r>
+    </w:p>
+    <w:p>
+      <w:pPr>
+        <w:numPr>
+          <w:ilvl w:val="1"/>
+          <w:numId w:val="5"/>
+        </w:numPr>
+      </w:pPr>
+      <w:r>
+        <w:t xml:space="preserve">Admin </w:t>
+      </w:r>
+      <w:r>
+        <w:t>selects the “</w:t>
+      </w:r>
+      <w:r>
+        <w:t xml:space="preserve">Add </w:t>
+      </w:r>
+      <w:r>
+        <w:t>A Car”function</w:t>
+      </w:r>
+    </w:p>
+    <w:p>
+      <w:pPr>
+        <w:numPr>
+          <w:ilvl w:val="1"/>
+          <w:numId w:val="5"/>
+        </w:numPr>
+      </w:pPr>
+      <w:r>
+        <w:t xml:space="preserve">Enter the information of the new </w:t>
+      </w:r>
+      <w:r>
+        <w:t>car</w:t>
+      </w:r>
+      <w:r>
+        <w:t xml:space="preserve"> that needs to be added</w:t>
+      </w:r>
+    </w:p>
+    <w:p>
+      <w:pPr>
+        <w:numPr>
+          <w:ilvl w:val="1"/>
+          <w:numId w:val="5"/>
+        </w:numPr>
+      </w:pPr>
+      <w:r>
+        <w:t xml:space="preserve">Submit it to create the new </w:t>
+      </w:r>
+      <w:r>
+        <w:t>car</w:t>
+      </w:r>
+    </w:p>
+    <w:p>
+      <w:pPr>
+        <w:numPr>
+          <w:ilvl w:val="0"/>
+          <w:numId w:val="5"/>
+        </w:numPr>
+        <w:tabs>
+          <w:tab w:val="clear" w:pos="720"/>
+          <w:tab w:val="left" w:pos="709"/>
+        </w:tabs>
+      </w:pPr>
+      <w:r>
+        <w:t xml:space="preserve">Exit Condition: A new </w:t>
+      </w:r>
+      <w:r>
+        <w:t>car</w:t>
+      </w:r>
+      <w:r>
+        <w:t xml:space="preserve"> is </w:t>
+      </w:r>
+      <w:r>
+        <w:t>added</w:t>
+      </w:r>
+      <w:r>
+        <w:t xml:space="preserve"> in the system.</w:t>
+      </w:r>
+    </w:p>
+    <w:p>
+      <w:pPr>
+        <w:numPr>
+          <w:ilvl w:val="0"/>
+          <w:numId w:val="5"/>
+        </w:numPr>
+        <w:tabs>
+          <w:tab w:val="clear" w:pos="720"/>
+          <w:tab w:val="left" w:pos="709"/>
+        </w:tabs>
+      </w:pPr>
+      <w:r>
+        <w:t xml:space="preserve">Exceptions: </w:t>
+      </w:r>
+    </w:p>
+    <w:p>
+      <w:pPr>
+        <w:numPr>
+          <w:ilvl w:val="1"/>
+          <w:numId w:val="5"/>
+        </w:numPr>
+      </w:pPr>
+      <w:r>
+        <w:t>Cancel</w:t>
+      </w:r>
+    </w:p>
+    <w:p>
+      <w:pPr>
+        <w:numPr>
+          <w:ilvl w:val="1"/>
+          <w:numId w:val="5"/>
+        </w:numPr>
+      </w:pPr>
+      <w:r>
+        <w:t>Repeated Unique values</w:t>
+      </w:r>
+    </w:p>
+    <w:p/>
+    <w:p>
+      <w:pPr>
+        <w:rPr>
+          <w:rFonts w:ascii="Arial" w:hAnsi="Arial" w:cs="Arial"/>
+        </w:rPr>
+      </w:pPr>
+      <w:r>
+        <w:rPr>
+          <w:rFonts w:ascii="Arial" w:hAnsi="Arial" w:cs="Arial"/>
+        </w:rPr>
+        <w:t>Use Case 7</w:t>
+      </w:r>
+    </w:p>
+    <w:p>
+      <w:pPr>
+        <w:numPr>
+          <w:ilvl w:val="0"/>
+          <w:numId w:val="5"/>
+        </w:numPr>
+        <w:tabs>
+          <w:tab w:val="clear" w:pos="720"/>
+          <w:tab w:val="left" w:pos="709"/>
+        </w:tabs>
+      </w:pPr>
+      <w:r>
+        <w:t xml:space="preserve">Name: </w:t>
+      </w:r>
+      <w:r>
+        <w:t>RemoveA Car</w:t>
+      </w:r>
+    </w:p>
+    <w:p>
+      <w:pPr>
+        <w:numPr>
+          <w:ilvl w:val="0"/>
+          <w:numId w:val="5"/>
+        </w:numPr>
+        <w:tabs>
+          <w:tab w:val="clear" w:pos="720"/>
+          <w:tab w:val="left" w:pos="709"/>
+        </w:tabs>
+      </w:pPr>
+      <w:r>
+        <w:t>Actor: Admin</w:t>
+      </w:r>
+    </w:p>
+    <w:p>
+      <w:pPr>
+        <w:numPr>
+          <w:ilvl w:val="0"/>
+          <w:numId w:val="5"/>
+        </w:numPr>
+        <w:tabs>
+          <w:tab w:val="clear" w:pos="720"/>
+          <w:tab w:val="left" w:pos="709"/>
+        </w:tabs>
+      </w:pPr>
+      <w:r>
+        <w:lastRenderedPageBreak/>
+        <w:t xml:space="preserve">Entry Condition: </w:t>
+      </w:r>
+    </w:p>
+    <w:p>
+      <w:pPr>
+        <w:numPr>
+          <w:ilvl w:val="1"/>
+          <w:numId w:val="5"/>
+        </w:numPr>
+      </w:pPr>
+      <w:r>
+        <w:t xml:space="preserve">Logged in as admin </w:t>
+      </w:r>
+    </w:p>
+    <w:p>
+      <w:pPr>
+        <w:numPr>
+          <w:ilvl w:val="1"/>
+          <w:numId w:val="5"/>
+        </w:numPr>
+      </w:pPr>
+      <w:r>
+        <w:t xml:space="preserve">On the page </w:t>
+      </w:r>
+      <w:r>
+        <w:t>of a list of cars with</w:t>
+      </w:r>
+      <w:r>
+        <w:t xml:space="preserve"> the “</w:t>
+      </w:r>
+      <w:r>
+        <w:t>Remove</w:t>
+      </w:r>
+      <w:r>
+        <w:t>” function</w:t>
+      </w:r>
+    </w:p>
+    <w:p>
+      <w:pPr>
+        <w:numPr>
+          <w:ilvl w:val="0"/>
+          <w:numId w:val="5"/>
+        </w:numPr>
+        <w:tabs>
+          <w:tab w:val="clear" w:pos="720"/>
+          <w:tab w:val="left" w:pos="709"/>
+        </w:tabs>
+      </w:pPr>
+      <w:r>
+        <w:t xml:space="preserve">Event Flow: </w:t>
+      </w:r>
+    </w:p>
+    <w:p>
+      <w:pPr>
+        <w:numPr>
+          <w:ilvl w:val="1"/>
+          <w:numId w:val="5"/>
+        </w:numPr>
+      </w:pPr>
+      <w:r>
+        <w:t>Admin selects the car needs to be removed</w:t>
+      </w:r>
+    </w:p>
+    <w:p>
+      <w:pPr>
+        <w:numPr>
+          <w:ilvl w:val="1"/>
+          <w:numId w:val="5"/>
+        </w:numPr>
+      </w:pPr>
+      <w:r>
+        <w:t>Select the “remove” function</w:t>
+      </w:r>
+    </w:p>
+    <w:p>
+      <w:pPr>
+        <w:numPr>
+          <w:ilvl w:val="1"/>
+          <w:numId w:val="5"/>
+        </w:numPr>
+      </w:pPr>
+      <w:r>
+        <w:t>System asks to confirm to do the remove</w:t>
+      </w:r>
+    </w:p>
+    <w:p>
+      <w:pPr>
+        <w:numPr>
+          <w:ilvl w:val="1"/>
+          <w:numId w:val="5"/>
+        </w:numPr>
+      </w:pPr>
+      <w:r>
+        <w:t>Admin confirm to remove the car</w:t>
+      </w:r>
+    </w:p>
+    <w:p>
+      <w:pPr>
+        <w:numPr>
+          <w:ilvl w:val="0"/>
+          <w:numId w:val="5"/>
+        </w:numPr>
+        <w:tabs>
+          <w:tab w:val="clear" w:pos="720"/>
+          <w:tab w:val="left" w:pos="709"/>
+        </w:tabs>
+      </w:pPr>
+      <w:r>
+        <w:t xml:space="preserve">Exit Condition: </w:t>
+      </w:r>
+      <w:r>
+        <w:t>The selected car</w:t>
+      </w:r>
+      <w:r>
+        <w:t xml:space="preserve"> is </w:t>
+      </w:r>
+      <w:r>
+        <w:t>removedfrom</w:t>
+      </w:r>
+      <w:r>
+        <w:t xml:space="preserve"> the system.</w:t>
+      </w:r>
+    </w:p>
+    <w:p>
+      <w:pPr>
+        <w:numPr>
+          <w:ilvl w:val="0"/>
+          <w:numId w:val="5"/>
+        </w:numPr>
+        <w:tabs>
+          <w:tab w:val="clear" w:pos="720"/>
+          <w:tab w:val="left" w:pos="709"/>
+        </w:tabs>
+      </w:pPr>
+      <w:r>
+        <w:t xml:space="preserve">Exceptions: </w:t>
+      </w:r>
+    </w:p>
+    <w:p>
+      <w:pPr>
+        <w:numPr>
+          <w:ilvl w:val="1"/>
+          <w:numId w:val="5"/>
+        </w:numPr>
+      </w:pPr>
+      <w:r>
+        <w:t>Cancel</w:t>
+      </w:r>
+    </w:p>
+    <w:p/>
+    <w:p>
+      <w:pPr>
+        <w:rPr>
+          <w:rFonts w:ascii="Arial" w:hAnsi="Arial" w:cs="Arial"/>
+        </w:rPr>
+      </w:pPr>
+      <w:r>
+        <w:rPr>
+          <w:rFonts w:ascii="Arial" w:hAnsi="Arial" w:cs="Arial"/>
+        </w:rPr>
+        <w:t>Use Case 8</w:t>
+      </w:r>
+    </w:p>
+    <w:p>
+      <w:pPr>
+        <w:numPr>
+          <w:ilvl w:val="0"/>
+          <w:numId w:val="5"/>
+        </w:numPr>
+        <w:tabs>
+          <w:tab w:val="clear" w:pos="720"/>
+          <w:tab w:val="left" w:pos="709"/>
+        </w:tabs>
+      </w:pPr>
+      <w:r>
+        <w:t xml:space="preserve">Name: </w:t>
+      </w:r>
+      <w:r>
+        <w:t>RemoveA User</w:t>
+      </w:r>
+    </w:p>
+    <w:p>
+      <w:pPr>
+        <w:numPr>
+          <w:ilvl w:val="0"/>
+          <w:numId w:val="5"/>
+        </w:numPr>
+        <w:tabs>
+          <w:tab w:val="clear" w:pos="720"/>
+          <w:tab w:val="left" w:pos="709"/>
+        </w:tabs>
+      </w:pPr>
+      <w:r>
+        <w:t>Actor: Admin</w:t>
+      </w:r>
+    </w:p>
+    <w:p>
+      <w:pPr>
+        <w:numPr>
+          <w:ilvl w:val="0"/>
+          <w:numId w:val="5"/>
+        </w:numPr>
+        <w:tabs>
+          <w:tab w:val="clear" w:pos="720"/>
+          <w:tab w:val="left" w:pos="709"/>
+        </w:tabs>
+      </w:pPr>
+      <w:r>
+        <w:t xml:space="preserve">Entry Condition: </w:t>
+      </w:r>
+    </w:p>
+    <w:p>
+      <w:pPr>
+        <w:numPr>
+          <w:ilvl w:val="1"/>
+          <w:numId w:val="5"/>
+        </w:numPr>
+      </w:pPr>
+      <w:r>
+        <w:t xml:space="preserve">Logged in as admin </w:t>
+      </w:r>
+    </w:p>
+    <w:p>
+      <w:pPr>
+        <w:numPr>
+          <w:ilvl w:val="1"/>
+          <w:numId w:val="5"/>
+        </w:numPr>
+      </w:pPr>
+      <w:r>
+        <w:t xml:space="preserve">On the page </w:t>
+      </w:r>
+      <w:r>
+        <w:t>of a list of users with</w:t>
+      </w:r>
+      <w:r>
+        <w:t xml:space="preserve"> the “</w:t>
+      </w:r>
+      <w:r>
+        <w:t>Remove</w:t>
+      </w:r>
+      <w:r>
+        <w:t>” function</w:t>
+      </w:r>
+    </w:p>
+    <w:p>
+      <w:pPr>
+        <w:numPr>
+          <w:ilvl w:val="0"/>
+          <w:numId w:val="5"/>
+        </w:numPr>
+        <w:tabs>
+          <w:tab w:val="clear" w:pos="720"/>
+          <w:tab w:val="left" w:pos="709"/>
+        </w:tabs>
+      </w:pPr>
+      <w:r>
+        <w:t xml:space="preserve">Event Flow: </w:t>
+      </w:r>
+    </w:p>
+    <w:p>
+      <w:pPr>
+        <w:numPr>
+          <w:ilvl w:val="1"/>
+          <w:numId w:val="5"/>
+        </w:numPr>
+      </w:pPr>
+      <w:r>
+        <w:t>Admin selects the user needs to be removed</w:t>
+      </w:r>
+    </w:p>
+    <w:p>
+      <w:pPr>
+        <w:numPr>
+          <w:ilvl w:val="1"/>
+          <w:numId w:val="5"/>
+        </w:numPr>
+      </w:pPr>
+      <w:r>
+        <w:t>Select the “remove” function</w:t>
+      </w:r>
+    </w:p>
+    <w:p>
+      <w:pPr>
+        <w:numPr>
+          <w:ilvl w:val="1"/>
+          <w:numId w:val="5"/>
+        </w:numPr>
+      </w:pPr>
+      <w:r>
+        <w:t>System asks to confirm to do the remove</w:t>
+      </w:r>
+    </w:p>
+    <w:p>
+      <w:pPr>
+        <w:numPr>
+          <w:ilvl w:val="1"/>
+          <w:numId w:val="5"/>
+        </w:numPr>
+      </w:pPr>
+      <w:r>
+        <w:t>Admin confirm to remove the user</w:t>
+      </w:r>
+    </w:p>
+    <w:p>
+      <w:pPr>
+        <w:numPr>
+          <w:ilvl w:val="0"/>
+          <w:numId w:val="5"/>
+        </w:numPr>
+        <w:tabs>
+          <w:tab w:val="clear" w:pos="720"/>
+          <w:tab w:val="left" w:pos="709"/>
+        </w:tabs>
+      </w:pPr>
+      <w:r>
+        <w:t xml:space="preserve">Exit Condition: </w:t>
+      </w:r>
+      <w:r>
+        <w:t>The selected user</w:t>
+      </w:r>
+      <w:r>
+        <w:t xml:space="preserve"> is </w:t>
+      </w:r>
+      <w:r>
+        <w:t>removedfrom</w:t>
+      </w:r>
+      <w:r>
+        <w:t xml:space="preserve"> the system.</w:t>
+      </w:r>
+    </w:p>
+    <w:p>
+      <w:pPr>
+        <w:numPr>
+          <w:ilvl w:val="0"/>
+          <w:numId w:val="5"/>
+        </w:numPr>
+        <w:tabs>
+          <w:tab w:val="clear" w:pos="720"/>
+          <w:tab w:val="left" w:pos="709"/>
+        </w:tabs>
+      </w:pPr>
+      <w:r>
         <w:lastRenderedPageBreak/>
         <w:t xml:space="preserve">Exceptions: </w:t>
       </w:r>
@@ -2880,15 +3769,193 @@
         <w:t>Cancel</w:t>
       </w:r>
     </w:p>
-    <w:p>
-      <w:pPr>
-        <w:numPr>
-          <w:ilvl w:val="1"/>
+    <w:p/>
+    <w:p>
+      <w:pPr>
+        <w:rPr>
+          <w:rFonts w:ascii="Arial" w:hAnsi="Arial" w:cs="Arial"/>
+        </w:rPr>
+      </w:pPr>
+      <w:r>
+        <w:rPr>
+          <w:rFonts w:ascii="Arial" w:hAnsi="Arial" w:cs="Arial"/>
+        </w:rPr>
+        <w:t>Use Case 9</w:t>
+      </w:r>
+    </w:p>
+    <w:p>
+      <w:pPr>
+        <w:numPr>
+          <w:ilvl w:val="0"/>
           <w:numId w:val="5"/>
         </w:numPr>
-      </w:pPr>
-      <w:r>
-        <w:t>“Username already exists”</w:t>
+        <w:tabs>
+          <w:tab w:val="clear" w:pos="720"/>
+          <w:tab w:val="left" w:pos="709"/>
+        </w:tabs>
+      </w:pPr>
+      <w:r>
+        <w:t xml:space="preserve">Name: </w:t>
+      </w:r>
+      <w:r>
+        <w:t>Search forA Car</w:t>
+      </w:r>
+    </w:p>
+    <w:p>
+      <w:pPr>
+        <w:numPr>
+          <w:ilvl w:val="0"/>
+          <w:numId w:val="5"/>
+        </w:numPr>
+        <w:tabs>
+          <w:tab w:val="clear" w:pos="720"/>
+          <w:tab w:val="left" w:pos="709"/>
+        </w:tabs>
+      </w:pPr>
+      <w:r>
+        <w:t xml:space="preserve">Actor: </w:t>
+      </w:r>
+      <w:r>
+        <w:t>Gues</w:t>
+      </w:r>
+      <w:r>
+        <w:t>t</w:t>
+      </w:r>
+      <w:r>
+        <w:t>/User</w:t>
+      </w:r>
+    </w:p>
+    <w:p>
+      <w:pPr>
+        <w:numPr>
+          <w:ilvl w:val="0"/>
+          <w:numId w:val="5"/>
+        </w:numPr>
+        <w:tabs>
+          <w:tab w:val="clear" w:pos="720"/>
+          <w:tab w:val="left" w:pos="709"/>
+        </w:tabs>
+      </w:pPr>
+      <w:r>
+        <w:t xml:space="preserve">Entry Condition: </w:t>
+      </w:r>
+    </w:p>
+    <w:p>
+      <w:pPr>
+        <w:numPr>
+          <w:ilvl w:val="1"/>
+          <w:numId w:val="5"/>
+        </w:numPr>
+      </w:pPr>
+      <w:r>
+        <w:t xml:space="preserve">On the </w:t>
+      </w:r>
+      <w:r>
+        <w:t xml:space="preserve">home </w:t>
+      </w:r>
+      <w:r>
+        <w:t xml:space="preserve">page </w:t>
+      </w:r>
+      <w:r>
+        <w:t xml:space="preserve">of </w:t>
+      </w:r>
+      <w:r>
+        <w:t>Sunshine Online Car Dealer System</w:t>
+      </w:r>
+    </w:p>
+    <w:p>
+      <w:pPr>
+        <w:numPr>
+          <w:ilvl w:val="0"/>
+          <w:numId w:val="5"/>
+        </w:numPr>
+        <w:tabs>
+          <w:tab w:val="clear" w:pos="720"/>
+          <w:tab w:val="left" w:pos="709"/>
+        </w:tabs>
+      </w:pPr>
+      <w:r>
+        <w:t xml:space="preserve">Event Flow: </w:t>
+      </w:r>
+    </w:p>
+    <w:p>
+      <w:pPr>
+        <w:numPr>
+          <w:ilvl w:val="1"/>
+          <w:numId w:val="5"/>
+        </w:numPr>
+      </w:pPr>
+      <w:r>
+        <w:t>Guest/User select desired car from the detail fields</w:t>
+      </w:r>
+    </w:p>
+    <w:p>
+      <w:pPr>
+        <w:numPr>
+          <w:ilvl w:val="1"/>
+          <w:numId w:val="5"/>
+        </w:numPr>
+      </w:pPr>
+      <w:r>
+        <w:t>Guest/User submit to search</w:t>
+      </w:r>
+    </w:p>
+    <w:p>
+      <w:pPr>
+        <w:numPr>
+          <w:ilvl w:val="1"/>
+          <w:numId w:val="5"/>
+        </w:numPr>
+      </w:pPr>
+      <w:r>
+        <w:t>Sunshine Online Car Dealer System</w:t>
+      </w:r>
+      <w:r>
+        <w:t xml:space="preserve"> displays a list of cars</w:t>
+      </w:r>
+    </w:p>
+    <w:p>
+      <w:pPr>
+        <w:numPr>
+          <w:ilvl w:val="0"/>
+          <w:numId w:val="5"/>
+        </w:numPr>
+        <w:tabs>
+          <w:tab w:val="clear" w:pos="720"/>
+          <w:tab w:val="left" w:pos="709"/>
+        </w:tabs>
+      </w:pPr>
+      <w:r>
+        <w:t xml:space="preserve">Exit Condition: </w:t>
+      </w:r>
+      <w:r>
+        <w:t>Guest/User has a page displaying a list of cars.</w:t>
+      </w:r>
+    </w:p>
+    <w:p>
+      <w:pPr>
+        <w:numPr>
+          <w:ilvl w:val="0"/>
+          <w:numId w:val="5"/>
+        </w:numPr>
+        <w:tabs>
+          <w:tab w:val="clear" w:pos="720"/>
+          <w:tab w:val="left" w:pos="709"/>
+        </w:tabs>
+      </w:pPr>
+      <w:r>
+        <w:t xml:space="preserve">Exceptions: </w:t>
+      </w:r>
+    </w:p>
+    <w:p>
+      <w:pPr>
+        <w:numPr>
+          <w:ilvl w:val="1"/>
+          <w:numId w:val="5"/>
+        </w:numPr>
+      </w:pPr>
+      <w:r>
+        <w:t>“No cars found.”</w:t>
       </w:r>
     </w:p>
     <w:p/>
@@ -2902,7 +3969,234 @@
         <w:rPr>
           <w:rFonts w:ascii="Arial" w:hAnsi="Arial" w:cs="Arial"/>
         </w:rPr>
-        <w:t>Use Case 5</w:t>
+        <w:t>Use Case 10</w:t>
+      </w:r>
+    </w:p>
+    <w:p>
+      <w:pPr>
+        <w:numPr>
+          <w:ilvl w:val="0"/>
+          <w:numId w:val="2"/>
+        </w:numPr>
+        <w:tabs>
+          <w:tab w:val="clear" w:pos="720"/>
+          <w:tab w:val="left" w:pos="709"/>
+        </w:tabs>
+      </w:pPr>
+      <w:r>
+        <w:t xml:space="preserve">Name: </w:t>
+      </w:r>
+      <w:r>
+        <w:t>Register</w:t>
+      </w:r>
+    </w:p>
+    <w:p>
+      <w:pPr>
+        <w:numPr>
+          <w:ilvl w:val="0"/>
+          <w:numId w:val="2"/>
+        </w:numPr>
+        <w:tabs>
+          <w:tab w:val="clear" w:pos="720"/>
+          <w:tab w:val="left" w:pos="709"/>
+        </w:tabs>
+      </w:pPr>
+      <w:r>
+        <w:t>Actor: User</w:t>
+      </w:r>
+    </w:p>
+    <w:p>
+      <w:pPr>
+        <w:numPr>
+          <w:ilvl w:val="0"/>
+          <w:numId w:val="2"/>
+        </w:numPr>
+        <w:tabs>
+          <w:tab w:val="clear" w:pos="720"/>
+          <w:tab w:val="left" w:pos="709"/>
+        </w:tabs>
+      </w:pPr>
+      <w:r>
+        <w:t xml:space="preserve">Entry Condition: </w:t>
+      </w:r>
+    </w:p>
+    <w:p>
+      <w:pPr>
+        <w:numPr>
+          <w:ilvl w:val="1"/>
+          <w:numId w:val="2"/>
+        </w:numPr>
+      </w:pPr>
+      <w:r>
+        <w:t>User</w:t>
+      </w:r>
+      <w:r>
+        <w:t xml:space="preserve"> must be at the </w:t>
+      </w:r>
+      <w:r>
+        <w:t>registration</w:t>
+      </w:r>
+      <w:r>
+        <w:t xml:space="preserve"> web page of Sunshine Online Car Dealer System.</w:t>
+      </w:r>
+    </w:p>
+    <w:p>
+      <w:pPr>
+        <w:numPr>
+          <w:ilvl w:val="1"/>
+          <w:numId w:val="2"/>
+        </w:numPr>
+      </w:pPr>
+      <w:r>
+        <w:t>User</w:t>
+      </w:r>
+      <w:r>
+        <w:t xml:space="preserve"> has anemail account and residence address</w:t>
+      </w:r>
+      <w:r>
+        <w:t>.</w:t>
+      </w:r>
+    </w:p>
+    <w:p>
+      <w:pPr>
+        <w:numPr>
+          <w:ilvl w:val="0"/>
+          <w:numId w:val="2"/>
+        </w:numPr>
+        <w:tabs>
+          <w:tab w:val="clear" w:pos="720"/>
+          <w:tab w:val="left" w:pos="709"/>
+        </w:tabs>
+      </w:pPr>
+      <w:r>
+        <w:t xml:space="preserve">Event Flow: </w:t>
+      </w:r>
+    </w:p>
+    <w:p>
+      <w:pPr>
+        <w:numPr>
+          <w:ilvl w:val="1"/>
+          <w:numId w:val="2"/>
+        </w:numPr>
+      </w:pPr>
+      <w:r>
+        <w:t>User</w:t>
+      </w:r>
+      <w:r>
+        <w:t xml:space="preserve"> input personal information (First name, last name, email, username, password, billing address, shipping address)</w:t>
+      </w:r>
+      <w:r>
+        <w:t>.</w:t>
+      </w:r>
+    </w:p>
+    <w:p>
+      <w:pPr>
+        <w:numPr>
+          <w:ilvl w:val="1"/>
+          <w:numId w:val="2"/>
+        </w:numPr>
+      </w:pPr>
+      <w:r>
+        <w:lastRenderedPageBreak/>
+        <w:t>User submits the information to register</w:t>
+      </w:r>
+      <w:r>
+        <w:t>.</w:t>
+      </w:r>
+    </w:p>
+    <w:p>
+      <w:pPr>
+        <w:numPr>
+          <w:ilvl w:val="1"/>
+          <w:numId w:val="2"/>
+        </w:numPr>
+      </w:pPr>
+      <w:r>
+        <w:t xml:space="preserve">Sunshine Online Car Dealer System </w:t>
+      </w:r>
+      <w:r>
+        <w:t>checks if username or email is not taken, and creates a new user account</w:t>
+      </w:r>
+      <w:r>
+        <w:t>.</w:t>
+      </w:r>
+    </w:p>
+    <w:p>
+      <w:pPr>
+        <w:numPr>
+          <w:ilvl w:val="1"/>
+          <w:numId w:val="2"/>
+        </w:numPr>
+      </w:pPr>
+      <w:r>
+        <w:t>User</w:t>
+      </w:r>
+      <w:r>
+        <w:t xml:space="preserve"> is redirected to home page showing a logged in status</w:t>
+      </w:r>
+      <w:r>
+        <w:t>.</w:t>
+      </w:r>
+    </w:p>
+    <w:p>
+      <w:pPr>
+        <w:numPr>
+          <w:ilvl w:val="0"/>
+          <w:numId w:val="2"/>
+        </w:numPr>
+        <w:tabs>
+          <w:tab w:val="clear" w:pos="720"/>
+          <w:tab w:val="left" w:pos="709"/>
+        </w:tabs>
+      </w:pPr>
+      <w:r>
+        <w:t>Exit Condition: User</w:t>
+      </w:r>
+      <w:r>
+        <w:t xml:space="preserve"> has an account in</w:t>
+      </w:r>
+      <w:r>
+        <w:t xml:space="preserve"> Sunshine Online Car Dealer System.</w:t>
+      </w:r>
+    </w:p>
+    <w:p>
+      <w:pPr>
+        <w:numPr>
+          <w:ilvl w:val="0"/>
+          <w:numId w:val="2"/>
+        </w:numPr>
+        <w:tabs>
+          <w:tab w:val="clear" w:pos="720"/>
+          <w:tab w:val="left" w:pos="709"/>
+        </w:tabs>
+      </w:pPr>
+      <w:r>
+        <w:t xml:space="preserve">Exceptions: </w:t>
+      </w:r>
+    </w:p>
+    <w:p>
+      <w:pPr>
+        <w:numPr>
+          <w:ilvl w:val="1"/>
+          <w:numId w:val="2"/>
+        </w:numPr>
+      </w:pPr>
+      <w:r>
+        <w:t>Cancel</w:t>
+      </w:r>
+    </w:p>
+    <w:p/>
+    <w:p>
+      <w:pPr>
+        <w:rPr>
+          <w:rFonts w:ascii="Arial" w:hAnsi="Arial" w:cs="Arial"/>
+        </w:rPr>
+      </w:pPr>
+      <w:r>
+        <w:rPr>
+          <w:rFonts w:ascii="Arial" w:hAnsi="Arial" w:cs="Arial"/>
+        </w:rPr>
+        <w:t>Use Case 11</w:t>
       </w:r>
     </w:p>
     <w:p>
@@ -2920,7 +4214,7 @@
         <w:t xml:space="preserve">Name: </w:t>
       </w:r>
       <w:r>
-        <w:t>Edit User Profile</w:t>
+        <w:t>Update own Profile</w:t>
       </w:r>
     </w:p>
     <w:p>
@@ -2935,7 +4229,13 @@
         </w:tabs>
       </w:pPr>
       <w:r>
-        <w:t>Actor: Admin</w:t>
+        <w:t xml:space="preserve">Actor: </w:t>
+      </w:r>
+      <w:r>
+        <w:t>User/</w:t>
+      </w:r>
+      <w:r>
+        <w:t>Admin</w:t>
       </w:r>
     </w:p>
     <w:p>
@@ -2961,7 +4261,7 @@
         </w:numPr>
       </w:pPr>
       <w:r>
-        <w:t xml:space="preserve">Logged in as admin </w:t>
+        <w:t>User/Admin must be logged in.</w:t>
       </w:r>
     </w:p>
     <w:p>
@@ -2972,13 +4272,13 @@
         </w:numPr>
       </w:pPr>
       <w:r>
-        <w:t>On the page with the “</w:t>
-      </w:r>
-      <w:r>
-        <w:t>Edit User Profile</w:t>
-      </w:r>
-      <w:r>
-        <w:t>” function</w:t>
+        <w:t xml:space="preserve">User/Admin must be on customer profile web page of </w:t>
+      </w:r>
+      <w:r>
+        <w:t>Sunshine Online Car Dealer System</w:t>
+      </w:r>
+      <w:r>
+        <w:t>.</w:t>
       </w:r>
     </w:p>
     <w:p>
@@ -3004,10 +4304,13 @@
         </w:numPr>
       </w:pPr>
       <w:r>
-        <w:t xml:space="preserve">Admin choose to </w:t>
-      </w:r>
-      <w:r>
-        <w:t>edita User’s  Profile</w:t>
+        <w:t>User/</w:t>
+      </w:r>
+      <w:r>
+        <w:t xml:space="preserve">Admin </w:t>
+      </w:r>
+      <w:r>
+        <w:t>selects update account information option.</w:t>
       </w:r>
     </w:p>
     <w:p>
@@ -3018,10 +4321,13 @@
         </w:numPr>
       </w:pPr>
       <w:r>
-        <w:t xml:space="preserve">Edit the information of the </w:t>
-      </w:r>
-      <w:r>
-        <w:t xml:space="preserve">selected User </w:t>
+        <w:t>User/</w:t>
+      </w:r>
+      <w:r>
+        <w:t xml:space="preserve">Admin </w:t>
+      </w:r>
+      <w:r>
+        <w:t>edit the personal information desired to update.</w:t>
       </w:r>
     </w:p>
     <w:p>
@@ -3032,13 +4338,36 @@
         </w:numPr>
       </w:pPr>
       <w:r>
-        <w:t xml:space="preserve">Submit to update the </w:t>
-      </w:r>
-      <w:r>
-        <w:t xml:space="preserve">user’s </w:t>
+        <w:t xml:space="preserve">Submit to update </w:t>
+      </w:r>
+      <w:r>
+        <w:t>its</w:t>
+      </w:r>
+      <w:r>
+        <w:t xml:space="preserve"> own</w:t>
       </w:r>
       <w:r>
         <w:t xml:space="preserve"> information</w:t>
+      </w:r>
+      <w:r>
+        <w:t>.</w:t>
+      </w:r>
+    </w:p>
+    <w:p>
+      <w:pPr>
+        <w:numPr>
+          <w:ilvl w:val="1"/>
+          <w:numId w:val="4"/>
+        </w:numPr>
+      </w:pPr>
+      <w:r>
+        <w:t>User/</w:t>
+      </w:r>
+      <w:r>
+        <w:t>Admin</w:t>
+      </w:r>
+      <w:r>
+        <w:t xml:space="preserve"> is redirected to customer profile web page showing a logged in status.</w:t>
       </w:r>
     </w:p>
     <w:p>
@@ -3053,13 +4382,22 @@
         </w:tabs>
       </w:pPr>
       <w:r>
-        <w:t xml:space="preserve">Exit Condition: Admin updated </w:t>
-      </w:r>
-      <w:r>
-        <w:t>user’s profile</w:t>
-      </w:r>
-      <w:r>
-        <w:t xml:space="preserve"> information.</w:t>
+        <w:t xml:space="preserve">Exit Condition: </w:t>
+      </w:r>
+      <w:r>
+        <w:t>User/</w:t>
+      </w:r>
+      <w:r>
+        <w:t xml:space="preserve">Admin </w:t>
+      </w:r>
+      <w:r>
+        <w:t xml:space="preserve">has </w:t>
+      </w:r>
+      <w:r>
+        <w:t xml:space="preserve">updated </w:t>
+      </w:r>
+      <w:r>
+        <w:t>its own profile.</w:t>
       </w:r>
     </w:p>
     <w:p>
@@ -3099,18 +4437,9 @@
         <w:t>Repeated Unique values</w:t>
       </w:r>
     </w:p>
-    <w:p>
-      <w:pPr>
-        <w:tabs>
-          <w:tab w:val="clear" w:pos="709"/>
-        </w:tabs>
-      </w:pPr>
-    </w:p>
-    <w:p>
-      <w:pPr>
-        <w:tabs>
-          <w:tab w:val="clear" w:pos="709"/>
-        </w:tabs>
+    <w:p/>
+    <w:p>
+      <w:pPr>
         <w:rPr>
           <w:rFonts w:ascii="Arial" w:hAnsi="Arial" w:cs="Arial"/>
         </w:rPr>
@@ -3119,13 +4448,8 @@
         <w:rPr>
           <w:rFonts w:ascii="Arial" w:hAnsi="Arial" w:cs="Arial"/>
         </w:rPr>
-        <w:t>Use Case</w:t>
-      </w:r>
-      <w:r>
-        <w:rPr>
-          <w:rFonts w:ascii="Arial" w:hAnsi="Arial" w:cs="Arial"/>
-        </w:rPr>
-        <w:t xml:space="preserve"> 6</w:t>
+        <w:lastRenderedPageBreak/>
+        <w:t>Use Case 12</w:t>
       </w:r>
     </w:p>
     <w:p>
@@ -3140,10 +4464,10 @@
         </w:tabs>
       </w:pPr>
       <w:r>
-        <w:t xml:space="preserve">Name: Add </w:t>
-      </w:r>
-      <w:r>
-        <w:t>A Car</w:t>
+        <w:t xml:space="preserve">Name: </w:t>
+      </w:r>
+      <w:r>
+        <w:t>Generate Sales Report</w:t>
       </w:r>
     </w:p>
     <w:p>
@@ -3195,11 +4519,22 @@
         </w:numPr>
       </w:pPr>
       <w:r>
-        <w:lastRenderedPageBreak/>
-        <w:t xml:space="preserve">On the page with the “Add </w:t>
-      </w:r>
-      <w:r>
-        <w:t>A Car</w:t>
+        <w:t xml:space="preserve">On the </w:t>
+      </w:r>
+      <w:r>
+        <w:t xml:space="preserve">admin home </w:t>
+      </w:r>
+      <w:r>
+        <w:t xml:space="preserve">page </w:t>
+      </w:r>
+      <w:r>
+        <w:t>with the</w:t>
+      </w:r>
+      <w:r>
+        <w:t xml:space="preserve"> “</w:t>
+      </w:r>
+      <w:r>
+        <w:t>Generate Sales Report</w:t>
       </w:r>
       <w:r>
         <w:t>” function</w:t>
@@ -3228,16 +4563,7 @@
         </w:numPr>
       </w:pPr>
       <w:r>
-        <w:t xml:space="preserve">Admin </w:t>
-      </w:r>
-      <w:r>
-        <w:t>selects the “</w:t>
-      </w:r>
-      <w:r>
-        <w:t xml:space="preserve">Add </w:t>
-      </w:r>
-      <w:r>
-        <w:t>A Car”function</w:t>
+        <w:t>Admin selects the date range of the desired report.</w:t>
       </w:r>
     </w:p>
     <w:p>
@@ -3248,13 +4574,7 @@
         </w:numPr>
       </w:pPr>
       <w:r>
-        <w:t xml:space="preserve">Enter the information of the new </w:t>
-      </w:r>
-      <w:r>
-        <w:t>car</w:t>
-      </w:r>
-      <w:r>
-        <w:t xml:space="preserve"> that needs to be added</w:t>
+        <w:t>Select the “generate” function</w:t>
       </w:r>
     </w:p>
     <w:p>
@@ -3265,10 +4585,7 @@
         </w:numPr>
       </w:pPr>
       <w:r>
-        <w:t xml:space="preserve">Submit it to create the new </w:t>
-      </w:r>
-      <w:r>
-        <w:t>car</w:t>
+        <w:t>System displays the sales report in the date range.</w:t>
       </w:r>
     </w:p>
     <w:p>
@@ -3283,19 +4600,19 @@
         </w:tabs>
       </w:pPr>
       <w:r>
-        <w:t xml:space="preserve">Exit Condition: A new </w:t>
-      </w:r>
-      <w:r>
-        <w:t>car</w:t>
-      </w:r>
-      <w:r>
-        <w:t xml:space="preserve"> is </w:t>
-      </w:r>
-      <w:r>
-        <w:t>added</w:t>
-      </w:r>
-      <w:r>
-        <w:t xml:space="preserve"> in the system.</w:t>
+        <w:t xml:space="preserve">Exit Condition: </w:t>
+      </w:r>
+      <w:r>
+        <w:t xml:space="preserve">The </w:t>
+      </w:r>
+      <w:r>
+        <w:t>system</w:t>
+      </w:r>
+      <w:r>
+        <w:t xml:space="preserve"> displays the sales report</w:t>
+      </w:r>
+      <w:r>
+        <w:t>.</w:t>
       </w:r>
     </w:p>
     <w:p>
@@ -3310,1306 +4627,6 @@
         </w:tabs>
       </w:pPr>
       <w:r>
-        <w:t xml:space="preserve">Exceptions: </w:t>
-      </w:r>
-    </w:p>
-    <w:p>
-      <w:pPr>
-        <w:numPr>
-          <w:ilvl w:val="1"/>
-          <w:numId w:val="5"/>
-        </w:numPr>
-      </w:pPr>
-      <w:r>
-        <w:t>Cancel</w:t>
-      </w:r>
-    </w:p>
-    <w:p>
-      <w:pPr>
-        <w:numPr>
-          <w:ilvl w:val="1"/>
-          <w:numId w:val="5"/>
-        </w:numPr>
-      </w:pPr>
-      <w:r>
-        <w:t>Repeated Unique values</w:t>
-      </w:r>
-    </w:p>
-    <w:p/>
-    <w:p>
-      <w:pPr>
-        <w:rPr>
-          <w:rFonts w:ascii="Arial" w:hAnsi="Arial" w:cs="Arial"/>
-        </w:rPr>
-      </w:pPr>
-      <w:r>
-        <w:rPr>
-          <w:rFonts w:ascii="Arial" w:hAnsi="Arial" w:cs="Arial"/>
-        </w:rPr>
-        <w:t>Use Case 7</w:t>
-      </w:r>
-    </w:p>
-    <w:p>
-      <w:pPr>
-        <w:numPr>
-          <w:ilvl w:val="0"/>
-          <w:numId w:val="5"/>
-        </w:numPr>
-        <w:tabs>
-          <w:tab w:val="clear" w:pos="720"/>
-          <w:tab w:val="left" w:pos="709"/>
-        </w:tabs>
-      </w:pPr>
-      <w:r>
-        <w:t xml:space="preserve">Name: </w:t>
-      </w:r>
-      <w:r>
-        <w:t>RemoveA Car</w:t>
-      </w:r>
-    </w:p>
-    <w:p>
-      <w:pPr>
-        <w:numPr>
-          <w:ilvl w:val="0"/>
-          <w:numId w:val="5"/>
-        </w:numPr>
-        <w:tabs>
-          <w:tab w:val="clear" w:pos="720"/>
-          <w:tab w:val="left" w:pos="709"/>
-        </w:tabs>
-      </w:pPr>
-      <w:r>
-        <w:t>Actor: Admin</w:t>
-      </w:r>
-    </w:p>
-    <w:p>
-      <w:pPr>
-        <w:numPr>
-          <w:ilvl w:val="0"/>
-          <w:numId w:val="5"/>
-        </w:numPr>
-        <w:tabs>
-          <w:tab w:val="clear" w:pos="720"/>
-          <w:tab w:val="left" w:pos="709"/>
-        </w:tabs>
-      </w:pPr>
-      <w:r>
-        <w:t xml:space="preserve">Entry Condition: </w:t>
-      </w:r>
-    </w:p>
-    <w:p>
-      <w:pPr>
-        <w:numPr>
-          <w:ilvl w:val="1"/>
-          <w:numId w:val="5"/>
-        </w:numPr>
-      </w:pPr>
-      <w:r>
-        <w:t xml:space="preserve">Logged in as admin </w:t>
-      </w:r>
-    </w:p>
-    <w:p>
-      <w:pPr>
-        <w:numPr>
-          <w:ilvl w:val="1"/>
-          <w:numId w:val="5"/>
-        </w:numPr>
-      </w:pPr>
-      <w:r>
-        <w:t xml:space="preserve">On the page </w:t>
-      </w:r>
-      <w:r>
-        <w:t>of a list of cars with</w:t>
-      </w:r>
-      <w:r>
-        <w:t xml:space="preserve"> the “</w:t>
-      </w:r>
-      <w:r>
-        <w:t>Remove</w:t>
-      </w:r>
-      <w:r>
-        <w:t>” function</w:t>
-      </w:r>
-    </w:p>
-    <w:p>
-      <w:pPr>
-        <w:numPr>
-          <w:ilvl w:val="0"/>
-          <w:numId w:val="5"/>
-        </w:numPr>
-        <w:tabs>
-          <w:tab w:val="clear" w:pos="720"/>
-          <w:tab w:val="left" w:pos="709"/>
-        </w:tabs>
-      </w:pPr>
-      <w:r>
-        <w:t xml:space="preserve">Event Flow: </w:t>
-      </w:r>
-    </w:p>
-    <w:p>
-      <w:pPr>
-        <w:numPr>
-          <w:ilvl w:val="1"/>
-          <w:numId w:val="5"/>
-        </w:numPr>
-      </w:pPr>
-      <w:r>
-        <w:t>Admin selects the car needs to be removed</w:t>
-      </w:r>
-    </w:p>
-    <w:p>
-      <w:pPr>
-        <w:numPr>
-          <w:ilvl w:val="1"/>
-          <w:numId w:val="5"/>
-        </w:numPr>
-      </w:pPr>
-      <w:r>
-        <w:t>Select the “remove” function</w:t>
-      </w:r>
-    </w:p>
-    <w:p>
-      <w:pPr>
-        <w:numPr>
-          <w:ilvl w:val="1"/>
-          <w:numId w:val="5"/>
-        </w:numPr>
-      </w:pPr>
-      <w:r>
-        <w:t>System asks to confirm to do the remove</w:t>
-      </w:r>
-    </w:p>
-    <w:p>
-      <w:pPr>
-        <w:numPr>
-          <w:ilvl w:val="1"/>
-          <w:numId w:val="5"/>
-        </w:numPr>
-      </w:pPr>
-      <w:r>
-        <w:t>Admin confirm to remove the car</w:t>
-      </w:r>
-    </w:p>
-    <w:p>
-      <w:pPr>
-        <w:numPr>
-          <w:ilvl w:val="0"/>
-          <w:numId w:val="5"/>
-        </w:numPr>
-        <w:tabs>
-          <w:tab w:val="clear" w:pos="720"/>
-          <w:tab w:val="left" w:pos="709"/>
-        </w:tabs>
-      </w:pPr>
-      <w:r>
-        <w:t xml:space="preserve">Exit Condition: </w:t>
-      </w:r>
-      <w:r>
-        <w:t>The selected car</w:t>
-      </w:r>
-      <w:r>
-        <w:t xml:space="preserve"> is </w:t>
-      </w:r>
-      <w:r>
-        <w:t>removedfrom</w:t>
-      </w:r>
-      <w:r>
-        <w:t xml:space="preserve"> the system.</w:t>
-      </w:r>
-    </w:p>
-    <w:p>
-      <w:pPr>
-        <w:numPr>
-          <w:ilvl w:val="0"/>
-          <w:numId w:val="5"/>
-        </w:numPr>
-        <w:tabs>
-          <w:tab w:val="clear" w:pos="720"/>
-          <w:tab w:val="left" w:pos="709"/>
-        </w:tabs>
-      </w:pPr>
-      <w:r>
-        <w:t xml:space="preserve">Exceptions: </w:t>
-      </w:r>
-    </w:p>
-    <w:p>
-      <w:pPr>
-        <w:numPr>
-          <w:ilvl w:val="1"/>
-          <w:numId w:val="5"/>
-        </w:numPr>
-      </w:pPr>
-      <w:r>
-        <w:t>Cancel</w:t>
-      </w:r>
-    </w:p>
-    <w:p/>
-    <w:p>
-      <w:pPr>
-        <w:rPr>
-          <w:rFonts w:ascii="Arial" w:hAnsi="Arial" w:cs="Arial"/>
-        </w:rPr>
-      </w:pPr>
-      <w:r>
-        <w:rPr>
-          <w:rFonts w:ascii="Arial" w:hAnsi="Arial" w:cs="Arial"/>
-        </w:rPr>
-        <w:t>Use Case 8</w:t>
-      </w:r>
-    </w:p>
-    <w:p>
-      <w:pPr>
-        <w:numPr>
-          <w:ilvl w:val="0"/>
-          <w:numId w:val="5"/>
-        </w:numPr>
-        <w:tabs>
-          <w:tab w:val="clear" w:pos="720"/>
-          <w:tab w:val="left" w:pos="709"/>
-        </w:tabs>
-      </w:pPr>
-      <w:r>
-        <w:t xml:space="preserve">Name: </w:t>
-      </w:r>
-      <w:r>
-        <w:t>RemoveA User</w:t>
-      </w:r>
-    </w:p>
-    <w:p>
-      <w:pPr>
-        <w:numPr>
-          <w:ilvl w:val="0"/>
-          <w:numId w:val="5"/>
-        </w:numPr>
-        <w:tabs>
-          <w:tab w:val="clear" w:pos="720"/>
-          <w:tab w:val="left" w:pos="709"/>
-        </w:tabs>
-      </w:pPr>
-      <w:r>
-        <w:t>Actor: Admin</w:t>
-      </w:r>
-    </w:p>
-    <w:p>
-      <w:pPr>
-        <w:numPr>
-          <w:ilvl w:val="0"/>
-          <w:numId w:val="5"/>
-        </w:numPr>
-        <w:tabs>
-          <w:tab w:val="clear" w:pos="720"/>
-          <w:tab w:val="left" w:pos="709"/>
-        </w:tabs>
-      </w:pPr>
-      <w:r>
-        <w:t xml:space="preserve">Entry Condition: </w:t>
-      </w:r>
-    </w:p>
-    <w:p>
-      <w:pPr>
-        <w:numPr>
-          <w:ilvl w:val="1"/>
-          <w:numId w:val="5"/>
-        </w:numPr>
-      </w:pPr>
-      <w:r>
-        <w:t xml:space="preserve">Logged in as admin </w:t>
-      </w:r>
-    </w:p>
-    <w:p>
-      <w:pPr>
-        <w:numPr>
-          <w:ilvl w:val="1"/>
-          <w:numId w:val="5"/>
-        </w:numPr>
-      </w:pPr>
-      <w:r>
-        <w:t xml:space="preserve">On the page </w:t>
-      </w:r>
-      <w:r>
-        <w:t>of a list of users with</w:t>
-      </w:r>
-      <w:r>
-        <w:t xml:space="preserve"> the “</w:t>
-      </w:r>
-      <w:r>
-        <w:t>Remove</w:t>
-      </w:r>
-      <w:r>
-        <w:t>” function</w:t>
-      </w:r>
-    </w:p>
-    <w:p>
-      <w:pPr>
-        <w:numPr>
-          <w:ilvl w:val="0"/>
-          <w:numId w:val="5"/>
-        </w:numPr>
-        <w:tabs>
-          <w:tab w:val="clear" w:pos="720"/>
-          <w:tab w:val="left" w:pos="709"/>
-        </w:tabs>
-      </w:pPr>
-      <w:r>
-        <w:t xml:space="preserve">Event Flow: </w:t>
-      </w:r>
-    </w:p>
-    <w:p>
-      <w:pPr>
-        <w:numPr>
-          <w:ilvl w:val="1"/>
-          <w:numId w:val="5"/>
-        </w:numPr>
-      </w:pPr>
-      <w:r>
-        <w:t>Admin selects the user needs to be removed</w:t>
-      </w:r>
-    </w:p>
-    <w:p>
-      <w:pPr>
-        <w:numPr>
-          <w:ilvl w:val="1"/>
-          <w:numId w:val="5"/>
-        </w:numPr>
-      </w:pPr>
-      <w:r>
-        <w:t>Select the “remove” function</w:t>
-      </w:r>
-    </w:p>
-    <w:p>
-      <w:pPr>
-        <w:numPr>
-          <w:ilvl w:val="1"/>
-          <w:numId w:val="5"/>
-        </w:numPr>
-      </w:pPr>
-      <w:r>
-        <w:t>System asks to confirm to do the remove</w:t>
-      </w:r>
-    </w:p>
-    <w:p>
-      <w:pPr>
-        <w:numPr>
-          <w:ilvl w:val="1"/>
-          <w:numId w:val="5"/>
-        </w:numPr>
-      </w:pPr>
-      <w:r>
-        <w:t>Admin confirm to remove the user</w:t>
-      </w:r>
-    </w:p>
-    <w:p>
-      <w:pPr>
-        <w:numPr>
-          <w:ilvl w:val="0"/>
-          <w:numId w:val="5"/>
-        </w:numPr>
-        <w:tabs>
-          <w:tab w:val="clear" w:pos="720"/>
-          <w:tab w:val="left" w:pos="709"/>
-        </w:tabs>
-      </w:pPr>
-      <w:r>
-        <w:t xml:space="preserve">Exit Condition: </w:t>
-      </w:r>
-      <w:r>
-        <w:t>The selected user</w:t>
-      </w:r>
-      <w:r>
-        <w:t xml:space="preserve"> is </w:t>
-      </w:r>
-      <w:r>
-        <w:t>removedfrom</w:t>
-      </w:r>
-      <w:r>
-        <w:t xml:space="preserve"> the system.</w:t>
-      </w:r>
-    </w:p>
-    <w:p>
-      <w:pPr>
-        <w:numPr>
-          <w:ilvl w:val="0"/>
-          <w:numId w:val="5"/>
-        </w:numPr>
-        <w:tabs>
-          <w:tab w:val="clear" w:pos="720"/>
-          <w:tab w:val="left" w:pos="709"/>
-        </w:tabs>
-      </w:pPr>
-      <w:r>
-        <w:t xml:space="preserve">Exceptions: </w:t>
-      </w:r>
-    </w:p>
-    <w:p>
-      <w:pPr>
-        <w:numPr>
-          <w:ilvl w:val="1"/>
-          <w:numId w:val="5"/>
-        </w:numPr>
-      </w:pPr>
-      <w:r>
-        <w:t>Cancel</w:t>
-      </w:r>
-    </w:p>
-    <w:p/>
-    <w:p>
-      <w:pPr>
-        <w:rPr>
-          <w:rFonts w:ascii="Arial" w:hAnsi="Arial" w:cs="Arial"/>
-        </w:rPr>
-      </w:pPr>
-      <w:r>
-        <w:rPr>
-          <w:rFonts w:ascii="Arial" w:hAnsi="Arial" w:cs="Arial"/>
-        </w:rPr>
-        <w:t>Use Case 9</w:t>
-      </w:r>
-    </w:p>
-    <w:p>
-      <w:pPr>
-        <w:numPr>
-          <w:ilvl w:val="0"/>
-          <w:numId w:val="5"/>
-        </w:numPr>
-        <w:tabs>
-          <w:tab w:val="clear" w:pos="720"/>
-          <w:tab w:val="left" w:pos="709"/>
-        </w:tabs>
-      </w:pPr>
-      <w:r>
-        <w:t xml:space="preserve">Name: </w:t>
-      </w:r>
-      <w:r>
-        <w:t>Search forA Car</w:t>
-      </w:r>
-    </w:p>
-    <w:p>
-      <w:pPr>
-        <w:numPr>
-          <w:ilvl w:val="0"/>
-          <w:numId w:val="5"/>
-        </w:numPr>
-        <w:tabs>
-          <w:tab w:val="clear" w:pos="720"/>
-          <w:tab w:val="left" w:pos="709"/>
-        </w:tabs>
-      </w:pPr>
-      <w:r>
-        <w:t xml:space="preserve">Actor: </w:t>
-      </w:r>
-      <w:r>
-        <w:t>Gues</w:t>
-      </w:r>
-      <w:r>
-        <w:t>t</w:t>
-      </w:r>
-      <w:r>
-        <w:t>/User</w:t>
-      </w:r>
-    </w:p>
-    <w:p>
-      <w:pPr>
-        <w:numPr>
-          <w:ilvl w:val="0"/>
-          <w:numId w:val="5"/>
-        </w:numPr>
-        <w:tabs>
-          <w:tab w:val="clear" w:pos="720"/>
-          <w:tab w:val="left" w:pos="709"/>
-        </w:tabs>
-      </w:pPr>
-      <w:r>
-        <w:t xml:space="preserve">Entry Condition: </w:t>
-      </w:r>
-    </w:p>
-    <w:p>
-      <w:pPr>
-        <w:numPr>
-          <w:ilvl w:val="1"/>
-          <w:numId w:val="5"/>
-        </w:numPr>
-      </w:pPr>
-      <w:r>
-        <w:t xml:space="preserve">On the </w:t>
-      </w:r>
-      <w:r>
-        <w:t xml:space="preserve">home </w:t>
-      </w:r>
-      <w:r>
-        <w:t xml:space="preserve">page </w:t>
-      </w:r>
-      <w:r>
-        <w:t xml:space="preserve">of </w:t>
-      </w:r>
-      <w:r>
-        <w:t>Sunshine Online Car Dealer System</w:t>
-      </w:r>
-    </w:p>
-    <w:p>
-      <w:pPr>
-        <w:numPr>
-          <w:ilvl w:val="0"/>
-          <w:numId w:val="5"/>
-        </w:numPr>
-        <w:tabs>
-          <w:tab w:val="clear" w:pos="720"/>
-          <w:tab w:val="left" w:pos="709"/>
-        </w:tabs>
-      </w:pPr>
-      <w:r>
-        <w:t xml:space="preserve">Event Flow: </w:t>
-      </w:r>
-    </w:p>
-    <w:p>
-      <w:pPr>
-        <w:numPr>
-          <w:ilvl w:val="1"/>
-          <w:numId w:val="5"/>
-        </w:numPr>
-      </w:pPr>
-      <w:r>
-        <w:t>Guest/User select desired car from the detail fields</w:t>
-      </w:r>
-    </w:p>
-    <w:p>
-      <w:pPr>
-        <w:numPr>
-          <w:ilvl w:val="1"/>
-          <w:numId w:val="5"/>
-        </w:numPr>
-      </w:pPr>
-      <w:r>
-        <w:t>Guest/User submit to search</w:t>
-      </w:r>
-    </w:p>
-    <w:p>
-      <w:pPr>
-        <w:numPr>
-          <w:ilvl w:val="1"/>
-          <w:numId w:val="5"/>
-        </w:numPr>
-      </w:pPr>
-      <w:r>
-        <w:lastRenderedPageBreak/>
-        <w:t>Sunshine Online Car Dealer System</w:t>
-      </w:r>
-      <w:r>
-        <w:t xml:space="preserve"> displays a list of cars</w:t>
-      </w:r>
-    </w:p>
-    <w:p>
-      <w:pPr>
-        <w:numPr>
-          <w:ilvl w:val="0"/>
-          <w:numId w:val="5"/>
-        </w:numPr>
-        <w:tabs>
-          <w:tab w:val="clear" w:pos="720"/>
-          <w:tab w:val="left" w:pos="709"/>
-        </w:tabs>
-      </w:pPr>
-      <w:r>
-        <w:t xml:space="preserve">Exit Condition: </w:t>
-      </w:r>
-      <w:r>
-        <w:t>Guest/User has a page displaying a list of cars.</w:t>
-      </w:r>
-    </w:p>
-    <w:p>
-      <w:pPr>
-        <w:numPr>
-          <w:ilvl w:val="0"/>
-          <w:numId w:val="5"/>
-        </w:numPr>
-        <w:tabs>
-          <w:tab w:val="clear" w:pos="720"/>
-          <w:tab w:val="left" w:pos="709"/>
-        </w:tabs>
-      </w:pPr>
-      <w:r>
-        <w:t xml:space="preserve">Exceptions: </w:t>
-      </w:r>
-    </w:p>
-    <w:p>
-      <w:pPr>
-        <w:numPr>
-          <w:ilvl w:val="1"/>
-          <w:numId w:val="5"/>
-        </w:numPr>
-      </w:pPr>
-      <w:r>
-        <w:t>“No cars found.”</w:t>
-      </w:r>
-    </w:p>
-    <w:p/>
-    <w:p>
-      <w:pPr>
-        <w:rPr>
-          <w:rFonts w:ascii="Arial" w:hAnsi="Arial" w:cs="Arial"/>
-        </w:rPr>
-      </w:pPr>
-      <w:r>
-        <w:rPr>
-          <w:rFonts w:ascii="Arial" w:hAnsi="Arial" w:cs="Arial"/>
-        </w:rPr>
-        <w:t>Use Case 10</w:t>
-      </w:r>
-    </w:p>
-    <w:p>
-      <w:pPr>
-        <w:numPr>
-          <w:ilvl w:val="0"/>
-          <w:numId w:val="2"/>
-        </w:numPr>
-        <w:tabs>
-          <w:tab w:val="clear" w:pos="720"/>
-          <w:tab w:val="left" w:pos="709"/>
-        </w:tabs>
-      </w:pPr>
-      <w:r>
-        <w:t xml:space="preserve">Name: </w:t>
-      </w:r>
-      <w:r>
-        <w:t>Register</w:t>
-      </w:r>
-    </w:p>
-    <w:p>
-      <w:pPr>
-        <w:numPr>
-          <w:ilvl w:val="0"/>
-          <w:numId w:val="2"/>
-        </w:numPr>
-        <w:tabs>
-          <w:tab w:val="clear" w:pos="720"/>
-          <w:tab w:val="left" w:pos="709"/>
-        </w:tabs>
-      </w:pPr>
-      <w:r>
-        <w:t>Actor: User</w:t>
-      </w:r>
-    </w:p>
-    <w:p>
-      <w:pPr>
-        <w:numPr>
-          <w:ilvl w:val="0"/>
-          <w:numId w:val="2"/>
-        </w:numPr>
-        <w:tabs>
-          <w:tab w:val="clear" w:pos="720"/>
-          <w:tab w:val="left" w:pos="709"/>
-        </w:tabs>
-      </w:pPr>
-      <w:r>
-        <w:t xml:space="preserve">Entry Condition: </w:t>
-      </w:r>
-    </w:p>
-    <w:p>
-      <w:pPr>
-        <w:numPr>
-          <w:ilvl w:val="1"/>
-          <w:numId w:val="2"/>
-        </w:numPr>
-      </w:pPr>
-      <w:r>
-        <w:t>User</w:t>
-      </w:r>
-      <w:r>
-        <w:t xml:space="preserve"> must be at the </w:t>
-      </w:r>
-      <w:r>
-        <w:t>registration</w:t>
-      </w:r>
-      <w:r>
-        <w:t xml:space="preserve"> web page of Sunshine Online Car Dealer System.</w:t>
-      </w:r>
-    </w:p>
-    <w:p>
-      <w:pPr>
-        <w:numPr>
-          <w:ilvl w:val="1"/>
-          <w:numId w:val="2"/>
-        </w:numPr>
-      </w:pPr>
-      <w:r>
-        <w:t>User</w:t>
-      </w:r>
-      <w:r>
-        <w:t xml:space="preserve"> has anemail account and residence address</w:t>
-      </w:r>
-      <w:r>
-        <w:t>.</w:t>
-      </w:r>
-    </w:p>
-    <w:p>
-      <w:pPr>
-        <w:numPr>
-          <w:ilvl w:val="0"/>
-          <w:numId w:val="2"/>
-        </w:numPr>
-        <w:tabs>
-          <w:tab w:val="clear" w:pos="720"/>
-          <w:tab w:val="left" w:pos="709"/>
-        </w:tabs>
-      </w:pPr>
-      <w:r>
-        <w:t xml:space="preserve">Event Flow: </w:t>
-      </w:r>
-    </w:p>
-    <w:p>
-      <w:pPr>
-        <w:numPr>
-          <w:ilvl w:val="1"/>
-          <w:numId w:val="2"/>
-        </w:numPr>
-      </w:pPr>
-      <w:r>
-        <w:t>User</w:t>
-      </w:r>
-      <w:r>
-        <w:t xml:space="preserve"> input personal information (First name, last name, email, username, password, billing address, shipping address)</w:t>
-      </w:r>
-      <w:r>
-        <w:t>.</w:t>
-      </w:r>
-    </w:p>
-    <w:p>
-      <w:pPr>
-        <w:numPr>
-          <w:ilvl w:val="1"/>
-          <w:numId w:val="2"/>
-        </w:numPr>
-      </w:pPr>
-      <w:r>
-        <w:t>User submits the information to register</w:t>
-      </w:r>
-      <w:r>
-        <w:t>.</w:t>
-      </w:r>
-    </w:p>
-    <w:p>
-      <w:pPr>
-        <w:numPr>
-          <w:ilvl w:val="1"/>
-          <w:numId w:val="2"/>
-        </w:numPr>
-      </w:pPr>
-      <w:r>
-        <w:t xml:space="preserve">Sunshine Online Car Dealer System </w:t>
-      </w:r>
-      <w:r>
-        <w:t>checks if username or email is not taken, and creates a new user account</w:t>
-      </w:r>
-      <w:r>
-        <w:t>.</w:t>
-      </w:r>
-    </w:p>
-    <w:p>
-      <w:pPr>
-        <w:numPr>
-          <w:ilvl w:val="1"/>
-          <w:numId w:val="2"/>
-        </w:numPr>
-      </w:pPr>
-      <w:r>
-        <w:t>User</w:t>
-      </w:r>
-      <w:r>
-        <w:t xml:space="preserve"> is redirected to home page showing a logged in status</w:t>
-      </w:r>
-      <w:r>
-        <w:t>.</w:t>
-      </w:r>
-    </w:p>
-    <w:p>
-      <w:pPr>
-        <w:numPr>
-          <w:ilvl w:val="0"/>
-          <w:numId w:val="2"/>
-        </w:numPr>
-        <w:tabs>
-          <w:tab w:val="clear" w:pos="720"/>
-          <w:tab w:val="left" w:pos="709"/>
-        </w:tabs>
-      </w:pPr>
-      <w:r>
-        <w:t>Exit Condition: User</w:t>
-      </w:r>
-      <w:r>
-        <w:t xml:space="preserve"> has an account in</w:t>
-      </w:r>
-      <w:r>
-        <w:t xml:space="preserve"> Sunshine Online Car Dealer System.</w:t>
-      </w:r>
-    </w:p>
-    <w:p>
-      <w:pPr>
-        <w:numPr>
-          <w:ilvl w:val="0"/>
-          <w:numId w:val="2"/>
-        </w:numPr>
-        <w:tabs>
-          <w:tab w:val="clear" w:pos="720"/>
-          <w:tab w:val="left" w:pos="709"/>
-        </w:tabs>
-      </w:pPr>
-      <w:r>
-        <w:t xml:space="preserve">Exceptions: </w:t>
-      </w:r>
-    </w:p>
-    <w:p>
-      <w:pPr>
-        <w:numPr>
-          <w:ilvl w:val="1"/>
-          <w:numId w:val="2"/>
-        </w:numPr>
-      </w:pPr>
-      <w:r>
-        <w:t>Cancel</w:t>
-      </w:r>
-    </w:p>
-    <w:p/>
-    <w:p>
-      <w:pPr>
-        <w:rPr>
-          <w:rFonts w:ascii="Arial" w:hAnsi="Arial" w:cs="Arial"/>
-        </w:rPr>
-      </w:pPr>
-      <w:r>
-        <w:rPr>
-          <w:rFonts w:ascii="Arial" w:hAnsi="Arial" w:cs="Arial"/>
-        </w:rPr>
-        <w:t>Use Case 11</w:t>
-      </w:r>
-    </w:p>
-    <w:p>
-      <w:pPr>
-        <w:numPr>
-          <w:ilvl w:val="0"/>
-          <w:numId w:val="4"/>
-        </w:numPr>
-        <w:tabs>
-          <w:tab w:val="clear" w:pos="720"/>
-          <w:tab w:val="left" w:pos="709"/>
-        </w:tabs>
-      </w:pPr>
-      <w:r>
-        <w:t xml:space="preserve">Name: </w:t>
-      </w:r>
-      <w:r>
-        <w:t>Update own Profile</w:t>
-      </w:r>
-    </w:p>
-    <w:p>
-      <w:pPr>
-        <w:numPr>
-          <w:ilvl w:val="0"/>
-          <w:numId w:val="4"/>
-        </w:numPr>
-        <w:tabs>
-          <w:tab w:val="clear" w:pos="720"/>
-          <w:tab w:val="left" w:pos="709"/>
-        </w:tabs>
-      </w:pPr>
-      <w:r>
-        <w:t xml:space="preserve">Actor: </w:t>
-      </w:r>
-      <w:r>
-        <w:t>User/</w:t>
-      </w:r>
-      <w:r>
-        <w:t>Admin</w:t>
-      </w:r>
-    </w:p>
-    <w:p>
-      <w:pPr>
-        <w:numPr>
-          <w:ilvl w:val="0"/>
-          <w:numId w:val="4"/>
-        </w:numPr>
-        <w:tabs>
-          <w:tab w:val="clear" w:pos="720"/>
-          <w:tab w:val="left" w:pos="709"/>
-        </w:tabs>
-      </w:pPr>
-      <w:r>
-        <w:lastRenderedPageBreak/>
-        <w:t xml:space="preserve">Entry Condition: </w:t>
-      </w:r>
-    </w:p>
-    <w:p>
-      <w:pPr>
-        <w:numPr>
-          <w:ilvl w:val="1"/>
-          <w:numId w:val="4"/>
-        </w:numPr>
-      </w:pPr>
-      <w:r>
-        <w:t>User/Admin must be logged in.</w:t>
-      </w:r>
-    </w:p>
-    <w:p>
-      <w:pPr>
-        <w:numPr>
-          <w:ilvl w:val="1"/>
-          <w:numId w:val="4"/>
-        </w:numPr>
-      </w:pPr>
-      <w:r>
-        <w:t xml:space="preserve">User/Admin must be on customer profile web page of </w:t>
-      </w:r>
-      <w:r>
-        <w:t>Sunshine Online Car Dealer System</w:t>
-      </w:r>
-      <w:r>
-        <w:t>.</w:t>
-      </w:r>
-    </w:p>
-    <w:p>
-      <w:pPr>
-        <w:numPr>
-          <w:ilvl w:val="0"/>
-          <w:numId w:val="4"/>
-        </w:numPr>
-        <w:tabs>
-          <w:tab w:val="clear" w:pos="720"/>
-          <w:tab w:val="left" w:pos="709"/>
-        </w:tabs>
-      </w:pPr>
-      <w:r>
-        <w:t xml:space="preserve">Event Flow: </w:t>
-      </w:r>
-    </w:p>
-    <w:p>
-      <w:pPr>
-        <w:numPr>
-          <w:ilvl w:val="1"/>
-          <w:numId w:val="4"/>
-        </w:numPr>
-      </w:pPr>
-      <w:r>
-        <w:t>User/</w:t>
-      </w:r>
-      <w:r>
-        <w:t xml:space="preserve">Admin </w:t>
-      </w:r>
-      <w:r>
-        <w:t>selects update account information option.</w:t>
-      </w:r>
-    </w:p>
-    <w:p>
-      <w:pPr>
-        <w:numPr>
-          <w:ilvl w:val="1"/>
-          <w:numId w:val="4"/>
-        </w:numPr>
-      </w:pPr>
-      <w:r>
-        <w:t>User/</w:t>
-      </w:r>
-      <w:r>
-        <w:t xml:space="preserve">Admin </w:t>
-      </w:r>
-      <w:r>
-        <w:t>edit the personal information desired to update.</w:t>
-      </w:r>
-    </w:p>
-    <w:p>
-      <w:pPr>
-        <w:numPr>
-          <w:ilvl w:val="1"/>
-          <w:numId w:val="4"/>
-        </w:numPr>
-      </w:pPr>
-      <w:r>
-        <w:t xml:space="preserve">Submit to update </w:t>
-      </w:r>
-      <w:r>
-        <w:t>its</w:t>
-      </w:r>
-      <w:r>
-        <w:t xml:space="preserve"> own</w:t>
-      </w:r>
-      <w:r>
-        <w:t xml:space="preserve"> information</w:t>
-      </w:r>
-      <w:r>
-        <w:t>.</w:t>
-      </w:r>
-    </w:p>
-    <w:p>
-      <w:pPr>
-        <w:numPr>
-          <w:ilvl w:val="1"/>
-          <w:numId w:val="4"/>
-        </w:numPr>
-      </w:pPr>
-      <w:r>
-        <w:t>User/</w:t>
-      </w:r>
-      <w:r>
-        <w:t>Admin</w:t>
-      </w:r>
-      <w:r>
-        <w:t xml:space="preserve"> is redirected to customer profile web page showing a logged in status.</w:t>
-      </w:r>
-    </w:p>
-    <w:p>
-      <w:pPr>
-        <w:numPr>
-          <w:ilvl w:val="0"/>
-          <w:numId w:val="4"/>
-        </w:numPr>
-        <w:tabs>
-          <w:tab w:val="clear" w:pos="720"/>
-          <w:tab w:val="left" w:pos="709"/>
-        </w:tabs>
-      </w:pPr>
-      <w:r>
-        <w:t xml:space="preserve">Exit Condition: </w:t>
-      </w:r>
-      <w:r>
-        <w:t>User/</w:t>
-      </w:r>
-      <w:r>
-        <w:t xml:space="preserve">Admin </w:t>
-      </w:r>
-      <w:r>
-        <w:t xml:space="preserve">has </w:t>
-      </w:r>
-      <w:r>
-        <w:t xml:space="preserve">updated </w:t>
-      </w:r>
-      <w:r>
-        <w:t>its own profile.</w:t>
-      </w:r>
-    </w:p>
-    <w:p>
-      <w:pPr>
-        <w:numPr>
-          <w:ilvl w:val="0"/>
-          <w:numId w:val="4"/>
-        </w:numPr>
-        <w:tabs>
-          <w:tab w:val="clear" w:pos="720"/>
-          <w:tab w:val="left" w:pos="709"/>
-        </w:tabs>
-      </w:pPr>
-      <w:r>
-        <w:t xml:space="preserve">Exceptions: </w:t>
-      </w:r>
-    </w:p>
-    <w:p>
-      <w:pPr>
-        <w:numPr>
-          <w:ilvl w:val="1"/>
-          <w:numId w:val="4"/>
-        </w:numPr>
-      </w:pPr>
-      <w:r>
-        <w:t>Cancel</w:t>
-      </w:r>
-    </w:p>
-    <w:p>
-      <w:pPr>
-        <w:numPr>
-          <w:ilvl w:val="1"/>
-          <w:numId w:val="4"/>
-        </w:numPr>
-      </w:pPr>
-      <w:r>
-        <w:t>Repeated Unique values</w:t>
-      </w:r>
-    </w:p>
-    <w:p/>
-    <w:p>
-      <w:pPr>
-        <w:rPr>
-          <w:rFonts w:ascii="Arial" w:hAnsi="Arial" w:cs="Arial"/>
-        </w:rPr>
-      </w:pPr>
-      <w:r>
-        <w:rPr>
-          <w:rFonts w:ascii="Arial" w:hAnsi="Arial" w:cs="Arial"/>
-        </w:rPr>
-        <w:t>Use Case 12</w:t>
-      </w:r>
-    </w:p>
-    <w:p>
-      <w:pPr>
-        <w:numPr>
-          <w:ilvl w:val="0"/>
-          <w:numId w:val="5"/>
-        </w:numPr>
-        <w:tabs>
-          <w:tab w:val="clear" w:pos="720"/>
-          <w:tab w:val="left" w:pos="709"/>
-        </w:tabs>
-      </w:pPr>
-      <w:r>
-        <w:t xml:space="preserve">Name: </w:t>
-      </w:r>
-      <w:r>
-        <w:t>Generate Sales Report</w:t>
-      </w:r>
-    </w:p>
-    <w:p>
-      <w:pPr>
-        <w:numPr>
-          <w:ilvl w:val="0"/>
-          <w:numId w:val="5"/>
-        </w:numPr>
-        <w:tabs>
-          <w:tab w:val="clear" w:pos="720"/>
-          <w:tab w:val="left" w:pos="709"/>
-        </w:tabs>
-      </w:pPr>
-      <w:r>
-        <w:t>Actor: Admin</w:t>
-      </w:r>
-    </w:p>
-    <w:p>
-      <w:pPr>
-        <w:numPr>
-          <w:ilvl w:val="0"/>
-          <w:numId w:val="5"/>
-        </w:numPr>
-        <w:tabs>
-          <w:tab w:val="clear" w:pos="720"/>
-          <w:tab w:val="left" w:pos="709"/>
-        </w:tabs>
-      </w:pPr>
-      <w:r>
-        <w:t xml:space="preserve">Entry Condition: </w:t>
-      </w:r>
-    </w:p>
-    <w:p>
-      <w:pPr>
-        <w:numPr>
-          <w:ilvl w:val="1"/>
-          <w:numId w:val="5"/>
-        </w:numPr>
-      </w:pPr>
-      <w:r>
-        <w:t xml:space="preserve">Logged in as admin </w:t>
-      </w:r>
-    </w:p>
-    <w:p>
-      <w:pPr>
-        <w:numPr>
-          <w:ilvl w:val="1"/>
-          <w:numId w:val="5"/>
-        </w:numPr>
-      </w:pPr>
-      <w:r>
-        <w:t xml:space="preserve">On the </w:t>
-      </w:r>
-      <w:r>
-        <w:t xml:space="preserve">admin home </w:t>
-      </w:r>
-      <w:r>
-        <w:t xml:space="preserve">page </w:t>
-      </w:r>
-      <w:r>
-        <w:t>with the</w:t>
-      </w:r>
-      <w:r>
-        <w:t xml:space="preserve"> “</w:t>
-      </w:r>
-      <w:r>
-        <w:t>Generate Sales Report</w:t>
-      </w:r>
-      <w:r>
-        <w:t>” function</w:t>
-      </w:r>
-    </w:p>
-    <w:p>
-      <w:pPr>
-        <w:numPr>
-          <w:ilvl w:val="0"/>
-          <w:numId w:val="5"/>
-        </w:numPr>
-        <w:tabs>
-          <w:tab w:val="clear" w:pos="720"/>
-          <w:tab w:val="left" w:pos="709"/>
-        </w:tabs>
-      </w:pPr>
-      <w:r>
-        <w:t xml:space="preserve">Event Flow: </w:t>
-      </w:r>
-    </w:p>
-    <w:p>
-      <w:pPr>
-        <w:numPr>
-          <w:ilvl w:val="1"/>
-          <w:numId w:val="5"/>
-        </w:numPr>
-      </w:pPr>
-      <w:r>
-        <w:t>Admin selects the date range of the desired report.</w:t>
-      </w:r>
-    </w:p>
-    <w:p>
-      <w:pPr>
-        <w:numPr>
-          <w:ilvl w:val="1"/>
-          <w:numId w:val="5"/>
-        </w:numPr>
-      </w:pPr>
-      <w:r>
-        <w:t>Select the “generate” function</w:t>
-      </w:r>
-    </w:p>
-    <w:p>
-      <w:pPr>
-        <w:numPr>
-          <w:ilvl w:val="1"/>
-          <w:numId w:val="5"/>
-        </w:numPr>
-      </w:pPr>
-      <w:r>
-        <w:t>System displays the sales report in the date range.</w:t>
-      </w:r>
-    </w:p>
-    <w:p>
-      <w:pPr>
-        <w:numPr>
-          <w:ilvl w:val="0"/>
-          <w:numId w:val="5"/>
-        </w:numPr>
-        <w:tabs>
-          <w:tab w:val="clear" w:pos="720"/>
-          <w:tab w:val="left" w:pos="709"/>
-        </w:tabs>
-      </w:pPr>
-      <w:r>
-        <w:t xml:space="preserve">Exit Condition: </w:t>
-      </w:r>
-      <w:r>
-        <w:t xml:space="preserve">The </w:t>
-      </w:r>
-      <w:r>
-        <w:t>system</w:t>
-      </w:r>
-      <w:r>
-        <w:t xml:space="preserve"> displays the sales report</w:t>
-      </w:r>
-      <w:r>
-        <w:t>.</w:t>
-      </w:r>
-    </w:p>
-    <w:p>
-      <w:pPr>
-        <w:numPr>
-          <w:ilvl w:val="0"/>
-          <w:numId w:val="5"/>
-        </w:numPr>
-        <w:tabs>
-          <w:tab w:val="clear" w:pos="720"/>
-          <w:tab w:val="left" w:pos="709"/>
-        </w:tabs>
-      </w:pPr>
-      <w:r>
-        <w:lastRenderedPageBreak/>
         <w:t xml:space="preserve">Exceptions: </w:t>
       </w:r>
     </w:p>
@@ -4661,6 +4678,7 @@
     </w:p>
     <w:p>
       <w:r>
+        <w:lastRenderedPageBreak/>
         <w:t>The Sunshine Online Car System will contain the following classes:</w:t>
       </w:r>
     </w:p>
@@ -4942,7 +4960,6 @@
     </w:p>
     <w:p>
       <w:r>
-        <w:lastRenderedPageBreak/>
         <w:t xml:space="preserve">The principal attributes are </w:t>
       </w:r>
       <w:r>
@@ -5019,7 +5036,7 @@
                     </pic:cNvPicPr>
                   </pic:nvPicPr>
                   <pic:blipFill>
-                    <a:blip r:embed="rId8"/>
+                    <a:blip r:embed="rId10"/>
                     <a:srcRect/>
                     <a:stretch>
                       <a:fillRect/>
@@ -5118,6 +5135,7 @@
     </w:p>
     <w:p>
       <w:r>
+        <w:lastRenderedPageBreak/>
         <w:t xml:space="preserve"> </w:t>
       </w:r>
       <w:r>
@@ -5143,7 +5161,7 @@
                     </pic:cNvPicPr>
                   </pic:nvPicPr>
                   <pic:blipFill>
-                    <a:blip r:embed="rId9"/>
+                    <a:blip r:embed="rId11"/>
                     <a:srcRect/>
                     <a:stretch>
                       <a:fillRect/>
@@ -5205,7 +5223,6 @@
         <w:spacing w:after="200" w:line="276" w:lineRule="auto"/>
       </w:pPr>
       <w:r>
-        <w:lastRenderedPageBreak/>
         <w:t>Add/edit either a Car or a Regular User object</w:t>
       </w:r>
     </w:p>
@@ -5264,7 +5281,7 @@
                     </pic:cNvPicPr>
                   </pic:nvPicPr>
                   <pic:blipFill>
-                    <a:blip r:embed="rId10"/>
+                    <a:blip r:embed="rId12"/>
                     <a:srcRect/>
                     <a:stretch>
                       <a:fillRect/>
@@ -5309,7 +5326,11 @@
     </w:p>
     <w:p>
       <w:r>
-        <w:t xml:space="preserve">The Regular User class will be distinctive because it will contain an attribute of class Credit Card. It will be constrained that at least one Credit Card is associated with the Regular User, but there will be no maximum in the quantity of this object for the Regular User class. The User will have full access and control over his/her Credit Card objects, being able to add, edit or remove them at any time. </w:t>
+        <w:t xml:space="preserve">The Regular User class will be distinctive because it will contain an attribute of class Credit Card. It will be constrained that at least one Credit Card is associated with the Regular User, but there will </w:t>
+      </w:r>
+      <w:r>
+        <w:lastRenderedPageBreak/>
+        <w:t xml:space="preserve">be no maximum in the quantity of this object for the Regular User class. The User will have full access and control over his/her Credit Card objects, being able to add, edit or remove them at any time. </w:t>
       </w:r>
     </w:p>
     <w:p>
@@ -5319,7 +5340,6 @@
     </w:p>
     <w:p>
       <w:r>
-        <w:lastRenderedPageBreak/>
         <w:t xml:space="preserve">    </w:t>
       </w:r>
       <w:r>
@@ -5345,7 +5365,7 @@
                     </pic:cNvPicPr>
                   </pic:nvPicPr>
                   <pic:blipFill>
-                    <a:blip r:embed="rId11"/>
+                    <a:blip r:embed="rId13"/>
                     <a:srcRect/>
                     <a:stretch>
                       <a:fillRect/>
@@ -5427,7 +5447,7 @@
                     </pic:cNvPicPr>
                   </pic:nvPicPr>
                   <pic:blipFill>
-                    <a:blip r:embed="rId12"/>
+                    <a:blip r:embed="rId14"/>
                     <a:srcRect/>
                     <a:stretch>
                       <a:fillRect/>
@@ -5476,12 +5496,15 @@
     </w:p>
     <w:p>
       <w:r>
-        <w:t>The Car class has attributes as follows: VIN (Vehicle Identification Number), Make-Model, Year, Price, Mileage, Color and Color Details, Condition and Comments, Pictures and Car Status. The VIN number will be unique for each car, Price value can’t be zero or negative and the Comments attribute will contain any specific luxury or especial feature within the car. This class will include a maximum of five pictures represented by class Picture. Finally, the Car Status attribute will provide the current status of the Car class (e.g. SOLD, AVAILABE).</w:t>
-      </w:r>
-    </w:p>
-    <w:p>
+        <w:t xml:space="preserve">The Car class has attributes as follows: VIN (Vehicle Identification Number), Make-Model, Year, Price, Mileage, Color and Color Details, Condition and Comments, Pictures and Car Status. The </w:t>
+      </w:r>
       <w:r>
         <w:lastRenderedPageBreak/>
+        <w:t>VIN number will be unique for each car, Price value can’t be zero or negative and the Comments attribute will contain any specific luxury or especial feature within the car. This class will include a maximum of five pictures represented by class Picture. Finally, the Car Status attribute will provide the current status of the Car class (e.g. SOLD, AVAILABE).</w:t>
+      </w:r>
+    </w:p>
+    <w:p>
+      <w:r>
         <w:t xml:space="preserve">     </w:t>
       </w:r>
       <w:r>
@@ -5507,7 +5530,7 @@
                     </pic:cNvPicPr>
                   </pic:nvPicPr>
                   <pic:blipFill>
-                    <a:blip r:embed="rId13"/>
+                    <a:blip r:embed="rId15"/>
                     <a:srcRect/>
                     <a:stretch>
                       <a:fillRect/>
@@ -5586,7 +5609,7 @@
                     </pic:cNvPicPr>
                   </pic:nvPicPr>
                   <pic:blipFill>
-                    <a:blip r:embed="rId14"/>
+                    <a:blip r:embed="rId16"/>
                     <a:srcRect/>
                     <a:stretch>
                       <a:fillRect/>
@@ -5666,7 +5689,7 @@
                     </pic:cNvPicPr>
                   </pic:nvPicPr>
                   <pic:blipFill>
-                    <a:blip r:embed="rId15"/>
+                    <a:blip r:embed="rId17"/>
                     <a:srcRect/>
                     <a:stretch>
                       <a:fillRect/>
@@ -5738,7 +5761,7 @@
                     </pic:cNvPicPr>
                   </pic:nvPicPr>
                   <pic:blipFill>
-                    <a:blip r:embed="rId16"/>
+                    <a:blip r:embed="rId18"/>
                     <a:srcRect/>
                     <a:stretch>
                       <a:fillRect/>
@@ -5862,7 +5885,7 @@
                     </pic:cNvPicPr>
                   </pic:nvPicPr>
                   <pic:blipFill>
-                    <a:blip r:embed="rId17"/>
+                    <a:blip r:embed="rId19"/>
                     <a:srcRect/>
                     <a:stretch>
                       <a:fillRect/>
@@ -7540,6 +7563,7 @@
   <w:style w:type="character" w:default="1" w:styleId="DefaultParagraphFont">
     <w:name w:val="Default Paragraph Font"/>
     <w:uiPriority w:val="1"/>
+    <w:semiHidden/>
     <w:unhideWhenUsed/>
   </w:style>
   <w:style w:type="table" w:default="1" w:styleId="TableNormal">
@@ -8751,7 +8775,7 @@
 </file>
 
 <file path=customXml/itemProps1.xml><?xml version="1.0" encoding="utf-8"?>
-<ds:datastoreItem xmlns:ds="http://schemas.openxmlformats.org/officeDocument/2006/customXml" ds:itemID="{9A9FB986-4547-4BB4-8BF7-6A850BE3A7CC}">
+<ds:datastoreItem xmlns:ds="http://schemas.openxmlformats.org/officeDocument/2006/customXml" ds:itemID="{A9BCD153-38E0-4669-803E-90CE75665896}">
   <ds:schemaRefs>
     <ds:schemaRef ds:uri="http://schemas.openxmlformats.org/officeDocument/2006/bibliography"/>
   </ds:schemaRefs>

</xml_diff>

<commit_message>
Use Cases Heading 3 Font and format adjustment.
</commit_message>
<xml_diff>
--- a/Analysis Document draft.docx
+++ b/Analysis Document draft.docx
@@ -143,7 +143,7 @@
           <w:r>
             <w:fldChar w:fldCharType="separate"/>
           </w:r>
-          <w:hyperlink w:anchor="_Toc380424466" w:history="1">
+          <w:hyperlink w:anchor="_Toc380439413" w:history="1">
             <w:r>
               <w:rPr>
                 <w:rStyle w:val="Hyperlink"/>
@@ -187,7 +187,7 @@
                 <w:noProof/>
                 <w:webHidden/>
               </w:rPr>
-              <w:instrText xml:space="preserve"> PAGEREF _Toc380424466 \h </w:instrText>
+              <w:instrText xml:space="preserve"> PAGEREF _Toc380439413 \h </w:instrText>
             </w:r>
             <w:r>
               <w:rPr>
@@ -207,7 +207,7 @@
                 <w:noProof/>
                 <w:webHidden/>
               </w:rPr>
-              <w:t>3</w:t>
+              <w:t>4</w:t>
             </w:r>
             <w:r>
               <w:rPr>
@@ -233,7 +233,7 @@
               <w:lang w:eastAsia="en-US" w:bidi="ar-SA"/>
             </w:rPr>
           </w:pPr>
-          <w:hyperlink w:anchor="_Toc380424467" w:history="1">
+          <w:hyperlink w:anchor="_Toc380439414" w:history="1">
             <w:r>
               <w:rPr>
                 <w:rStyle w:val="Hyperlink"/>
@@ -277,7 +277,7 @@
                 <w:noProof/>
                 <w:webHidden/>
               </w:rPr>
-              <w:instrText xml:space="preserve"> PAGEREF _Toc380424467 \h </w:instrText>
+              <w:instrText xml:space="preserve"> PAGEREF _Toc380439414 \h </w:instrText>
             </w:r>
             <w:r>
               <w:rPr>
@@ -297,7 +297,7 @@
                 <w:noProof/>
                 <w:webHidden/>
               </w:rPr>
-              <w:t>4</w:t>
+              <w:t>5</w:t>
             </w:r>
             <w:r>
               <w:rPr>
@@ -323,7 +323,7 @@
               <w:lang w:eastAsia="en-US" w:bidi="ar-SA"/>
             </w:rPr>
           </w:pPr>
-          <w:hyperlink w:anchor="_Toc380424468" w:history="1">
+          <w:hyperlink w:anchor="_Toc380439415" w:history="1">
             <w:r>
               <w:rPr>
                 <w:rStyle w:val="Hyperlink"/>
@@ -367,7 +367,7 @@
                 <w:noProof/>
                 <w:webHidden/>
               </w:rPr>
-              <w:instrText xml:space="preserve"> PAGEREF _Toc380424468 \h </w:instrText>
+              <w:instrText xml:space="preserve"> PAGEREF _Toc380439415 \h </w:instrText>
             </w:r>
             <w:r>
               <w:rPr>
@@ -387,7 +387,7 @@
                 <w:noProof/>
                 <w:webHidden/>
               </w:rPr>
-              <w:t>5</w:t>
+              <w:t>6</w:t>
             </w:r>
             <w:r>
               <w:rPr>
@@ -413,7 +413,7 @@
               <w:lang w:eastAsia="en-US" w:bidi="ar-SA"/>
             </w:rPr>
           </w:pPr>
-          <w:hyperlink w:anchor="_Toc380424469" w:history="1">
+          <w:hyperlink w:anchor="_Toc380439416" w:history="1">
             <w:r>
               <w:rPr>
                 <w:rStyle w:val="Hyperlink"/>
@@ -457,7 +457,7 @@
                 <w:noProof/>
                 <w:webHidden/>
               </w:rPr>
-              <w:instrText xml:space="preserve"> PAGEREF _Toc380424469 \h </w:instrText>
+              <w:instrText xml:space="preserve"> PAGEREF _Toc380439416 \h </w:instrText>
             </w:r>
             <w:r>
               <w:rPr>
@@ -477,7 +477,7 @@
                 <w:noProof/>
                 <w:webHidden/>
               </w:rPr>
-              <w:t>5</w:t>
+              <w:t>6</w:t>
             </w:r>
             <w:r>
               <w:rPr>
@@ -503,7 +503,7 @@
               <w:lang w:eastAsia="en-US" w:bidi="ar-SA"/>
             </w:rPr>
           </w:pPr>
-          <w:hyperlink w:anchor="_Toc380424470" w:history="1">
+          <w:hyperlink w:anchor="_Toc380439417" w:history="1">
             <w:r>
               <w:rPr>
                 <w:rStyle w:val="Hyperlink"/>
@@ -547,7 +547,7 @@
                 <w:noProof/>
                 <w:webHidden/>
               </w:rPr>
-              <w:instrText xml:space="preserve"> PAGEREF _Toc380424470 \h </w:instrText>
+              <w:instrText xml:space="preserve"> PAGEREF _Toc380439417 \h </w:instrText>
             </w:r>
             <w:r>
               <w:rPr>
@@ -567,7 +567,7 @@
                 <w:noProof/>
                 <w:webHidden/>
               </w:rPr>
-              <w:t>5</w:t>
+              <w:t>6</w:t>
             </w:r>
             <w:r>
               <w:rPr>
@@ -593,7 +593,7 @@
               <w:lang w:eastAsia="en-US" w:bidi="ar-SA"/>
             </w:rPr>
           </w:pPr>
-          <w:hyperlink w:anchor="_Toc380424471" w:history="1">
+          <w:hyperlink w:anchor="_Toc380439418" w:history="1">
             <w:r>
               <w:rPr>
                 <w:rStyle w:val="Hyperlink"/>
@@ -637,7 +637,7 @@
                 <w:noProof/>
                 <w:webHidden/>
               </w:rPr>
-              <w:instrText xml:space="preserve"> PAGEREF _Toc380424471 \h </w:instrText>
+              <w:instrText xml:space="preserve"> PAGEREF _Toc380439418 \h </w:instrText>
             </w:r>
             <w:r>
               <w:rPr>
@@ -657,7 +657,7 @@
                 <w:noProof/>
                 <w:webHidden/>
               </w:rPr>
-              <w:t>6</w:t>
+              <w:t>7</w:t>
             </w:r>
             <w:r>
               <w:rPr>
@@ -683,7 +683,7 @@
               <w:lang w:eastAsia="en-US" w:bidi="ar-SA"/>
             </w:rPr>
           </w:pPr>
-          <w:hyperlink w:anchor="_Toc380424472" w:history="1">
+          <w:hyperlink w:anchor="_Toc380439419" w:history="1">
             <w:r>
               <w:rPr>
                 <w:rStyle w:val="Hyperlink"/>
@@ -727,7 +727,7 @@
                 <w:noProof/>
                 <w:webHidden/>
               </w:rPr>
-              <w:instrText xml:space="preserve"> PAGEREF _Toc380424472 \h </w:instrText>
+              <w:instrText xml:space="preserve"> PAGEREF _Toc380439419 \h </w:instrText>
             </w:r>
             <w:r>
               <w:rPr>
@@ -747,7 +747,7 @@
                 <w:noProof/>
                 <w:webHidden/>
               </w:rPr>
-              <w:t>6</w:t>
+              <w:t>7</w:t>
             </w:r>
             <w:r>
               <w:rPr>
@@ -773,7 +773,7 @@
               <w:lang w:eastAsia="en-US" w:bidi="ar-SA"/>
             </w:rPr>
           </w:pPr>
-          <w:hyperlink w:anchor="_Toc380424473" w:history="1">
+          <w:hyperlink w:anchor="_Toc380439420" w:history="1">
             <w:r>
               <w:rPr>
                 <w:rStyle w:val="Hyperlink"/>
@@ -817,7 +817,7 @@
                 <w:noProof/>
                 <w:webHidden/>
               </w:rPr>
-              <w:instrText xml:space="preserve"> PAGEREF _Toc380424473 \h </w:instrText>
+              <w:instrText xml:space="preserve"> PAGEREF _Toc380439420 \h </w:instrText>
             </w:r>
             <w:r>
               <w:rPr>
@@ -837,7 +837,7 @@
                 <w:noProof/>
                 <w:webHidden/>
               </w:rPr>
-              <w:t>6</w:t>
+              <w:t>8</w:t>
             </w:r>
             <w:r>
               <w:rPr>
@@ -862,7 +862,7 @@
               <w:lang w:eastAsia="en-US" w:bidi="ar-SA"/>
             </w:rPr>
           </w:pPr>
-          <w:hyperlink w:anchor="_Toc380424474" w:history="1">
+          <w:hyperlink w:anchor="_Toc380439421" w:history="1">
             <w:r>
               <w:rPr>
                 <w:rStyle w:val="Hyperlink"/>
@@ -889,7 +889,7 @@
                 <w:noProof/>
                 <w:webHidden/>
               </w:rPr>
-              <w:instrText xml:space="preserve"> PAGEREF _Toc380424474 \h </w:instrText>
+              <w:instrText xml:space="preserve"> PAGEREF _Toc380439421 \h </w:instrText>
             </w:r>
             <w:r>
               <w:rPr>
@@ -909,7 +909,7 @@
                 <w:noProof/>
                 <w:webHidden/>
               </w:rPr>
-              <w:t>6</w:t>
+              <w:t>8</w:t>
             </w:r>
             <w:r>
               <w:rPr>
@@ -934,7 +934,7 @@
               <w:lang w:eastAsia="en-US" w:bidi="ar-SA"/>
             </w:rPr>
           </w:pPr>
-          <w:hyperlink w:anchor="_Toc380424475" w:history="1">
+          <w:hyperlink w:anchor="_Toc380439422" w:history="1">
             <w:r>
               <w:rPr>
                 <w:rStyle w:val="Hyperlink"/>
@@ -961,7 +961,7 @@
                 <w:noProof/>
                 <w:webHidden/>
               </w:rPr>
-              <w:instrText xml:space="preserve"> PAGEREF _Toc380424475 \h </w:instrText>
+              <w:instrText xml:space="preserve"> PAGEREF _Toc380439422 \h </w:instrText>
             </w:r>
             <w:r>
               <w:rPr>
@@ -981,7 +981,871 @@
                 <w:noProof/>
                 <w:webHidden/>
               </w:rPr>
-              <w:t>6</w:t>
+              <w:t>8</w:t>
+            </w:r>
+            <w:r>
+              <w:rPr>
+                <w:noProof/>
+                <w:webHidden/>
+              </w:rPr>
+              <w:fldChar w:fldCharType="end"/>
+            </w:r>
+          </w:hyperlink>
+        </w:p>
+        <w:p>
+          <w:pPr>
+            <w:pStyle w:val="TOC3"/>
+            <w:tabs>
+              <w:tab w:val="right" w:pos="9962"/>
+            </w:tabs>
+            <w:rPr>
+              <w:rFonts w:asciiTheme="minorHAnsi" w:eastAsiaTheme="minorEastAsia" w:hAnsiTheme="minorHAnsi" w:cstheme="minorBidi"/>
+              <w:noProof/>
+              <w:sz w:val="22"/>
+              <w:szCs w:val="22"/>
+              <w:lang w:eastAsia="en-US" w:bidi="ar-SA"/>
+            </w:rPr>
+          </w:pPr>
+          <w:hyperlink w:anchor="_Toc380439423" w:history="1">
+            <w:r>
+              <w:rPr>
+                <w:rStyle w:val="Hyperlink"/>
+                <w:noProof/>
+              </w:rPr>
+              <w:t>Use Case 1</w:t>
+            </w:r>
+            <w:r>
+              <w:rPr>
+                <w:noProof/>
+                <w:webHidden/>
+              </w:rPr>
+              <w:tab/>
+            </w:r>
+            <w:r>
+              <w:rPr>
+                <w:noProof/>
+                <w:webHidden/>
+              </w:rPr>
+              <w:fldChar w:fldCharType="begin"/>
+            </w:r>
+            <w:r>
+              <w:rPr>
+                <w:noProof/>
+                <w:webHidden/>
+              </w:rPr>
+              <w:instrText xml:space="preserve"> PAGEREF _Toc380439423 \h </w:instrText>
+            </w:r>
+            <w:r>
+              <w:rPr>
+                <w:noProof/>
+                <w:webHidden/>
+              </w:rPr>
+            </w:r>
+            <w:r>
+              <w:rPr>
+                <w:noProof/>
+                <w:webHidden/>
+              </w:rPr>
+              <w:fldChar w:fldCharType="separate"/>
+            </w:r>
+            <w:r>
+              <w:rPr>
+                <w:noProof/>
+                <w:webHidden/>
+              </w:rPr>
+              <w:t>8</w:t>
+            </w:r>
+            <w:r>
+              <w:rPr>
+                <w:noProof/>
+                <w:webHidden/>
+              </w:rPr>
+              <w:fldChar w:fldCharType="end"/>
+            </w:r>
+          </w:hyperlink>
+        </w:p>
+        <w:p>
+          <w:pPr>
+            <w:pStyle w:val="TOC3"/>
+            <w:tabs>
+              <w:tab w:val="right" w:pos="9962"/>
+            </w:tabs>
+            <w:rPr>
+              <w:rFonts w:asciiTheme="minorHAnsi" w:eastAsiaTheme="minorEastAsia" w:hAnsiTheme="minorHAnsi" w:cstheme="minorBidi"/>
+              <w:noProof/>
+              <w:sz w:val="22"/>
+              <w:szCs w:val="22"/>
+              <w:lang w:eastAsia="en-US" w:bidi="ar-SA"/>
+            </w:rPr>
+          </w:pPr>
+          <w:hyperlink w:anchor="_Toc380439424" w:history="1">
+            <w:r>
+              <w:rPr>
+                <w:rStyle w:val="Hyperlink"/>
+                <w:noProof/>
+              </w:rPr>
+              <w:t>Use Case 2</w:t>
+            </w:r>
+            <w:r>
+              <w:rPr>
+                <w:noProof/>
+                <w:webHidden/>
+              </w:rPr>
+              <w:tab/>
+            </w:r>
+            <w:r>
+              <w:rPr>
+                <w:noProof/>
+                <w:webHidden/>
+              </w:rPr>
+              <w:fldChar w:fldCharType="begin"/>
+            </w:r>
+            <w:r>
+              <w:rPr>
+                <w:noProof/>
+                <w:webHidden/>
+              </w:rPr>
+              <w:instrText xml:space="preserve"> PAGEREF _Toc380439424 \h </w:instrText>
+            </w:r>
+            <w:r>
+              <w:rPr>
+                <w:noProof/>
+                <w:webHidden/>
+              </w:rPr>
+            </w:r>
+            <w:r>
+              <w:rPr>
+                <w:noProof/>
+                <w:webHidden/>
+              </w:rPr>
+              <w:fldChar w:fldCharType="separate"/>
+            </w:r>
+            <w:r>
+              <w:rPr>
+                <w:noProof/>
+                <w:webHidden/>
+              </w:rPr>
+              <w:t>9</w:t>
+            </w:r>
+            <w:r>
+              <w:rPr>
+                <w:noProof/>
+                <w:webHidden/>
+              </w:rPr>
+              <w:fldChar w:fldCharType="end"/>
+            </w:r>
+          </w:hyperlink>
+        </w:p>
+        <w:p>
+          <w:pPr>
+            <w:pStyle w:val="TOC3"/>
+            <w:tabs>
+              <w:tab w:val="right" w:pos="9962"/>
+            </w:tabs>
+            <w:rPr>
+              <w:rFonts w:asciiTheme="minorHAnsi" w:eastAsiaTheme="minorEastAsia" w:hAnsiTheme="minorHAnsi" w:cstheme="minorBidi"/>
+              <w:noProof/>
+              <w:sz w:val="22"/>
+              <w:szCs w:val="22"/>
+              <w:lang w:eastAsia="en-US" w:bidi="ar-SA"/>
+            </w:rPr>
+          </w:pPr>
+          <w:hyperlink w:anchor="_Toc380439425" w:history="1">
+            <w:r>
+              <w:rPr>
+                <w:rStyle w:val="Hyperlink"/>
+                <w:noProof/>
+              </w:rPr>
+              <w:t>Use Case 3</w:t>
+            </w:r>
+            <w:r>
+              <w:rPr>
+                <w:noProof/>
+                <w:webHidden/>
+              </w:rPr>
+              <w:tab/>
+            </w:r>
+            <w:r>
+              <w:rPr>
+                <w:noProof/>
+                <w:webHidden/>
+              </w:rPr>
+              <w:fldChar w:fldCharType="begin"/>
+            </w:r>
+            <w:r>
+              <w:rPr>
+                <w:noProof/>
+                <w:webHidden/>
+              </w:rPr>
+              <w:instrText xml:space="preserve"> PAGEREF _Toc380439425 \h </w:instrText>
+            </w:r>
+            <w:r>
+              <w:rPr>
+                <w:noProof/>
+                <w:webHidden/>
+              </w:rPr>
+            </w:r>
+            <w:r>
+              <w:rPr>
+                <w:noProof/>
+                <w:webHidden/>
+              </w:rPr>
+              <w:fldChar w:fldCharType="separate"/>
+            </w:r>
+            <w:r>
+              <w:rPr>
+                <w:noProof/>
+                <w:webHidden/>
+              </w:rPr>
+              <w:t>10</w:t>
+            </w:r>
+            <w:r>
+              <w:rPr>
+                <w:noProof/>
+                <w:webHidden/>
+              </w:rPr>
+              <w:fldChar w:fldCharType="end"/>
+            </w:r>
+          </w:hyperlink>
+        </w:p>
+        <w:p>
+          <w:pPr>
+            <w:pStyle w:val="TOC3"/>
+            <w:tabs>
+              <w:tab w:val="right" w:pos="9962"/>
+            </w:tabs>
+            <w:rPr>
+              <w:rFonts w:asciiTheme="minorHAnsi" w:eastAsiaTheme="minorEastAsia" w:hAnsiTheme="minorHAnsi" w:cstheme="minorBidi"/>
+              <w:noProof/>
+              <w:sz w:val="22"/>
+              <w:szCs w:val="22"/>
+              <w:lang w:eastAsia="en-US" w:bidi="ar-SA"/>
+            </w:rPr>
+          </w:pPr>
+          <w:hyperlink w:anchor="_Toc380439426" w:history="1">
+            <w:r>
+              <w:rPr>
+                <w:rStyle w:val="Hyperlink"/>
+                <w:noProof/>
+              </w:rPr>
+              <w:t>Use Case 4</w:t>
+            </w:r>
+            <w:r>
+              <w:rPr>
+                <w:noProof/>
+                <w:webHidden/>
+              </w:rPr>
+              <w:tab/>
+            </w:r>
+            <w:r>
+              <w:rPr>
+                <w:noProof/>
+                <w:webHidden/>
+              </w:rPr>
+              <w:fldChar w:fldCharType="begin"/>
+            </w:r>
+            <w:r>
+              <w:rPr>
+                <w:noProof/>
+                <w:webHidden/>
+              </w:rPr>
+              <w:instrText xml:space="preserve"> PAGEREF _Toc380439426 \h </w:instrText>
+            </w:r>
+            <w:r>
+              <w:rPr>
+                <w:noProof/>
+                <w:webHidden/>
+              </w:rPr>
+            </w:r>
+            <w:r>
+              <w:rPr>
+                <w:noProof/>
+                <w:webHidden/>
+              </w:rPr>
+              <w:fldChar w:fldCharType="separate"/>
+            </w:r>
+            <w:r>
+              <w:rPr>
+                <w:noProof/>
+                <w:webHidden/>
+              </w:rPr>
+              <w:t>10</w:t>
+            </w:r>
+            <w:r>
+              <w:rPr>
+                <w:noProof/>
+                <w:webHidden/>
+              </w:rPr>
+              <w:fldChar w:fldCharType="end"/>
+            </w:r>
+          </w:hyperlink>
+        </w:p>
+        <w:p>
+          <w:pPr>
+            <w:pStyle w:val="TOC3"/>
+            <w:tabs>
+              <w:tab w:val="right" w:pos="9962"/>
+            </w:tabs>
+            <w:rPr>
+              <w:rFonts w:asciiTheme="minorHAnsi" w:eastAsiaTheme="minorEastAsia" w:hAnsiTheme="minorHAnsi" w:cstheme="minorBidi"/>
+              <w:noProof/>
+              <w:sz w:val="22"/>
+              <w:szCs w:val="22"/>
+              <w:lang w:eastAsia="en-US" w:bidi="ar-SA"/>
+            </w:rPr>
+          </w:pPr>
+          <w:hyperlink w:anchor="_Toc380439427" w:history="1">
+            <w:r>
+              <w:rPr>
+                <w:rStyle w:val="Hyperlink"/>
+                <w:noProof/>
+              </w:rPr>
+              <w:t>Use Case 5</w:t>
+            </w:r>
+            <w:r>
+              <w:rPr>
+                <w:noProof/>
+                <w:webHidden/>
+              </w:rPr>
+              <w:tab/>
+            </w:r>
+            <w:r>
+              <w:rPr>
+                <w:noProof/>
+                <w:webHidden/>
+              </w:rPr>
+              <w:fldChar w:fldCharType="begin"/>
+            </w:r>
+            <w:r>
+              <w:rPr>
+                <w:noProof/>
+                <w:webHidden/>
+              </w:rPr>
+              <w:instrText xml:space="preserve"> PAGEREF _Toc380439427 \h </w:instrText>
+            </w:r>
+            <w:r>
+              <w:rPr>
+                <w:noProof/>
+                <w:webHidden/>
+              </w:rPr>
+            </w:r>
+            <w:r>
+              <w:rPr>
+                <w:noProof/>
+                <w:webHidden/>
+              </w:rPr>
+              <w:fldChar w:fldCharType="separate"/>
+            </w:r>
+            <w:r>
+              <w:rPr>
+                <w:noProof/>
+                <w:webHidden/>
+              </w:rPr>
+              <w:t>11</w:t>
+            </w:r>
+            <w:r>
+              <w:rPr>
+                <w:noProof/>
+                <w:webHidden/>
+              </w:rPr>
+              <w:fldChar w:fldCharType="end"/>
+            </w:r>
+          </w:hyperlink>
+        </w:p>
+        <w:p>
+          <w:pPr>
+            <w:pStyle w:val="TOC3"/>
+            <w:tabs>
+              <w:tab w:val="right" w:pos="9962"/>
+            </w:tabs>
+            <w:rPr>
+              <w:rFonts w:asciiTheme="minorHAnsi" w:eastAsiaTheme="minorEastAsia" w:hAnsiTheme="minorHAnsi" w:cstheme="minorBidi"/>
+              <w:noProof/>
+              <w:sz w:val="22"/>
+              <w:szCs w:val="22"/>
+              <w:lang w:eastAsia="en-US" w:bidi="ar-SA"/>
+            </w:rPr>
+          </w:pPr>
+          <w:hyperlink w:anchor="_Toc380439428" w:history="1">
+            <w:r>
+              <w:rPr>
+                <w:rStyle w:val="Hyperlink"/>
+                <w:noProof/>
+              </w:rPr>
+              <w:t>Use Case 6</w:t>
+            </w:r>
+            <w:r>
+              <w:rPr>
+                <w:noProof/>
+                <w:webHidden/>
+              </w:rPr>
+              <w:tab/>
+            </w:r>
+            <w:r>
+              <w:rPr>
+                <w:noProof/>
+                <w:webHidden/>
+              </w:rPr>
+              <w:fldChar w:fldCharType="begin"/>
+            </w:r>
+            <w:r>
+              <w:rPr>
+                <w:noProof/>
+                <w:webHidden/>
+              </w:rPr>
+              <w:instrText xml:space="preserve"> PAGEREF _Toc380439428 \h </w:instrText>
+            </w:r>
+            <w:r>
+              <w:rPr>
+                <w:noProof/>
+                <w:webHidden/>
+              </w:rPr>
+            </w:r>
+            <w:r>
+              <w:rPr>
+                <w:noProof/>
+                <w:webHidden/>
+              </w:rPr>
+              <w:fldChar w:fldCharType="separate"/>
+            </w:r>
+            <w:r>
+              <w:rPr>
+                <w:noProof/>
+                <w:webHidden/>
+              </w:rPr>
+              <w:t>12</w:t>
+            </w:r>
+            <w:r>
+              <w:rPr>
+                <w:noProof/>
+                <w:webHidden/>
+              </w:rPr>
+              <w:fldChar w:fldCharType="end"/>
+            </w:r>
+          </w:hyperlink>
+        </w:p>
+        <w:p>
+          <w:pPr>
+            <w:pStyle w:val="TOC3"/>
+            <w:tabs>
+              <w:tab w:val="right" w:pos="9962"/>
+            </w:tabs>
+            <w:rPr>
+              <w:rFonts w:asciiTheme="minorHAnsi" w:eastAsiaTheme="minorEastAsia" w:hAnsiTheme="minorHAnsi" w:cstheme="minorBidi"/>
+              <w:noProof/>
+              <w:sz w:val="22"/>
+              <w:szCs w:val="22"/>
+              <w:lang w:eastAsia="en-US" w:bidi="ar-SA"/>
+            </w:rPr>
+          </w:pPr>
+          <w:hyperlink w:anchor="_Toc380439429" w:history="1">
+            <w:r>
+              <w:rPr>
+                <w:rStyle w:val="Hyperlink"/>
+                <w:noProof/>
+              </w:rPr>
+              <w:t>Use Case 7</w:t>
+            </w:r>
+            <w:r>
+              <w:rPr>
+                <w:noProof/>
+                <w:webHidden/>
+              </w:rPr>
+              <w:tab/>
+            </w:r>
+            <w:r>
+              <w:rPr>
+                <w:noProof/>
+                <w:webHidden/>
+              </w:rPr>
+              <w:fldChar w:fldCharType="begin"/>
+            </w:r>
+            <w:r>
+              <w:rPr>
+                <w:noProof/>
+                <w:webHidden/>
+              </w:rPr>
+              <w:instrText xml:space="preserve"> PAGEREF _Toc380439429 \h </w:instrText>
+            </w:r>
+            <w:r>
+              <w:rPr>
+                <w:noProof/>
+                <w:webHidden/>
+              </w:rPr>
+            </w:r>
+            <w:r>
+              <w:rPr>
+                <w:noProof/>
+                <w:webHidden/>
+              </w:rPr>
+              <w:fldChar w:fldCharType="separate"/>
+            </w:r>
+            <w:r>
+              <w:rPr>
+                <w:noProof/>
+                <w:webHidden/>
+              </w:rPr>
+              <w:t>12</w:t>
+            </w:r>
+            <w:r>
+              <w:rPr>
+                <w:noProof/>
+                <w:webHidden/>
+              </w:rPr>
+              <w:fldChar w:fldCharType="end"/>
+            </w:r>
+          </w:hyperlink>
+        </w:p>
+        <w:p>
+          <w:pPr>
+            <w:pStyle w:val="TOC3"/>
+            <w:tabs>
+              <w:tab w:val="right" w:pos="9962"/>
+            </w:tabs>
+            <w:rPr>
+              <w:rFonts w:asciiTheme="minorHAnsi" w:eastAsiaTheme="minorEastAsia" w:hAnsiTheme="minorHAnsi" w:cstheme="minorBidi"/>
+              <w:noProof/>
+              <w:sz w:val="22"/>
+              <w:szCs w:val="22"/>
+              <w:lang w:eastAsia="en-US" w:bidi="ar-SA"/>
+            </w:rPr>
+          </w:pPr>
+          <w:hyperlink w:anchor="_Toc380439430" w:history="1">
+            <w:r>
+              <w:rPr>
+                <w:rStyle w:val="Hyperlink"/>
+                <w:noProof/>
+              </w:rPr>
+              <w:t>Use Case 8</w:t>
+            </w:r>
+            <w:r>
+              <w:rPr>
+                <w:noProof/>
+                <w:webHidden/>
+              </w:rPr>
+              <w:tab/>
+            </w:r>
+            <w:r>
+              <w:rPr>
+                <w:noProof/>
+                <w:webHidden/>
+              </w:rPr>
+              <w:fldChar w:fldCharType="begin"/>
+            </w:r>
+            <w:r>
+              <w:rPr>
+                <w:noProof/>
+                <w:webHidden/>
+              </w:rPr>
+              <w:instrText xml:space="preserve"> PAGEREF _Toc380439430 \h </w:instrText>
+            </w:r>
+            <w:r>
+              <w:rPr>
+                <w:noProof/>
+                <w:webHidden/>
+              </w:rPr>
+            </w:r>
+            <w:r>
+              <w:rPr>
+                <w:noProof/>
+                <w:webHidden/>
+              </w:rPr>
+              <w:fldChar w:fldCharType="separate"/>
+            </w:r>
+            <w:r>
+              <w:rPr>
+                <w:noProof/>
+                <w:webHidden/>
+              </w:rPr>
+              <w:t>13</w:t>
+            </w:r>
+            <w:r>
+              <w:rPr>
+                <w:noProof/>
+                <w:webHidden/>
+              </w:rPr>
+              <w:fldChar w:fldCharType="end"/>
+            </w:r>
+          </w:hyperlink>
+        </w:p>
+        <w:p>
+          <w:pPr>
+            <w:pStyle w:val="TOC3"/>
+            <w:tabs>
+              <w:tab w:val="right" w:pos="9962"/>
+            </w:tabs>
+            <w:rPr>
+              <w:rFonts w:asciiTheme="minorHAnsi" w:eastAsiaTheme="minorEastAsia" w:hAnsiTheme="minorHAnsi" w:cstheme="minorBidi"/>
+              <w:noProof/>
+              <w:sz w:val="22"/>
+              <w:szCs w:val="22"/>
+              <w:lang w:eastAsia="en-US" w:bidi="ar-SA"/>
+            </w:rPr>
+          </w:pPr>
+          <w:hyperlink w:anchor="_Toc380439431" w:history="1">
+            <w:r>
+              <w:rPr>
+                <w:rStyle w:val="Hyperlink"/>
+                <w:noProof/>
+              </w:rPr>
+              <w:t>Use Case 9</w:t>
+            </w:r>
+            <w:r>
+              <w:rPr>
+                <w:noProof/>
+                <w:webHidden/>
+              </w:rPr>
+              <w:tab/>
+            </w:r>
+            <w:r>
+              <w:rPr>
+                <w:noProof/>
+                <w:webHidden/>
+              </w:rPr>
+              <w:fldChar w:fldCharType="begin"/>
+            </w:r>
+            <w:r>
+              <w:rPr>
+                <w:noProof/>
+                <w:webHidden/>
+              </w:rPr>
+              <w:instrText xml:space="preserve"> PAGEREF _Toc380439431 \h </w:instrText>
+            </w:r>
+            <w:r>
+              <w:rPr>
+                <w:noProof/>
+                <w:webHidden/>
+              </w:rPr>
+            </w:r>
+            <w:r>
+              <w:rPr>
+                <w:noProof/>
+                <w:webHidden/>
+              </w:rPr>
+              <w:fldChar w:fldCharType="separate"/>
+            </w:r>
+            <w:r>
+              <w:rPr>
+                <w:noProof/>
+                <w:webHidden/>
+              </w:rPr>
+              <w:t>13</w:t>
+            </w:r>
+            <w:r>
+              <w:rPr>
+                <w:noProof/>
+                <w:webHidden/>
+              </w:rPr>
+              <w:fldChar w:fldCharType="end"/>
+            </w:r>
+          </w:hyperlink>
+        </w:p>
+        <w:p>
+          <w:pPr>
+            <w:pStyle w:val="TOC3"/>
+            <w:tabs>
+              <w:tab w:val="right" w:pos="9962"/>
+            </w:tabs>
+            <w:rPr>
+              <w:rFonts w:asciiTheme="minorHAnsi" w:eastAsiaTheme="minorEastAsia" w:hAnsiTheme="minorHAnsi" w:cstheme="minorBidi"/>
+              <w:noProof/>
+              <w:sz w:val="22"/>
+              <w:szCs w:val="22"/>
+              <w:lang w:eastAsia="en-US" w:bidi="ar-SA"/>
+            </w:rPr>
+          </w:pPr>
+          <w:hyperlink w:anchor="_Toc380439432" w:history="1">
+            <w:r>
+              <w:rPr>
+                <w:rStyle w:val="Hyperlink"/>
+                <w:noProof/>
+              </w:rPr>
+              <w:t>Use Case 10</w:t>
+            </w:r>
+            <w:r>
+              <w:rPr>
+                <w:noProof/>
+                <w:webHidden/>
+              </w:rPr>
+              <w:tab/>
+            </w:r>
+            <w:r>
+              <w:rPr>
+                <w:noProof/>
+                <w:webHidden/>
+              </w:rPr>
+              <w:fldChar w:fldCharType="begin"/>
+            </w:r>
+            <w:r>
+              <w:rPr>
+                <w:noProof/>
+                <w:webHidden/>
+              </w:rPr>
+              <w:instrText xml:space="preserve"> PAGEREF _Toc380439432 \h </w:instrText>
+            </w:r>
+            <w:r>
+              <w:rPr>
+                <w:noProof/>
+                <w:webHidden/>
+              </w:rPr>
+            </w:r>
+            <w:r>
+              <w:rPr>
+                <w:noProof/>
+                <w:webHidden/>
+              </w:rPr>
+              <w:fldChar w:fldCharType="separate"/>
+            </w:r>
+            <w:r>
+              <w:rPr>
+                <w:noProof/>
+                <w:webHidden/>
+              </w:rPr>
+              <w:t>14</w:t>
+            </w:r>
+            <w:r>
+              <w:rPr>
+                <w:noProof/>
+                <w:webHidden/>
+              </w:rPr>
+              <w:fldChar w:fldCharType="end"/>
+            </w:r>
+          </w:hyperlink>
+        </w:p>
+        <w:p>
+          <w:pPr>
+            <w:pStyle w:val="TOC3"/>
+            <w:tabs>
+              <w:tab w:val="right" w:pos="9962"/>
+            </w:tabs>
+            <w:rPr>
+              <w:rFonts w:asciiTheme="minorHAnsi" w:eastAsiaTheme="minorEastAsia" w:hAnsiTheme="minorHAnsi" w:cstheme="minorBidi"/>
+              <w:noProof/>
+              <w:sz w:val="22"/>
+              <w:szCs w:val="22"/>
+              <w:lang w:eastAsia="en-US" w:bidi="ar-SA"/>
+            </w:rPr>
+          </w:pPr>
+          <w:hyperlink w:anchor="_Toc380439433" w:history="1">
+            <w:r>
+              <w:rPr>
+                <w:rStyle w:val="Hyperlink"/>
+                <w:noProof/>
+              </w:rPr>
+              <w:t>Use Case 11</w:t>
+            </w:r>
+            <w:r>
+              <w:rPr>
+                <w:noProof/>
+                <w:webHidden/>
+              </w:rPr>
+              <w:tab/>
+            </w:r>
+            <w:r>
+              <w:rPr>
+                <w:noProof/>
+                <w:webHidden/>
+              </w:rPr>
+              <w:fldChar w:fldCharType="begin"/>
+            </w:r>
+            <w:r>
+              <w:rPr>
+                <w:noProof/>
+                <w:webHidden/>
+              </w:rPr>
+              <w:instrText xml:space="preserve"> PAGEREF _Toc380439433 \h </w:instrText>
+            </w:r>
+            <w:r>
+              <w:rPr>
+                <w:noProof/>
+                <w:webHidden/>
+              </w:rPr>
+            </w:r>
+            <w:r>
+              <w:rPr>
+                <w:noProof/>
+                <w:webHidden/>
+              </w:rPr>
+              <w:fldChar w:fldCharType="separate"/>
+            </w:r>
+            <w:r>
+              <w:rPr>
+                <w:noProof/>
+                <w:webHidden/>
+              </w:rPr>
+              <w:t>14</w:t>
+            </w:r>
+            <w:r>
+              <w:rPr>
+                <w:noProof/>
+                <w:webHidden/>
+              </w:rPr>
+              <w:fldChar w:fldCharType="end"/>
+            </w:r>
+          </w:hyperlink>
+        </w:p>
+        <w:p>
+          <w:pPr>
+            <w:pStyle w:val="TOC3"/>
+            <w:tabs>
+              <w:tab w:val="right" w:pos="9962"/>
+            </w:tabs>
+            <w:rPr>
+              <w:rFonts w:asciiTheme="minorHAnsi" w:eastAsiaTheme="minorEastAsia" w:hAnsiTheme="minorHAnsi" w:cstheme="minorBidi"/>
+              <w:noProof/>
+              <w:sz w:val="22"/>
+              <w:szCs w:val="22"/>
+              <w:lang w:eastAsia="en-US" w:bidi="ar-SA"/>
+            </w:rPr>
+          </w:pPr>
+          <w:hyperlink w:anchor="_Toc380439434" w:history="1">
+            <w:r>
+              <w:rPr>
+                <w:rStyle w:val="Hyperlink"/>
+                <w:noProof/>
+              </w:rPr>
+              <w:t>Use Case 12</w:t>
+            </w:r>
+            <w:r>
+              <w:rPr>
+                <w:noProof/>
+                <w:webHidden/>
+              </w:rPr>
+              <w:tab/>
+            </w:r>
+            <w:r>
+              <w:rPr>
+                <w:noProof/>
+                <w:webHidden/>
+              </w:rPr>
+              <w:fldChar w:fldCharType="begin"/>
+            </w:r>
+            <w:r>
+              <w:rPr>
+                <w:noProof/>
+                <w:webHidden/>
+              </w:rPr>
+              <w:instrText xml:space="preserve"> PAGEREF _Toc380439434 \h </w:instrText>
+            </w:r>
+            <w:r>
+              <w:rPr>
+                <w:noProof/>
+                <w:webHidden/>
+              </w:rPr>
+            </w:r>
+            <w:r>
+              <w:rPr>
+                <w:noProof/>
+                <w:webHidden/>
+              </w:rPr>
+              <w:fldChar w:fldCharType="separate"/>
+            </w:r>
+            <w:r>
+              <w:rPr>
+                <w:noProof/>
+                <w:webHidden/>
+              </w:rPr>
+              <w:t>15</w:t>
             </w:r>
             <w:r>
               <w:rPr>
@@ -1006,7 +1870,7 @@
               <w:lang w:eastAsia="en-US" w:bidi="ar-SA"/>
             </w:rPr>
           </w:pPr>
-          <w:hyperlink w:anchor="_Toc380424476" w:history="1">
+          <w:hyperlink w:anchor="_Toc380439435" w:history="1">
             <w:r>
               <w:rPr>
                 <w:rStyle w:val="Hyperlink"/>
@@ -1033,7 +1897,7 @@
                 <w:noProof/>
                 <w:webHidden/>
               </w:rPr>
-              <w:instrText xml:space="preserve"> PAGEREF _Toc380424476 \h </w:instrText>
+              <w:instrText xml:space="preserve"> PAGEREF _Toc380439435 \h </w:instrText>
             </w:r>
             <w:r>
               <w:rPr>
@@ -1053,7 +1917,7 @@
                 <w:noProof/>
                 <w:webHidden/>
               </w:rPr>
-              <w:t>14</w:t>
+              <w:t>16</w:t>
             </w:r>
             <w:r>
               <w:rPr>
@@ -1078,7 +1942,7 @@
               <w:lang w:eastAsia="en-US" w:bidi="ar-SA"/>
             </w:rPr>
           </w:pPr>
-          <w:hyperlink w:anchor="_Toc380424477" w:history="1">
+          <w:hyperlink w:anchor="_Toc380439436" w:history="1">
             <w:r>
               <w:rPr>
                 <w:rStyle w:val="Hyperlink"/>
@@ -1105,7 +1969,7 @@
                 <w:noProof/>
                 <w:webHidden/>
               </w:rPr>
-              <w:instrText xml:space="preserve"> PAGEREF _Toc380424477 \h </w:instrText>
+              <w:instrText xml:space="preserve"> PAGEREF _Toc380439436 \h </w:instrText>
             </w:r>
             <w:r>
               <w:rPr>
@@ -1125,7 +1989,7 @@
                 <w:noProof/>
                 <w:webHidden/>
               </w:rPr>
-              <w:t>19</w:t>
+              <w:t>21</w:t>
             </w:r>
             <w:r>
               <w:rPr>
@@ -1150,7 +2014,7 @@
               <w:lang w:eastAsia="en-US" w:bidi="ar-SA"/>
             </w:rPr>
           </w:pPr>
-          <w:hyperlink w:anchor="_Toc380424478" w:history="1">
+          <w:hyperlink w:anchor="_Toc380439437" w:history="1">
             <w:r>
               <w:rPr>
                 <w:rStyle w:val="Hyperlink"/>
@@ -1177,7 +2041,7 @@
                 <w:noProof/>
                 <w:webHidden/>
               </w:rPr>
-              <w:instrText xml:space="preserve"> PAGEREF _Toc380424478 \h </w:instrText>
+              <w:instrText xml:space="preserve"> PAGEREF _Toc380439437 \h </w:instrText>
             </w:r>
             <w:r>
               <w:rPr>
@@ -1197,7 +2061,7 @@
                 <w:noProof/>
                 <w:webHidden/>
               </w:rPr>
-              <w:t>19</w:t>
+              <w:t>21</w:t>
             </w:r>
             <w:r>
               <w:rPr>
@@ -1222,7 +2086,7 @@
               <w:lang w:eastAsia="en-US" w:bidi="ar-SA"/>
             </w:rPr>
           </w:pPr>
-          <w:hyperlink w:anchor="_Toc380424479" w:history="1">
+          <w:hyperlink w:anchor="_Toc380439438" w:history="1">
             <w:r>
               <w:rPr>
                 <w:rStyle w:val="Hyperlink"/>
@@ -1249,7 +2113,7 @@
                 <w:noProof/>
                 <w:webHidden/>
               </w:rPr>
-              <w:instrText xml:space="preserve"> PAGEREF _Toc380424479 \h </w:instrText>
+              <w:instrText xml:space="preserve"> PAGEREF _Toc380439438 \h </w:instrText>
             </w:r>
             <w:r>
               <w:rPr>
@@ -1269,7 +2133,7 @@
                 <w:noProof/>
                 <w:webHidden/>
               </w:rPr>
-              <w:t>20</w:t>
+              <w:t>22</w:t>
             </w:r>
             <w:r>
               <w:rPr>
@@ -1294,7 +2158,7 @@
               <w:lang w:eastAsia="en-US" w:bidi="ar-SA"/>
             </w:rPr>
           </w:pPr>
-          <w:hyperlink w:anchor="_Toc380424480" w:history="1">
+          <w:hyperlink w:anchor="_Toc380439439" w:history="1">
             <w:r>
               <w:rPr>
                 <w:rStyle w:val="Hyperlink"/>
@@ -1321,7 +2185,7 @@
                 <w:noProof/>
                 <w:webHidden/>
               </w:rPr>
-              <w:instrText xml:space="preserve"> PAGEREF _Toc380424480 \h </w:instrText>
+              <w:instrText xml:space="preserve"> PAGEREF _Toc380439439 \h </w:instrText>
             </w:r>
             <w:r>
               <w:rPr>
@@ -1341,7 +2205,7 @@
                 <w:noProof/>
                 <w:webHidden/>
               </w:rPr>
-              <w:t>20</w:t>
+              <w:t>22</w:t>
             </w:r>
             <w:r>
               <w:rPr>
@@ -1366,7 +2230,7 @@
               <w:lang w:eastAsia="en-US" w:bidi="ar-SA"/>
             </w:rPr>
           </w:pPr>
-          <w:hyperlink w:anchor="_Toc380424481" w:history="1">
+          <w:hyperlink w:anchor="_Toc380439440" w:history="1">
             <w:r>
               <w:rPr>
                 <w:rStyle w:val="Hyperlink"/>
@@ -1393,7 +2257,7 @@
                 <w:noProof/>
                 <w:webHidden/>
               </w:rPr>
-              <w:instrText xml:space="preserve"> PAGEREF _Toc380424481 \h </w:instrText>
+              <w:instrText xml:space="preserve"> PAGEREF _Toc380439440 \h </w:instrText>
             </w:r>
             <w:r>
               <w:rPr>
@@ -1413,7 +2277,7 @@
                 <w:noProof/>
                 <w:webHidden/>
               </w:rPr>
-              <w:t>20</w:t>
+              <w:t>22</w:t>
             </w:r>
             <w:r>
               <w:rPr>
@@ -1438,7 +2302,7 @@
               <w:lang w:eastAsia="en-US" w:bidi="ar-SA"/>
             </w:rPr>
           </w:pPr>
-          <w:hyperlink w:anchor="_Toc380424482" w:history="1">
+          <w:hyperlink w:anchor="_Toc380439441" w:history="1">
             <w:r>
               <w:rPr>
                 <w:rStyle w:val="Hyperlink"/>
@@ -1465,7 +2329,7 @@
                 <w:noProof/>
                 <w:webHidden/>
               </w:rPr>
-              <w:instrText xml:space="preserve"> PAGEREF _Toc380424482 \h </w:instrText>
+              <w:instrText xml:space="preserve"> PAGEREF _Toc380439441 \h </w:instrText>
             </w:r>
             <w:r>
               <w:rPr>
@@ -1485,7 +2349,7 @@
                 <w:noProof/>
                 <w:webHidden/>
               </w:rPr>
-              <w:t>20</w:t>
+              <w:t>22</w:t>
             </w:r>
             <w:r>
               <w:rPr>
@@ -1510,7 +2374,7 @@
               <w:lang w:eastAsia="en-US" w:bidi="ar-SA"/>
             </w:rPr>
           </w:pPr>
-          <w:hyperlink w:anchor="_Toc380424483" w:history="1">
+          <w:hyperlink w:anchor="_Toc380439442" w:history="1">
             <w:r>
               <w:rPr>
                 <w:rStyle w:val="Hyperlink"/>
@@ -1537,7 +2401,7 @@
                 <w:noProof/>
                 <w:webHidden/>
               </w:rPr>
-              <w:instrText xml:space="preserve"> PAGEREF _Toc380424483 \h </w:instrText>
+              <w:instrText xml:space="preserve"> PAGEREF _Toc380439442 \h </w:instrText>
             </w:r>
             <w:r>
               <w:rPr>
@@ -1557,7 +2421,7 @@
                 <w:noProof/>
                 <w:webHidden/>
               </w:rPr>
-              <w:t>21</w:t>
+              <w:t>22</w:t>
             </w:r>
             <w:r>
               <w:rPr>
@@ -1584,7 +2448,7 @@
       <w:r>
         <w:br w:type="page"/>
       </w:r>
-      <w:bookmarkStart w:id="0" w:name="_Toc380424466"/>
+      <w:bookmarkStart w:id="0" w:name="_Toc380439413"/>
       <w:r>
         <w:lastRenderedPageBreak/>
         <w:t>1.</w:t>
@@ -1619,7 +2483,7 @@
       <w:pPr>
         <w:pStyle w:val="Heading1"/>
       </w:pPr>
-      <w:bookmarkStart w:id="1" w:name="_Toc380424467"/>
+      <w:bookmarkStart w:id="1" w:name="_Toc380439414"/>
       <w:r>
         <w:t>2.</w:t>
       </w:r>
@@ -1650,7 +2514,7 @@
       <w:pPr>
         <w:pStyle w:val="Heading1"/>
       </w:pPr>
-      <w:bookmarkStart w:id="2" w:name="_Toc380424468"/>
+      <w:bookmarkStart w:id="2" w:name="_Toc380439415"/>
       <w:r>
         <w:t>3.</w:t>
       </w:r>
@@ -1672,7 +2536,7 @@
       <w:r>
         <w:tab/>
       </w:r>
-      <w:bookmarkStart w:id="3" w:name="_Toc380424469"/>
+      <w:bookmarkStart w:id="3" w:name="_Toc380439416"/>
       <w:r>
         <w:t>3.1</w:t>
       </w:r>
@@ -1695,7 +2559,7 @@
       <w:r>
         <w:tab/>
       </w:r>
-      <w:bookmarkStart w:id="4" w:name="_Toc380424470"/>
+      <w:bookmarkStart w:id="4" w:name="_Toc380439417"/>
       <w:r>
         <w:t>3.2</w:t>
       </w:r>
@@ -1826,7 +2690,7 @@
       <w:r>
         <w:tab/>
       </w:r>
-      <w:bookmarkStart w:id="5" w:name="_Toc380424471"/>
+      <w:bookmarkStart w:id="5" w:name="_Toc380439418"/>
       <w:r>
         <w:t>3.3</w:t>
       </w:r>
@@ -1945,7 +2809,7 @@
       <w:r>
         <w:tab/>
       </w:r>
-      <w:bookmarkStart w:id="6" w:name="_Toc380424472"/>
+      <w:bookmarkStart w:id="6" w:name="_Toc380439419"/>
       <w:r>
         <w:t>3.4</w:t>
       </w:r>
@@ -2037,7 +2901,7 @@
       <w:r>
         <w:tab/>
       </w:r>
-      <w:bookmarkStart w:id="7" w:name="_Toc380424473"/>
+      <w:bookmarkStart w:id="7" w:name="_Toc380439420"/>
       <w:r>
         <w:t>3.5</w:t>
       </w:r>
@@ -2077,7 +2941,7 @@
           <v:shape id="_x0000_i1025" type="#_x0000_t75" style="width:498pt;height:282.75pt" o:ole="">
             <v:imagedata r:id="rId8" o:title=""/>
           </v:shape>
-          <o:OLEObject Type="Embed" ProgID="SmartDraw.2" ShapeID="_x0000_i1025" DrawAspect="Content" ObjectID="_1454180424" r:id="rId9"/>
+          <o:OLEObject Type="Embed" ProgID="SmartDraw.2" ShapeID="_x0000_i1025" DrawAspect="Content" ObjectID="_1454181261" r:id="rId9"/>
         </w:object>
       </w:r>
     </w:p>
@@ -2091,7 +2955,7 @@
       <w:r>
         <w:tab/>
       </w:r>
-      <w:bookmarkStart w:id="8" w:name="_Toc380424474"/>
+      <w:bookmarkStart w:id="8" w:name="_Toc380439421"/>
       <w:r>
         <w:t>3.5.1 Scenarios</w:t>
       </w:r>
@@ -2113,25 +2977,21 @@
       <w:r>
         <w:tab/>
       </w:r>
-      <w:bookmarkStart w:id="9" w:name="_Toc380424475"/>
+      <w:bookmarkStart w:id="9" w:name="_Toc380439422"/>
       <w:r>
         <w:t>3.5.2 Use case model</w:t>
       </w:r>
       <w:bookmarkEnd w:id="9"/>
     </w:p>
-    <w:p/>
-    <w:p>
-      <w:pPr>
-        <w:rPr>
-          <w:rFonts w:ascii="Arial" w:hAnsi="Arial" w:cs="Arial"/>
-        </w:rPr>
-      </w:pPr>
-      <w:r>
-        <w:rPr>
-          <w:rFonts w:ascii="Arial" w:hAnsi="Arial" w:cs="Arial"/>
-        </w:rPr>
+    <w:p>
+      <w:pPr>
+        <w:pStyle w:val="Heading3"/>
+      </w:pPr>
+      <w:bookmarkStart w:id="10" w:name="_Toc380439423"/>
+      <w:r>
         <w:t>Use Case 1</w:t>
       </w:r>
+      <w:bookmarkEnd w:id="10"/>
     </w:p>
     <w:p>
       <w:pPr>
@@ -2139,10 +2999,6 @@
           <w:ilvl w:val="0"/>
           <w:numId w:val="2"/>
         </w:numPr>
-        <w:tabs>
-          <w:tab w:val="clear" w:pos="720"/>
-          <w:tab w:val="left" w:pos="709"/>
-        </w:tabs>
       </w:pPr>
       <w:r>
         <w:t>Name: Login</w:t>
@@ -2154,10 +3010,6 @@
           <w:ilvl w:val="0"/>
           <w:numId w:val="2"/>
         </w:numPr>
-        <w:tabs>
-          <w:tab w:val="clear" w:pos="720"/>
-          <w:tab w:val="left" w:pos="709"/>
-        </w:tabs>
       </w:pPr>
       <w:r>
         <w:t>Actor: User/Admin</w:t>
@@ -2169,10 +3021,6 @@
           <w:ilvl w:val="0"/>
           <w:numId w:val="2"/>
         </w:numPr>
-        <w:tabs>
-          <w:tab w:val="clear" w:pos="720"/>
-          <w:tab w:val="left" w:pos="709"/>
-        </w:tabs>
       </w:pPr>
       <w:r>
         <w:t xml:space="preserve">Entry Condition: </w:t>
@@ -2186,18 +3034,18 @@
         </w:numPr>
       </w:pPr>
       <w:r>
+        <w:t>User/Admin must be at the login web page of Sunshine Online Car Dealer System.</w:t>
+      </w:r>
+    </w:p>
+    <w:p>
+      <w:pPr>
+        <w:numPr>
+          <w:ilvl w:val="1"/>
+          <w:numId w:val="2"/>
+        </w:numPr>
+      </w:pPr>
+      <w:r>
         <w:lastRenderedPageBreak/>
-        <w:t>User/Admin must be at the login web page of Sunshine Online Car Dealer System.</w:t>
-      </w:r>
-    </w:p>
-    <w:p>
-      <w:pPr>
-        <w:numPr>
-          <w:ilvl w:val="1"/>
-          <w:numId w:val="2"/>
-        </w:numPr>
-      </w:pPr>
-      <w:r>
         <w:t>User/Admin has a valid username and password.</w:t>
       </w:r>
     </w:p>
@@ -2207,10 +3055,6 @@
           <w:ilvl w:val="0"/>
           <w:numId w:val="2"/>
         </w:numPr>
-        <w:tabs>
-          <w:tab w:val="clear" w:pos="720"/>
-          <w:tab w:val="left" w:pos="709"/>
-        </w:tabs>
       </w:pPr>
       <w:r>
         <w:t xml:space="preserve">Event Flow: </w:t>
@@ -2266,10 +3110,6 @@
           <w:ilvl w:val="0"/>
           <w:numId w:val="2"/>
         </w:numPr>
-        <w:tabs>
-          <w:tab w:val="clear" w:pos="720"/>
-          <w:tab w:val="left" w:pos="709"/>
-        </w:tabs>
       </w:pPr>
       <w:r>
         <w:t>Exit Condition: User/Admin is logged into Sunshine Online Car Dealer System.</w:t>
@@ -2281,10 +3121,6 @@
           <w:ilvl w:val="0"/>
           <w:numId w:val="2"/>
         </w:numPr>
-        <w:tabs>
-          <w:tab w:val="clear" w:pos="720"/>
-          <w:tab w:val="left" w:pos="709"/>
-        </w:tabs>
       </w:pPr>
       <w:r>
         <w:t xml:space="preserve">Exceptions: </w:t>
@@ -2323,19 +3159,15 @@
         <w:t>“No connectivity”</w:t>
       </w:r>
     </w:p>
-    <w:p/>
-    <w:p>
-      <w:pPr>
-        <w:rPr>
-          <w:rFonts w:ascii="Arial" w:hAnsi="Arial" w:cs="Arial"/>
-        </w:rPr>
-      </w:pPr>
-      <w:r>
-        <w:rPr>
-          <w:rFonts w:ascii="Arial" w:hAnsi="Arial" w:cs="Arial"/>
-        </w:rPr>
+    <w:p>
+      <w:pPr>
+        <w:pStyle w:val="Heading3"/>
+      </w:pPr>
+      <w:bookmarkStart w:id="11" w:name="_Toc380439424"/>
+      <w:r>
         <w:t>Use Case 2</w:t>
       </w:r>
+      <w:bookmarkEnd w:id="11"/>
     </w:p>
     <w:p>
       <w:pPr>
@@ -2343,10 +3175,6 @@
           <w:ilvl w:val="0"/>
           <w:numId w:val="3"/>
         </w:numPr>
-        <w:tabs>
-          <w:tab w:val="clear" w:pos="720"/>
-          <w:tab w:val="left" w:pos="709"/>
-        </w:tabs>
       </w:pPr>
       <w:r>
         <w:t>Name: Purchase A Car</w:t>
@@ -2358,10 +3186,6 @@
           <w:ilvl w:val="0"/>
           <w:numId w:val="3"/>
         </w:numPr>
-        <w:tabs>
-          <w:tab w:val="clear" w:pos="720"/>
-          <w:tab w:val="left" w:pos="709"/>
-        </w:tabs>
       </w:pPr>
       <w:r>
         <w:t>Actor: User</w:t>
@@ -2373,10 +3197,6 @@
           <w:ilvl w:val="0"/>
           <w:numId w:val="3"/>
         </w:numPr>
-        <w:tabs>
-          <w:tab w:val="clear" w:pos="720"/>
-          <w:tab w:val="left" w:pos="709"/>
-        </w:tabs>
       </w:pPr>
       <w:r>
         <w:t>Entry Condition:</w:t>
@@ -2410,10 +3230,6 @@
           <w:ilvl w:val="0"/>
           <w:numId w:val="3"/>
         </w:numPr>
-        <w:tabs>
-          <w:tab w:val="clear" w:pos="720"/>
-          <w:tab w:val="left" w:pos="709"/>
-        </w:tabs>
       </w:pPr>
       <w:r>
         <w:t>Event Flow:</w:t>
@@ -2449,30 +3265,36 @@
         </w:numPr>
       </w:pPr>
       <w:r>
+        <w:t>User selects Purchase option.</w:t>
+      </w:r>
+    </w:p>
+    <w:p>
+      <w:pPr>
+        <w:numPr>
+          <w:ilvl w:val="1"/>
+          <w:numId w:val="3"/>
+        </w:numPr>
+      </w:pPr>
+      <w:r>
+        <w:t>User enters the credit card information to purchase the selected car.</w:t>
+      </w:r>
+    </w:p>
+    <w:p>
+      <w:pPr>
+        <w:numPr>
+          <w:ilvl w:val="1"/>
+          <w:numId w:val="3"/>
+        </w:numPr>
+      </w:pPr>
+      <w:r>
+        <w:t xml:space="preserve">Sunshine Online Car Dealer System shows a confirmation web page with </w:t>
+      </w:r>
+      <w:r>
         <w:lastRenderedPageBreak/>
-        <w:t>User selects Purchase option.</w:t>
-      </w:r>
-    </w:p>
-    <w:p>
-      <w:pPr>
-        <w:numPr>
-          <w:ilvl w:val="1"/>
-          <w:numId w:val="3"/>
-        </w:numPr>
-      </w:pPr>
-      <w:r>
-        <w:t>User enters the credit card information to purchase the selected car.</w:t>
-      </w:r>
-    </w:p>
-    <w:p>
-      <w:pPr>
-        <w:numPr>
-          <w:ilvl w:val="1"/>
-          <w:numId w:val="3"/>
-        </w:numPr>
-      </w:pPr>
-      <w:r>
-        <w:t>Sunshine Online Car Dealer System shows a confirmation web page with transaction details and delivery date.</w:t>
+        <w:t>t</w:t>
+      </w:r>
+      <w:r>
+        <w:t>ransaction details and delivery date.</w:t>
       </w:r>
     </w:p>
     <w:p>
@@ -2481,10 +3303,6 @@
           <w:ilvl w:val="0"/>
           <w:numId w:val="3"/>
         </w:numPr>
-        <w:tabs>
-          <w:tab w:val="clear" w:pos="720"/>
-          <w:tab w:val="left" w:pos="709"/>
-        </w:tabs>
       </w:pPr>
       <w:r>
         <w:t>Exit Condition: User purchased a car.</w:t>
@@ -2496,10 +3314,6 @@
           <w:ilvl w:val="0"/>
           <w:numId w:val="3"/>
         </w:numPr>
-        <w:tabs>
-          <w:tab w:val="clear" w:pos="720"/>
-          <w:tab w:val="left" w:pos="709"/>
-        </w:tabs>
       </w:pPr>
       <w:r>
         <w:t>Exceptions:</w:t>
@@ -2538,19 +3352,15 @@
         <w:t>Sold to another faster customer</w:t>
       </w:r>
     </w:p>
-    <w:p/>
-    <w:p>
-      <w:pPr>
-        <w:rPr>
-          <w:rFonts w:ascii="Arial" w:hAnsi="Arial" w:cs="Arial"/>
-        </w:rPr>
-      </w:pPr>
-      <w:r>
-        <w:rPr>
-          <w:rFonts w:ascii="Arial" w:hAnsi="Arial" w:cs="Arial"/>
-        </w:rPr>
+    <w:p>
+      <w:pPr>
+        <w:pStyle w:val="Heading3"/>
+      </w:pPr>
+      <w:bookmarkStart w:id="12" w:name="_Toc380439425"/>
+      <w:r>
         <w:t>Use Case 3</w:t>
       </w:r>
+      <w:bookmarkEnd w:id="12"/>
     </w:p>
     <w:p>
       <w:pPr>
@@ -2558,10 +3368,6 @@
           <w:ilvl w:val="0"/>
           <w:numId w:val="4"/>
         </w:numPr>
-        <w:tabs>
-          <w:tab w:val="clear" w:pos="720"/>
-          <w:tab w:val="left" w:pos="709"/>
-        </w:tabs>
       </w:pPr>
       <w:r>
         <w:t>Name: Edit Cars</w:t>
@@ -2573,10 +3379,6 @@
           <w:ilvl w:val="0"/>
           <w:numId w:val="4"/>
         </w:numPr>
-        <w:tabs>
-          <w:tab w:val="clear" w:pos="720"/>
-          <w:tab w:val="left" w:pos="709"/>
-        </w:tabs>
       </w:pPr>
       <w:r>
         <w:t>Actor: Admin</w:t>
@@ -2588,10 +3390,6 @@
           <w:ilvl w:val="0"/>
           <w:numId w:val="4"/>
         </w:numPr>
-        <w:tabs>
-          <w:tab w:val="clear" w:pos="720"/>
-          <w:tab w:val="left" w:pos="709"/>
-        </w:tabs>
       </w:pPr>
       <w:r>
         <w:t xml:space="preserve">Entry Condition: </w:t>
@@ -2625,10 +3423,6 @@
           <w:ilvl w:val="0"/>
           <w:numId w:val="4"/>
         </w:numPr>
-        <w:tabs>
-          <w:tab w:val="clear" w:pos="720"/>
-          <w:tab w:val="left" w:pos="709"/>
-        </w:tabs>
       </w:pPr>
       <w:r>
         <w:t xml:space="preserve">Event Flow: </w:t>
@@ -2673,10 +3467,6 @@
           <w:ilvl w:val="0"/>
           <w:numId w:val="4"/>
         </w:numPr>
-        <w:tabs>
-          <w:tab w:val="clear" w:pos="720"/>
-          <w:tab w:val="left" w:pos="709"/>
-        </w:tabs>
       </w:pPr>
       <w:r>
         <w:t>Exit Condition: Admin updated car information.</w:t>
@@ -2688,10 +3478,6 @@
           <w:ilvl w:val="0"/>
           <w:numId w:val="4"/>
         </w:numPr>
-        <w:tabs>
-          <w:tab w:val="clear" w:pos="720"/>
-          <w:tab w:val="left" w:pos="709"/>
-        </w:tabs>
       </w:pPr>
       <w:r>
         <w:t xml:space="preserve">Exceptions: </w:t>
@@ -2728,17 +3514,13 @@
     </w:p>
     <w:p>
       <w:pPr>
-        <w:rPr>
-          <w:rFonts w:ascii="Arial" w:hAnsi="Arial" w:cs="Arial"/>
-        </w:rPr>
-      </w:pPr>
-      <w:r>
-        <w:rPr>
-          <w:rFonts w:ascii="Arial" w:hAnsi="Arial" w:cs="Arial"/>
-        </w:rPr>
-        <w:lastRenderedPageBreak/>
+        <w:pStyle w:val="Heading3"/>
+      </w:pPr>
+      <w:bookmarkStart w:id="13" w:name="_Toc380439426"/>
+      <w:r>
         <w:t>Use Case 4</w:t>
       </w:r>
+      <w:bookmarkEnd w:id="13"/>
     </w:p>
     <w:p>
       <w:pPr>
@@ -2746,10 +3528,6 @@
           <w:ilvl w:val="0"/>
           <w:numId w:val="5"/>
         </w:numPr>
-        <w:tabs>
-          <w:tab w:val="clear" w:pos="720"/>
-          <w:tab w:val="left" w:pos="709"/>
-        </w:tabs>
       </w:pPr>
       <w:r>
         <w:t>Name: Add User</w:t>
@@ -2761,10 +3539,6 @@
           <w:ilvl w:val="0"/>
           <w:numId w:val="5"/>
         </w:numPr>
-        <w:tabs>
-          <w:tab w:val="clear" w:pos="720"/>
-          <w:tab w:val="left" w:pos="709"/>
-        </w:tabs>
       </w:pPr>
       <w:r>
         <w:t>Actor: Admin</w:t>
@@ -2776,10 +3550,6 @@
           <w:ilvl w:val="0"/>
           <w:numId w:val="5"/>
         </w:numPr>
-        <w:tabs>
-          <w:tab w:val="clear" w:pos="720"/>
-          <w:tab w:val="left" w:pos="709"/>
-        </w:tabs>
       </w:pPr>
       <w:r>
         <w:t xml:space="preserve">Entry Condition: </w:t>
@@ -2793,6 +3563,7 @@
         </w:numPr>
       </w:pPr>
       <w:r>
+        <w:lastRenderedPageBreak/>
         <w:t xml:space="preserve">Logged in as admin </w:t>
       </w:r>
     </w:p>
@@ -2813,10 +3584,6 @@
           <w:ilvl w:val="0"/>
           <w:numId w:val="5"/>
         </w:numPr>
-        <w:tabs>
-          <w:tab w:val="clear" w:pos="720"/>
-          <w:tab w:val="left" w:pos="709"/>
-        </w:tabs>
       </w:pPr>
       <w:r>
         <w:t xml:space="preserve">Event Flow: </w:t>
@@ -2861,10 +3628,6 @@
           <w:ilvl w:val="0"/>
           <w:numId w:val="5"/>
         </w:numPr>
-        <w:tabs>
-          <w:tab w:val="clear" w:pos="720"/>
-          <w:tab w:val="left" w:pos="709"/>
-        </w:tabs>
       </w:pPr>
       <w:r>
         <w:t>Exit Condition: A new user is created in the system.</w:t>
@@ -2876,10 +3639,6 @@
           <w:ilvl w:val="0"/>
           <w:numId w:val="5"/>
         </w:numPr>
-        <w:tabs>
-          <w:tab w:val="clear" w:pos="720"/>
-          <w:tab w:val="left" w:pos="709"/>
-        </w:tabs>
       </w:pPr>
       <w:r>
         <w:t xml:space="preserve">Exceptions: </w:t>
@@ -2907,30 +3666,23 @@
         <w:t>“Username already exists”</w:t>
       </w:r>
     </w:p>
+    <w:p>
+      <w:pPr>
+        <w:pStyle w:val="Heading3"/>
+      </w:pPr>
+      <w:bookmarkStart w:id="14" w:name="_Toc380439427"/>
+      <w:r>
+        <w:t>Use Case 5</w:t>
+      </w:r>
+      <w:bookmarkEnd w:id="14"/>
+    </w:p>
     <w:p/>
-    <w:p>
-      <w:pPr>
-        <w:rPr>
-          <w:rFonts w:ascii="Arial" w:hAnsi="Arial" w:cs="Arial"/>
-        </w:rPr>
-      </w:pPr>
-      <w:r>
-        <w:rPr>
-          <w:rFonts w:ascii="Arial" w:hAnsi="Arial" w:cs="Arial"/>
-        </w:rPr>
-        <w:t>Use Case 5</w:t>
-      </w:r>
-    </w:p>
     <w:p>
       <w:pPr>
         <w:numPr>
           <w:ilvl w:val="0"/>
           <w:numId w:val="4"/>
         </w:numPr>
-        <w:tabs>
-          <w:tab w:val="clear" w:pos="720"/>
-          <w:tab w:val="left" w:pos="709"/>
-        </w:tabs>
       </w:pPr>
       <w:r>
         <w:t xml:space="preserve">Name: </w:t>
@@ -2945,10 +3697,6 @@
           <w:ilvl w:val="0"/>
           <w:numId w:val="4"/>
         </w:numPr>
-        <w:tabs>
-          <w:tab w:val="clear" w:pos="720"/>
-          <w:tab w:val="left" w:pos="709"/>
-        </w:tabs>
       </w:pPr>
       <w:r>
         <w:t>Actor: Admin</w:t>
@@ -2960,10 +3708,6 @@
           <w:ilvl w:val="0"/>
           <w:numId w:val="4"/>
         </w:numPr>
-        <w:tabs>
-          <w:tab w:val="clear" w:pos="720"/>
-          <w:tab w:val="left" w:pos="709"/>
-        </w:tabs>
       </w:pPr>
       <w:r>
         <w:t xml:space="preserve">Entry Condition: </w:t>
@@ -3003,10 +3747,6 @@
           <w:ilvl w:val="0"/>
           <w:numId w:val="4"/>
         </w:numPr>
-        <w:tabs>
-          <w:tab w:val="clear" w:pos="720"/>
-          <w:tab w:val="left" w:pos="709"/>
-        </w:tabs>
       </w:pPr>
       <w:r>
         <w:t xml:space="preserve">Event Flow: </w:t>
@@ -3048,7 +3788,6 @@
         </w:numPr>
       </w:pPr>
       <w:r>
-        <w:lastRenderedPageBreak/>
         <w:t xml:space="preserve">Submit to update the </w:t>
       </w:r>
       <w:r>
@@ -3064,10 +3803,6 @@
           <w:ilvl w:val="0"/>
           <w:numId w:val="4"/>
         </w:numPr>
-        <w:tabs>
-          <w:tab w:val="clear" w:pos="720"/>
-          <w:tab w:val="left" w:pos="709"/>
-        </w:tabs>
       </w:pPr>
       <w:r>
         <w:t xml:space="preserve">Exit Condition: Admin updated </w:t>
@@ -3085,10 +3820,6 @@
           <w:ilvl w:val="0"/>
           <w:numId w:val="4"/>
         </w:numPr>
-        <w:tabs>
-          <w:tab w:val="clear" w:pos="720"/>
-          <w:tab w:val="left" w:pos="709"/>
-        </w:tabs>
       </w:pPr>
       <w:r>
         <w:t xml:space="preserve">Exceptions: </w:t>
@@ -3125,25 +3856,16 @@
     </w:p>
     <w:p>
       <w:pPr>
-        <w:tabs>
-          <w:tab w:val="clear" w:pos="709"/>
-        </w:tabs>
-        <w:rPr>
-          <w:rFonts w:ascii="Arial" w:hAnsi="Arial" w:cs="Arial"/>
-        </w:rPr>
-      </w:pPr>
-      <w:r>
-        <w:rPr>
-          <w:rFonts w:ascii="Arial" w:hAnsi="Arial" w:cs="Arial"/>
-        </w:rPr>
+        <w:pStyle w:val="Heading3"/>
+      </w:pPr>
+      <w:bookmarkStart w:id="15" w:name="_Toc380439428"/>
+      <w:r>
         <w:t>Use Case</w:t>
       </w:r>
       <w:r>
-        <w:rPr>
-          <w:rFonts w:ascii="Arial" w:hAnsi="Arial" w:cs="Arial"/>
-        </w:rPr>
         <w:t xml:space="preserve"> 6</w:t>
       </w:r>
+      <w:bookmarkEnd w:id="15"/>
     </w:p>
     <w:p>
       <w:pPr>
@@ -3151,10 +3873,6 @@
           <w:ilvl w:val="0"/>
           <w:numId w:val="5"/>
         </w:numPr>
-        <w:tabs>
-          <w:tab w:val="clear" w:pos="720"/>
-          <w:tab w:val="left" w:pos="709"/>
-        </w:tabs>
       </w:pPr>
       <w:r>
         <w:t xml:space="preserve">Name: Add </w:t>
@@ -3169,10 +3887,6 @@
           <w:ilvl w:val="0"/>
           <w:numId w:val="5"/>
         </w:numPr>
-        <w:tabs>
-          <w:tab w:val="clear" w:pos="720"/>
-          <w:tab w:val="left" w:pos="709"/>
-        </w:tabs>
       </w:pPr>
       <w:r>
         <w:t>Actor: Admin</w:t>
@@ -3184,10 +3898,6 @@
           <w:ilvl w:val="0"/>
           <w:numId w:val="5"/>
         </w:numPr>
-        <w:tabs>
-          <w:tab w:val="clear" w:pos="720"/>
-          <w:tab w:val="left" w:pos="709"/>
-        </w:tabs>
       </w:pPr>
       <w:r>
         <w:t xml:space="preserve">Entry Condition: </w:t>
@@ -3227,10 +3937,6 @@
           <w:ilvl w:val="0"/>
           <w:numId w:val="5"/>
         </w:numPr>
-        <w:tabs>
-          <w:tab w:val="clear" w:pos="720"/>
-          <w:tab w:val="left" w:pos="709"/>
-        </w:tabs>
       </w:pPr>
       <w:r>
         <w:t xml:space="preserve">Event Flow: </w:t>
@@ -3293,10 +3999,6 @@
           <w:ilvl w:val="0"/>
           <w:numId w:val="5"/>
         </w:numPr>
-        <w:tabs>
-          <w:tab w:val="clear" w:pos="720"/>
-          <w:tab w:val="left" w:pos="709"/>
-        </w:tabs>
       </w:pPr>
       <w:r>
         <w:t xml:space="preserve">Exit Condition: A new </w:t>
@@ -3320,10 +4022,6 @@
           <w:ilvl w:val="0"/>
           <w:numId w:val="5"/>
         </w:numPr>
-        <w:tabs>
-          <w:tab w:val="clear" w:pos="720"/>
-          <w:tab w:val="left" w:pos="709"/>
-        </w:tabs>
       </w:pPr>
       <w:r>
         <w:t xml:space="preserve">Exceptions: </w:t>
@@ -3351,19 +4049,15 @@
         <w:t>Repeated Unique values</w:t>
       </w:r>
     </w:p>
-    <w:p/>
-    <w:p>
-      <w:pPr>
-        <w:rPr>
-          <w:rFonts w:ascii="Arial" w:hAnsi="Arial" w:cs="Arial"/>
-        </w:rPr>
-      </w:pPr>
-      <w:r>
-        <w:rPr>
-          <w:rFonts w:ascii="Arial" w:hAnsi="Arial" w:cs="Arial"/>
-        </w:rPr>
+    <w:p>
+      <w:pPr>
+        <w:pStyle w:val="Heading3"/>
+      </w:pPr>
+      <w:bookmarkStart w:id="16" w:name="_Toc380439429"/>
+      <w:r>
         <w:t>Use Case 7</w:t>
       </w:r>
+      <w:bookmarkEnd w:id="16"/>
     </w:p>
     <w:p>
       <w:pPr>
@@ -3371,10 +4065,6 @@
           <w:ilvl w:val="0"/>
           <w:numId w:val="5"/>
         </w:numPr>
-        <w:tabs>
-          <w:tab w:val="clear" w:pos="720"/>
-          <w:tab w:val="left" w:pos="709"/>
-        </w:tabs>
       </w:pPr>
       <w:r>
         <w:t xml:space="preserve">Name: </w:t>
@@ -3389,10 +4079,6 @@
           <w:ilvl w:val="0"/>
           <w:numId w:val="5"/>
         </w:numPr>
-        <w:tabs>
-          <w:tab w:val="clear" w:pos="720"/>
-          <w:tab w:val="left" w:pos="709"/>
-        </w:tabs>
       </w:pPr>
       <w:r>
         <w:t>Actor: Admin</w:t>
@@ -3404,13 +4090,8 @@
           <w:ilvl w:val="0"/>
           <w:numId w:val="5"/>
         </w:numPr>
-        <w:tabs>
-          <w:tab w:val="clear" w:pos="720"/>
-          <w:tab w:val="left" w:pos="709"/>
-        </w:tabs>
-      </w:pPr>
-      <w:r>
-        <w:lastRenderedPageBreak/>
+      </w:pPr>
+      <w:r>
         <w:t xml:space="preserve">Entry Condition: </w:t>
       </w:r>
     </w:p>
@@ -3454,10 +4135,6 @@
           <w:ilvl w:val="0"/>
           <w:numId w:val="5"/>
         </w:numPr>
-        <w:tabs>
-          <w:tab w:val="clear" w:pos="720"/>
-          <w:tab w:val="left" w:pos="709"/>
-        </w:tabs>
       </w:pPr>
       <w:r>
         <w:t xml:space="preserve">Event Flow: </w:t>
@@ -3504,6 +4181,7 @@
         </w:numPr>
       </w:pPr>
       <w:r>
+        <w:lastRenderedPageBreak/>
         <w:t>Admin confirm to remove the car</w:t>
       </w:r>
     </w:p>
@@ -3513,10 +4191,6 @@
           <w:ilvl w:val="0"/>
           <w:numId w:val="5"/>
         </w:numPr>
-        <w:tabs>
-          <w:tab w:val="clear" w:pos="720"/>
-          <w:tab w:val="left" w:pos="709"/>
-        </w:tabs>
       </w:pPr>
       <w:r>
         <w:t xml:space="preserve">Exit Condition: </w:t>
@@ -3540,10 +4214,6 @@
           <w:ilvl w:val="0"/>
           <w:numId w:val="5"/>
         </w:numPr>
-        <w:tabs>
-          <w:tab w:val="clear" w:pos="720"/>
-          <w:tab w:val="left" w:pos="709"/>
-        </w:tabs>
       </w:pPr>
       <w:r>
         <w:t xml:space="preserve">Exceptions: </w:t>
@@ -3560,19 +4230,15 @@
         <w:t>Cancel</w:t>
       </w:r>
     </w:p>
-    <w:p/>
-    <w:p>
-      <w:pPr>
-        <w:rPr>
-          <w:rFonts w:ascii="Arial" w:hAnsi="Arial" w:cs="Arial"/>
-        </w:rPr>
-      </w:pPr>
-      <w:r>
-        <w:rPr>
-          <w:rFonts w:ascii="Arial" w:hAnsi="Arial" w:cs="Arial"/>
-        </w:rPr>
+    <w:p>
+      <w:pPr>
+        <w:pStyle w:val="Heading3"/>
+      </w:pPr>
+      <w:bookmarkStart w:id="17" w:name="_Toc380439430"/>
+      <w:r>
         <w:t>Use Case 8</w:t>
       </w:r>
+      <w:bookmarkEnd w:id="17"/>
     </w:p>
     <w:p>
       <w:pPr>
@@ -3580,10 +4246,6 @@
           <w:ilvl w:val="0"/>
           <w:numId w:val="5"/>
         </w:numPr>
-        <w:tabs>
-          <w:tab w:val="clear" w:pos="720"/>
-          <w:tab w:val="left" w:pos="709"/>
-        </w:tabs>
       </w:pPr>
       <w:r>
         <w:t xml:space="preserve">Name: </w:t>
@@ -3598,10 +4260,6 @@
           <w:ilvl w:val="0"/>
           <w:numId w:val="5"/>
         </w:numPr>
-        <w:tabs>
-          <w:tab w:val="clear" w:pos="720"/>
-          <w:tab w:val="left" w:pos="709"/>
-        </w:tabs>
       </w:pPr>
       <w:r>
         <w:t>Actor: Admin</w:t>
@@ -3613,10 +4271,6 @@
           <w:ilvl w:val="0"/>
           <w:numId w:val="5"/>
         </w:numPr>
-        <w:tabs>
-          <w:tab w:val="clear" w:pos="720"/>
-          <w:tab w:val="left" w:pos="709"/>
-        </w:tabs>
       </w:pPr>
       <w:r>
         <w:t xml:space="preserve">Entry Condition: </w:t>
@@ -3662,10 +4316,6 @@
           <w:ilvl w:val="0"/>
           <w:numId w:val="5"/>
         </w:numPr>
-        <w:tabs>
-          <w:tab w:val="clear" w:pos="720"/>
-          <w:tab w:val="left" w:pos="709"/>
-        </w:tabs>
       </w:pPr>
       <w:r>
         <w:t xml:space="preserve">Event Flow: </w:t>
@@ -3721,10 +4371,6 @@
           <w:ilvl w:val="0"/>
           <w:numId w:val="5"/>
         </w:numPr>
-        <w:tabs>
-          <w:tab w:val="clear" w:pos="720"/>
-          <w:tab w:val="left" w:pos="709"/>
-        </w:tabs>
       </w:pPr>
       <w:r>
         <w:t xml:space="preserve">Exit Condition: </w:t>
@@ -3748,13 +4394,8 @@
           <w:ilvl w:val="0"/>
           <w:numId w:val="5"/>
         </w:numPr>
-        <w:tabs>
-          <w:tab w:val="clear" w:pos="720"/>
-          <w:tab w:val="left" w:pos="709"/>
-        </w:tabs>
-      </w:pPr>
-      <w:r>
-        <w:lastRenderedPageBreak/>
+      </w:pPr>
+      <w:r>
         <w:t xml:space="preserve">Exceptions: </w:t>
       </w:r>
     </w:p>
@@ -3769,19 +4410,15 @@
         <w:t>Cancel</w:t>
       </w:r>
     </w:p>
-    <w:p/>
-    <w:p>
-      <w:pPr>
-        <w:rPr>
-          <w:rFonts w:ascii="Arial" w:hAnsi="Arial" w:cs="Arial"/>
-        </w:rPr>
-      </w:pPr>
-      <w:r>
-        <w:rPr>
-          <w:rFonts w:ascii="Arial" w:hAnsi="Arial" w:cs="Arial"/>
-        </w:rPr>
+    <w:p>
+      <w:pPr>
+        <w:pStyle w:val="Heading3"/>
+      </w:pPr>
+      <w:bookmarkStart w:id="18" w:name="_Toc380439431"/>
+      <w:r>
         <w:t>Use Case 9</w:t>
       </w:r>
+      <w:bookmarkEnd w:id="18"/>
     </w:p>
     <w:p>
       <w:pPr>
@@ -3789,10 +4426,6 @@
           <w:ilvl w:val="0"/>
           <w:numId w:val="5"/>
         </w:numPr>
-        <w:tabs>
-          <w:tab w:val="clear" w:pos="720"/>
-          <w:tab w:val="left" w:pos="709"/>
-        </w:tabs>
       </w:pPr>
       <w:r>
         <w:t xml:space="preserve">Name: </w:t>
@@ -3807,10 +4440,6 @@
           <w:ilvl w:val="0"/>
           <w:numId w:val="5"/>
         </w:numPr>
-        <w:tabs>
-          <w:tab w:val="clear" w:pos="720"/>
-          <w:tab w:val="left" w:pos="709"/>
-        </w:tabs>
       </w:pPr>
       <w:r>
         <w:t xml:space="preserve">Actor: </w:t>
@@ -3831,10 +4460,6 @@
           <w:ilvl w:val="0"/>
           <w:numId w:val="5"/>
         </w:numPr>
-        <w:tabs>
-          <w:tab w:val="clear" w:pos="720"/>
-          <w:tab w:val="left" w:pos="709"/>
-        </w:tabs>
       </w:pPr>
       <w:r>
         <w:t xml:space="preserve">Entry Condition: </w:t>
@@ -3869,10 +4494,6 @@
           <w:ilvl w:val="0"/>
           <w:numId w:val="5"/>
         </w:numPr>
-        <w:tabs>
-          <w:tab w:val="clear" w:pos="720"/>
-          <w:tab w:val="left" w:pos="709"/>
-        </w:tabs>
       </w:pPr>
       <w:r>
         <w:t xml:space="preserve">Event Flow: </w:t>
@@ -3897,6 +4518,7 @@
         </w:numPr>
       </w:pPr>
       <w:r>
+        <w:lastRenderedPageBreak/>
         <w:t>Guest/User submit to search</w:t>
       </w:r>
     </w:p>
@@ -3920,10 +4542,6 @@
           <w:ilvl w:val="0"/>
           <w:numId w:val="5"/>
         </w:numPr>
-        <w:tabs>
-          <w:tab w:val="clear" w:pos="720"/>
-          <w:tab w:val="left" w:pos="709"/>
-        </w:tabs>
       </w:pPr>
       <w:r>
         <w:t xml:space="preserve">Exit Condition: </w:t>
@@ -3938,10 +4556,6 @@
           <w:ilvl w:val="0"/>
           <w:numId w:val="5"/>
         </w:numPr>
-        <w:tabs>
-          <w:tab w:val="clear" w:pos="720"/>
-          <w:tab w:val="left" w:pos="709"/>
-        </w:tabs>
       </w:pPr>
       <w:r>
         <w:t xml:space="preserve">Exceptions: </w:t>
@@ -3958,19 +4572,15 @@
         <w:t>“No cars found.”</w:t>
       </w:r>
     </w:p>
-    <w:p/>
-    <w:p>
-      <w:pPr>
-        <w:rPr>
-          <w:rFonts w:ascii="Arial" w:hAnsi="Arial" w:cs="Arial"/>
-        </w:rPr>
-      </w:pPr>
-      <w:r>
-        <w:rPr>
-          <w:rFonts w:ascii="Arial" w:hAnsi="Arial" w:cs="Arial"/>
-        </w:rPr>
+    <w:p>
+      <w:pPr>
+        <w:pStyle w:val="Heading3"/>
+      </w:pPr>
+      <w:bookmarkStart w:id="19" w:name="_Toc380439432"/>
+      <w:r>
         <w:t>Use Case 10</w:t>
       </w:r>
+      <w:bookmarkEnd w:id="19"/>
     </w:p>
     <w:p>
       <w:pPr>
@@ -3978,10 +4588,6 @@
           <w:ilvl w:val="0"/>
           <w:numId w:val="2"/>
         </w:numPr>
-        <w:tabs>
-          <w:tab w:val="clear" w:pos="720"/>
-          <w:tab w:val="left" w:pos="709"/>
-        </w:tabs>
       </w:pPr>
       <w:r>
         <w:t xml:space="preserve">Name: </w:t>
@@ -3996,10 +4602,6 @@
           <w:ilvl w:val="0"/>
           <w:numId w:val="2"/>
         </w:numPr>
-        <w:tabs>
-          <w:tab w:val="clear" w:pos="720"/>
-          <w:tab w:val="left" w:pos="709"/>
-        </w:tabs>
       </w:pPr>
       <w:r>
         <w:t>Actor: User</w:t>
@@ -4011,10 +4613,6 @@
           <w:ilvl w:val="0"/>
           <w:numId w:val="2"/>
         </w:numPr>
-        <w:tabs>
-          <w:tab w:val="clear" w:pos="720"/>
-          <w:tab w:val="left" w:pos="709"/>
-        </w:tabs>
       </w:pPr>
       <w:r>
         <w:t xml:space="preserve">Entry Condition: </w:t>
@@ -4063,10 +4661,6 @@
           <w:ilvl w:val="0"/>
           <w:numId w:val="2"/>
         </w:numPr>
-        <w:tabs>
-          <w:tab w:val="clear" w:pos="720"/>
-          <w:tab w:val="left" w:pos="709"/>
-        </w:tabs>
       </w:pPr>
       <w:r>
         <w:t xml:space="preserve">Event Flow: </w:t>
@@ -4097,7 +4691,6 @@
         </w:numPr>
       </w:pPr>
       <w:r>
-        <w:lastRenderedPageBreak/>
         <w:t>User submits the information to register</w:t>
       </w:r>
       <w:r>
@@ -4144,10 +4737,6 @@
           <w:ilvl w:val="0"/>
           <w:numId w:val="2"/>
         </w:numPr>
-        <w:tabs>
-          <w:tab w:val="clear" w:pos="720"/>
-          <w:tab w:val="left" w:pos="709"/>
-        </w:tabs>
       </w:pPr>
       <w:r>
         <w:t>Exit Condition: User</w:t>
@@ -4165,10 +4754,6 @@
           <w:ilvl w:val="0"/>
           <w:numId w:val="2"/>
         </w:numPr>
-        <w:tabs>
-          <w:tab w:val="clear" w:pos="720"/>
-          <w:tab w:val="left" w:pos="709"/>
-        </w:tabs>
       </w:pPr>
       <w:r>
         <w:t xml:space="preserve">Exceptions: </w:t>
@@ -4185,19 +4770,15 @@
         <w:t>Cancel</w:t>
       </w:r>
     </w:p>
-    <w:p/>
-    <w:p>
-      <w:pPr>
-        <w:rPr>
-          <w:rFonts w:ascii="Arial" w:hAnsi="Arial" w:cs="Arial"/>
-        </w:rPr>
-      </w:pPr>
-      <w:r>
-        <w:rPr>
-          <w:rFonts w:ascii="Arial" w:hAnsi="Arial" w:cs="Arial"/>
-        </w:rPr>
+    <w:p>
+      <w:pPr>
+        <w:pStyle w:val="Heading3"/>
+      </w:pPr>
+      <w:bookmarkStart w:id="20" w:name="_Toc380439433"/>
+      <w:r>
         <w:t>Use Case 11</w:t>
       </w:r>
+      <w:bookmarkEnd w:id="20"/>
     </w:p>
     <w:p>
       <w:pPr>
@@ -4205,10 +4786,6 @@
           <w:ilvl w:val="0"/>
           <w:numId w:val="4"/>
         </w:numPr>
-        <w:tabs>
-          <w:tab w:val="clear" w:pos="720"/>
-          <w:tab w:val="left" w:pos="709"/>
-        </w:tabs>
       </w:pPr>
       <w:r>
         <w:t xml:space="preserve">Name: </w:t>
@@ -4223,10 +4800,6 @@
           <w:ilvl w:val="0"/>
           <w:numId w:val="4"/>
         </w:numPr>
-        <w:tabs>
-          <w:tab w:val="clear" w:pos="720"/>
-          <w:tab w:val="left" w:pos="709"/>
-        </w:tabs>
       </w:pPr>
       <w:r>
         <w:t xml:space="preserve">Actor: </w:t>
@@ -4244,10 +4817,6 @@
           <w:ilvl w:val="0"/>
           <w:numId w:val="4"/>
         </w:numPr>
-        <w:tabs>
-          <w:tab w:val="clear" w:pos="720"/>
-          <w:tab w:val="left" w:pos="709"/>
-        </w:tabs>
       </w:pPr>
       <w:r>
         <w:t xml:space="preserve">Entry Condition: </w:t>
@@ -4272,6 +4841,7 @@
         </w:numPr>
       </w:pPr>
       <w:r>
+        <w:lastRenderedPageBreak/>
         <w:t xml:space="preserve">User/Admin must be on customer profile web page of </w:t>
       </w:r>
       <w:r>
@@ -4287,10 +4857,6 @@
           <w:ilvl w:val="0"/>
           <w:numId w:val="4"/>
         </w:numPr>
-        <w:tabs>
-          <w:tab w:val="clear" w:pos="720"/>
-          <w:tab w:val="left" w:pos="709"/>
-        </w:tabs>
       </w:pPr>
       <w:r>
         <w:t xml:space="preserve">Event Flow: </w:t>
@@ -4376,10 +4942,6 @@
           <w:ilvl w:val="0"/>
           <w:numId w:val="4"/>
         </w:numPr>
-        <w:tabs>
-          <w:tab w:val="clear" w:pos="720"/>
-          <w:tab w:val="left" w:pos="709"/>
-        </w:tabs>
       </w:pPr>
       <w:r>
         <w:t xml:space="preserve">Exit Condition: </w:t>
@@ -4406,10 +4968,6 @@
           <w:ilvl w:val="0"/>
           <w:numId w:val="4"/>
         </w:numPr>
-        <w:tabs>
-          <w:tab w:val="clear" w:pos="720"/>
-          <w:tab w:val="left" w:pos="709"/>
-        </w:tabs>
       </w:pPr>
       <w:r>
         <w:t xml:space="preserve">Exceptions: </w:t>
@@ -4437,20 +4995,15 @@
         <w:t>Repeated Unique values</w:t>
       </w:r>
     </w:p>
-    <w:p/>
-    <w:p>
-      <w:pPr>
-        <w:rPr>
-          <w:rFonts w:ascii="Arial" w:hAnsi="Arial" w:cs="Arial"/>
-        </w:rPr>
-      </w:pPr>
-      <w:r>
-        <w:rPr>
-          <w:rFonts w:ascii="Arial" w:hAnsi="Arial" w:cs="Arial"/>
-        </w:rPr>
-        <w:lastRenderedPageBreak/>
+    <w:p>
+      <w:pPr>
+        <w:pStyle w:val="Heading3"/>
+      </w:pPr>
+      <w:bookmarkStart w:id="21" w:name="_Toc380439434"/>
+      <w:r>
         <w:t>Use Case 12</w:t>
       </w:r>
+      <w:bookmarkEnd w:id="21"/>
     </w:p>
     <w:p>
       <w:pPr>
@@ -4458,10 +5011,6 @@
           <w:ilvl w:val="0"/>
           <w:numId w:val="5"/>
         </w:numPr>
-        <w:tabs>
-          <w:tab w:val="clear" w:pos="720"/>
-          <w:tab w:val="left" w:pos="709"/>
-        </w:tabs>
       </w:pPr>
       <w:r>
         <w:t xml:space="preserve">Name: </w:t>
@@ -4476,10 +5025,6 @@
           <w:ilvl w:val="0"/>
           <w:numId w:val="5"/>
         </w:numPr>
-        <w:tabs>
-          <w:tab w:val="clear" w:pos="720"/>
-          <w:tab w:val="left" w:pos="709"/>
-        </w:tabs>
       </w:pPr>
       <w:r>
         <w:t>Actor: Admin</w:t>
@@ -4491,10 +5036,6 @@
           <w:ilvl w:val="0"/>
           <w:numId w:val="5"/>
         </w:numPr>
-        <w:tabs>
-          <w:tab w:val="clear" w:pos="720"/>
-          <w:tab w:val="left" w:pos="709"/>
-        </w:tabs>
       </w:pPr>
       <w:r>
         <w:t xml:space="preserve">Entry Condition: </w:t>
@@ -4546,10 +5087,6 @@
           <w:ilvl w:val="0"/>
           <w:numId w:val="5"/>
         </w:numPr>
-        <w:tabs>
-          <w:tab w:val="clear" w:pos="720"/>
-          <w:tab w:val="left" w:pos="709"/>
-        </w:tabs>
       </w:pPr>
       <w:r>
         <w:t xml:space="preserve">Event Flow: </w:t>
@@ -4594,10 +5131,6 @@
           <w:ilvl w:val="0"/>
           <w:numId w:val="5"/>
         </w:numPr>
-        <w:tabs>
-          <w:tab w:val="clear" w:pos="720"/>
-          <w:tab w:val="left" w:pos="709"/>
-        </w:tabs>
       </w:pPr>
       <w:r>
         <w:t xml:space="preserve">Exit Condition: </w:t>
@@ -4621,10 +5154,6 @@
           <w:ilvl w:val="0"/>
           <w:numId w:val="5"/>
         </w:numPr>
-        <w:tabs>
-          <w:tab w:val="clear" w:pos="720"/>
-          <w:tab w:val="left" w:pos="709"/>
-        </w:tabs>
       </w:pPr>
       <w:r>
         <w:t xml:space="preserve">Exceptions: </w:t>
@@ -4654,11 +5183,11 @@
       <w:r>
         <w:tab/>
       </w:r>
-      <w:bookmarkStart w:id="10" w:name="_Toc380424476"/>
+      <w:bookmarkStart w:id="22" w:name="_Toc380439435"/>
       <w:r>
         <w:t>3.5.3 Object model</w:t>
       </w:r>
-      <w:bookmarkEnd w:id="10"/>
+      <w:bookmarkEnd w:id="22"/>
     </w:p>
     <w:p>
       <w:r>
@@ -4678,7 +5207,6 @@
     </w:p>
     <w:p>
       <w:r>
-        <w:lastRenderedPageBreak/>
         <w:t>The Sunshine Online Car System will contain the following classes:</w:t>
       </w:r>
     </w:p>
@@ -5018,6 +5546,7 @@
           <w:noProof/>
           <w:lang w:eastAsia="en-US" w:bidi="ar-SA"/>
         </w:rPr>
+        <w:lastRenderedPageBreak/>
         <w:drawing>
           <wp:inline distT="0" distB="0" distL="0" distR="0">
             <wp:extent cx="2447925" cy="2371725"/>
@@ -5135,7 +5664,6 @@
     </w:p>
     <w:p>
       <w:r>
-        <w:lastRenderedPageBreak/>
         <w:t xml:space="preserve"> </w:t>
       </w:r>
       <w:r>
@@ -5246,6 +5774,7 @@
     </w:p>
     <w:p>
       <w:r>
+        <w:lastRenderedPageBreak/>
         <w:t>Another Admin User responsibility is to confirm or ship cars from inventory.</w:t>
       </w:r>
     </w:p>
@@ -5326,11 +5855,7 @@
     </w:p>
     <w:p>
       <w:r>
-        <w:t xml:space="preserve">The Regular User class will be distinctive because it will contain an attribute of class Credit Card. It will be constrained that at least one Credit Card is associated with the Regular User, but there will </w:t>
-      </w:r>
-      <w:r>
-        <w:lastRenderedPageBreak/>
-        <w:t xml:space="preserve">be no maximum in the quantity of this object for the Regular User class. The User will have full access and control over his/her Credit Card objects, being able to add, edit or remove them at any time. </w:t>
+        <w:t xml:space="preserve">The Regular User class will be distinctive because it will contain an attribute of class Credit Card. It will be constrained that at least one Credit Card is associated with the Regular User, but there will be no maximum in the quantity of this object for the Regular User class. The User will have full access and control over his/her Credit Card objects, being able to add, edit or remove them at any time. </w:t>
       </w:r>
     </w:p>
     <w:p>
@@ -5409,6 +5934,7 @@
     </w:p>
     <w:p>
       <w:r>
+        <w:lastRenderedPageBreak/>
         <w:t xml:space="preserve">The </w:t>
       </w:r>
       <w:r>
@@ -5496,11 +6022,7 @@
     </w:p>
     <w:p>
       <w:r>
-        <w:t xml:space="preserve">The Car class has attributes as follows: VIN (Vehicle Identification Number), Make-Model, Year, Price, Mileage, Color and Color Details, Condition and Comments, Pictures and Car Status. The </w:t>
-      </w:r>
-      <w:r>
-        <w:lastRenderedPageBreak/>
-        <w:t>VIN number will be unique for each car, Price value can’t be zero or negative and the Comments attribute will contain any specific luxury or especial feature within the car. This class will include a maximum of five pictures represented by class Picture. Finally, the Car Status attribute will provide the current status of the Car class (e.g. SOLD, AVAILABE).</w:t>
+        <w:t>The Car class has attributes as follows: VIN (Vehicle Identification Number), Make-Model, Year, Price, Mileage, Color and Color Details, Condition and Comments, Pictures and Car Status. The VIN number will be unique for each car, Price value can’t be zero or negative and the Comments attribute will contain any specific luxury or especial feature within the car. This class will include a maximum of five pictures represented by class Picture. Finally, the Car Status attribute will provide the current status of the Car class (e.g. SOLD, AVAILABE).</w:t>
       </w:r>
     </w:p>
     <w:p>
@@ -5574,6 +6096,7 @@
     </w:p>
     <w:p>
       <w:r>
+        <w:lastRenderedPageBreak/>
         <w:t>The functionality of this class is to model an image of the Car. This will be done by providing the address in hard drive where this picture is located.</w:t>
       </w:r>
     </w:p>
@@ -5670,7 +6193,6 @@
           <w:noProof/>
           <w:lang w:eastAsia="en-US" w:bidi="ar-SA"/>
         </w:rPr>
-        <w:lastRenderedPageBreak/>
         <w:drawing>
           <wp:inline distT="0" distB="0" distL="0" distR="0">
             <wp:extent cx="2695575" cy="1924050"/>
@@ -5792,7 +6314,11 @@
     </w:p>
     <w:p>
       <w:r>
-        <w:t>The Regular Purchase method is to be called by a Regular User class and defined to sale one object of type Car to the user. It is expected to estimate time of delivery and to change the Car Status property in the Car class, as well as charging the price of the object Car into the Regular User Credit Card object.</w:t>
+        <w:t xml:space="preserve">The Regular Purchase method is to be called by a Regular User class and defined to sale one object of type Car to the user. It is expected to estimate time of delivery and to change the Car Status </w:t>
+      </w:r>
+      <w:r>
+        <w:lastRenderedPageBreak/>
+        <w:t>property in the Car class, as well as charging the price of the object Car into the Regular User Credit Card object.</w:t>
       </w:r>
     </w:p>
     <w:p>
@@ -5811,11 +6337,11 @@
         <w:tab/>
         <w:t xml:space="preserve">   </w:t>
       </w:r>
-      <w:bookmarkStart w:id="11" w:name="_Toc380424477"/>
+      <w:bookmarkStart w:id="23" w:name="_Toc380439436"/>
       <w:r>
         <w:t>3.5.3.1 Data dictionary</w:t>
       </w:r>
-      <w:bookmarkEnd w:id="11"/>
+      <w:bookmarkEnd w:id="23"/>
     </w:p>
     <w:p>
       <w:r>
@@ -5841,11 +6367,11 @@
         <w:tab/>
         <w:t xml:space="preserve">   </w:t>
       </w:r>
-      <w:bookmarkStart w:id="12" w:name="_Toc380424478"/>
+      <w:bookmarkStart w:id="24" w:name="_Toc380439437"/>
       <w:r>
         <w:t>3.5.3.2 Class diagrams</w:t>
       </w:r>
-      <w:bookmarkEnd w:id="12"/>
+      <w:bookmarkEnd w:id="24"/>
     </w:p>
     <w:p>
       <w:r>
@@ -5866,7 +6392,6 @@
           <w:noProof/>
           <w:lang w:eastAsia="en-US" w:bidi="ar-SA"/>
         </w:rPr>
-        <w:lastRenderedPageBreak/>
         <w:drawing>
           <wp:inline distT="0" distB="0" distL="0" distR="0">
             <wp:extent cx="6324600" cy="5048250"/>
@@ -5920,16 +6445,17 @@
         <w:pStyle w:val="Heading3"/>
       </w:pPr>
       <w:r>
+        <w:lastRenderedPageBreak/>
         <w:tab/>
       </w:r>
       <w:r>
         <w:tab/>
       </w:r>
-      <w:bookmarkStart w:id="13" w:name="_Toc380424479"/>
+      <w:bookmarkStart w:id="25" w:name="_Toc380439438"/>
       <w:r>
         <w:t>3.5.3.1 Data dictionary</w:t>
       </w:r>
-      <w:bookmarkEnd w:id="13"/>
+      <w:bookmarkEnd w:id="25"/>
     </w:p>
     <w:p>
       <w:r>
@@ -5953,11 +6479,11 @@
       <w:r>
         <w:tab/>
       </w:r>
-      <w:bookmarkStart w:id="14" w:name="_Toc380424480"/>
+      <w:bookmarkStart w:id="26" w:name="_Toc380439439"/>
       <w:r>
         <w:t>3.5.3.2 Class diagrams</w:t>
       </w:r>
-      <w:bookmarkEnd w:id="14"/>
+      <w:bookmarkEnd w:id="26"/>
     </w:p>
     <w:p>
       <w:r>
@@ -5970,8 +6496,8 @@
         <w:tab/>
         <w:t>(Roger)</w:t>
       </w:r>
-      <w:bookmarkStart w:id="15" w:name="_GoBack"/>
-      <w:bookmarkEnd w:id="15"/>
+      <w:bookmarkStart w:id="27" w:name="_GoBack"/>
+      <w:bookmarkEnd w:id="27"/>
     </w:p>
     <w:p>
       <w:pPr>
@@ -5983,11 +6509,11 @@
       <w:r>
         <w:tab/>
       </w:r>
-      <w:bookmarkStart w:id="16" w:name="_Toc380424481"/>
+      <w:bookmarkStart w:id="28" w:name="_Toc380439440"/>
       <w:r>
         <w:t>3.5.4 Dynamic models</w:t>
       </w:r>
-      <w:bookmarkEnd w:id="16"/>
+      <w:bookmarkEnd w:id="28"/>
     </w:p>
     <w:p>
       <w:r>
@@ -6011,7 +6537,7 @@
       <w:r>
         <w:tab/>
       </w:r>
-      <w:bookmarkStart w:id="17" w:name="_Toc380424482"/>
+      <w:bookmarkStart w:id="29" w:name="_Toc380439441"/>
       <w:r>
         <w:t>3.5.5 User interfa</w:t>
       </w:r>
@@ -6021,7 +6547,7 @@
       <w:r>
         <w:t>e</w:t>
       </w:r>
-      <w:bookmarkEnd w:id="17"/>
+      <w:bookmarkEnd w:id="29"/>
     </w:p>
     <w:p>
       <w:r>
@@ -6035,11 +6561,11 @@
       <w:pPr>
         <w:pStyle w:val="Heading1"/>
       </w:pPr>
-      <w:bookmarkStart w:id="18" w:name="_Toc380424483"/>
+      <w:bookmarkStart w:id="30" w:name="_Toc380439442"/>
       <w:r>
         <w:t>4. Glossary</w:t>
       </w:r>
-      <w:bookmarkEnd w:id="18"/>
+      <w:bookmarkEnd w:id="30"/>
     </w:p>
     <w:p>
       <w:r>
@@ -6119,9 +6645,9 @@
       <w:lvlJc w:val="left"/>
       <w:pPr>
         <w:tabs>
-          <w:tab w:val="num" w:pos="720"/>
+          <w:tab w:val="num" w:pos="1069"/>
         </w:tabs>
-        <w:ind w:left="720" w:hanging="360"/>
+        <w:ind w:left="1069" w:hanging="360"/>
       </w:pPr>
       <w:rPr>
         <w:rFonts w:ascii="Arial" w:hAnsi="Arial" w:hint="default"/>
@@ -6134,9 +6660,9 @@
       <w:lvlJc w:val="left"/>
       <w:pPr>
         <w:tabs>
-          <w:tab w:val="num" w:pos="1440"/>
+          <w:tab w:val="num" w:pos="1789"/>
         </w:tabs>
-        <w:ind w:left="1440" w:hanging="360"/>
+        <w:ind w:left="1789" w:hanging="360"/>
       </w:pPr>
       <w:rPr>
         <w:rFonts w:ascii="Arial" w:hAnsi="Arial" w:hint="default"/>
@@ -6149,9 +6675,9 @@
       <w:lvlJc w:val="left"/>
       <w:pPr>
         <w:tabs>
-          <w:tab w:val="num" w:pos="2160"/>
+          <w:tab w:val="num" w:pos="2509"/>
         </w:tabs>
-        <w:ind w:left="2160" w:hanging="360"/>
+        <w:ind w:left="2509" w:hanging="360"/>
       </w:pPr>
       <w:rPr>
         <w:rFonts w:ascii="Arial" w:hAnsi="Arial" w:hint="default"/>
@@ -6164,9 +6690,9 @@
       <w:lvlJc w:val="left"/>
       <w:pPr>
         <w:tabs>
-          <w:tab w:val="num" w:pos="2880"/>
+          <w:tab w:val="num" w:pos="3229"/>
         </w:tabs>
-        <w:ind w:left="2880" w:hanging="360"/>
+        <w:ind w:left="3229" w:hanging="360"/>
       </w:pPr>
       <w:rPr>
         <w:rFonts w:ascii="Arial" w:hAnsi="Arial" w:hint="default"/>
@@ -6179,9 +6705,9 @@
       <w:lvlJc w:val="left"/>
       <w:pPr>
         <w:tabs>
-          <w:tab w:val="num" w:pos="3600"/>
+          <w:tab w:val="num" w:pos="3949"/>
         </w:tabs>
-        <w:ind w:left="3600" w:hanging="360"/>
+        <w:ind w:left="3949" w:hanging="360"/>
       </w:pPr>
       <w:rPr>
         <w:rFonts w:ascii="Arial" w:hAnsi="Arial" w:hint="default"/>
@@ -6194,9 +6720,9 @@
       <w:lvlJc w:val="left"/>
       <w:pPr>
         <w:tabs>
-          <w:tab w:val="num" w:pos="4320"/>
+          <w:tab w:val="num" w:pos="4669"/>
         </w:tabs>
-        <w:ind w:left="4320" w:hanging="360"/>
+        <w:ind w:left="4669" w:hanging="360"/>
       </w:pPr>
       <w:rPr>
         <w:rFonts w:ascii="Arial" w:hAnsi="Arial" w:hint="default"/>
@@ -6209,9 +6735,9 @@
       <w:lvlJc w:val="left"/>
       <w:pPr>
         <w:tabs>
-          <w:tab w:val="num" w:pos="5040"/>
+          <w:tab w:val="num" w:pos="5389"/>
         </w:tabs>
-        <w:ind w:left="5040" w:hanging="360"/>
+        <w:ind w:left="5389" w:hanging="360"/>
       </w:pPr>
       <w:rPr>
         <w:rFonts w:ascii="Arial" w:hAnsi="Arial" w:hint="default"/>
@@ -6224,9 +6750,9 @@
       <w:lvlJc w:val="left"/>
       <w:pPr>
         <w:tabs>
-          <w:tab w:val="num" w:pos="5760"/>
+          <w:tab w:val="num" w:pos="6109"/>
         </w:tabs>
-        <w:ind w:left="5760" w:hanging="360"/>
+        <w:ind w:left="6109" w:hanging="360"/>
       </w:pPr>
       <w:rPr>
         <w:rFonts w:ascii="Arial" w:hAnsi="Arial" w:hint="default"/>
@@ -6239,9 +6765,9 @@
       <w:lvlJc w:val="left"/>
       <w:pPr>
         <w:tabs>
-          <w:tab w:val="num" w:pos="6480"/>
+          <w:tab w:val="num" w:pos="6829"/>
         </w:tabs>
-        <w:ind w:left="6480" w:hanging="360"/>
+        <w:ind w:left="6829" w:hanging="360"/>
       </w:pPr>
       <w:rPr>
         <w:rFonts w:ascii="Arial" w:hAnsi="Arial" w:hint="default"/>
@@ -6345,9 +6871,9 @@
       <w:lvlJc w:val="left"/>
       <w:pPr>
         <w:tabs>
-          <w:tab w:val="num" w:pos="720"/>
+          <w:tab w:val="num" w:pos="1069"/>
         </w:tabs>
-        <w:ind w:left="720" w:hanging="360"/>
+        <w:ind w:left="1069" w:hanging="360"/>
       </w:pPr>
       <w:rPr>
         <w:rFonts w:ascii="Arial" w:hAnsi="Arial" w:hint="default"/>
@@ -6360,9 +6886,9 @@
       <w:lvlJc w:val="left"/>
       <w:pPr>
         <w:tabs>
-          <w:tab w:val="num" w:pos="1440"/>
+          <w:tab w:val="num" w:pos="1789"/>
         </w:tabs>
-        <w:ind w:left="1440" w:hanging="360"/>
+        <w:ind w:left="1789" w:hanging="360"/>
       </w:pPr>
       <w:rPr>
         <w:rFonts w:ascii="Arial" w:hAnsi="Arial" w:hint="default"/>
@@ -6375,9 +6901,9 @@
       <w:lvlJc w:val="left"/>
       <w:pPr>
         <w:tabs>
-          <w:tab w:val="num" w:pos="2160"/>
+          <w:tab w:val="num" w:pos="2509"/>
         </w:tabs>
-        <w:ind w:left="2160" w:hanging="360"/>
+        <w:ind w:left="2509" w:hanging="360"/>
       </w:pPr>
       <w:rPr>
         <w:rFonts w:ascii="Arial" w:hAnsi="Arial" w:hint="default"/>
@@ -6390,9 +6916,9 @@
       <w:lvlJc w:val="left"/>
       <w:pPr>
         <w:tabs>
-          <w:tab w:val="num" w:pos="2880"/>
+          <w:tab w:val="num" w:pos="3229"/>
         </w:tabs>
-        <w:ind w:left="2880" w:hanging="360"/>
+        <w:ind w:left="3229" w:hanging="360"/>
       </w:pPr>
       <w:rPr>
         <w:rFonts w:ascii="Arial" w:hAnsi="Arial" w:hint="default"/>
@@ -6405,9 +6931,9 @@
       <w:lvlJc w:val="left"/>
       <w:pPr>
         <w:tabs>
-          <w:tab w:val="num" w:pos="3600"/>
+          <w:tab w:val="num" w:pos="3949"/>
         </w:tabs>
-        <w:ind w:left="3600" w:hanging="360"/>
+        <w:ind w:left="3949" w:hanging="360"/>
       </w:pPr>
       <w:rPr>
         <w:rFonts w:ascii="Arial" w:hAnsi="Arial" w:hint="default"/>
@@ -6420,9 +6946,9 @@
       <w:lvlJc w:val="left"/>
       <w:pPr>
         <w:tabs>
-          <w:tab w:val="num" w:pos="4320"/>
+          <w:tab w:val="num" w:pos="4669"/>
         </w:tabs>
-        <w:ind w:left="4320" w:hanging="360"/>
+        <w:ind w:left="4669" w:hanging="360"/>
       </w:pPr>
       <w:rPr>
         <w:rFonts w:ascii="Arial" w:hAnsi="Arial" w:hint="default"/>
@@ -6435,9 +6961,9 @@
       <w:lvlJc w:val="left"/>
       <w:pPr>
         <w:tabs>
-          <w:tab w:val="num" w:pos="5040"/>
+          <w:tab w:val="num" w:pos="5389"/>
         </w:tabs>
-        <w:ind w:left="5040" w:hanging="360"/>
+        <w:ind w:left="5389" w:hanging="360"/>
       </w:pPr>
       <w:rPr>
         <w:rFonts w:ascii="Arial" w:hAnsi="Arial" w:hint="default"/>
@@ -6450,9 +6976,9 @@
       <w:lvlJc w:val="left"/>
       <w:pPr>
         <w:tabs>
-          <w:tab w:val="num" w:pos="5760"/>
+          <w:tab w:val="num" w:pos="6109"/>
         </w:tabs>
-        <w:ind w:left="5760" w:hanging="360"/>
+        <w:ind w:left="6109" w:hanging="360"/>
       </w:pPr>
       <w:rPr>
         <w:rFonts w:ascii="Arial" w:hAnsi="Arial" w:hint="default"/>
@@ -6465,9 +6991,9 @@
       <w:lvlJc w:val="left"/>
       <w:pPr>
         <w:tabs>
-          <w:tab w:val="num" w:pos="6480"/>
+          <w:tab w:val="num" w:pos="6829"/>
         </w:tabs>
-        <w:ind w:left="6480" w:hanging="360"/>
+        <w:ind w:left="6829" w:hanging="360"/>
       </w:pPr>
       <w:rPr>
         <w:rFonts w:ascii="Arial" w:hAnsi="Arial" w:hint="default"/>
@@ -7018,9 +7544,9 @@
       <w:lvlJc w:val="left"/>
       <w:pPr>
         <w:tabs>
-          <w:tab w:val="num" w:pos="720"/>
+          <w:tab w:val="num" w:pos="1069"/>
         </w:tabs>
-        <w:ind w:left="720" w:hanging="360"/>
+        <w:ind w:left="1069" w:hanging="360"/>
       </w:pPr>
       <w:rPr>
         <w:rFonts w:ascii="Arial" w:hAnsi="Arial" w:hint="default"/>
@@ -7033,9 +7559,9 @@
       <w:lvlJc w:val="left"/>
       <w:pPr>
         <w:tabs>
-          <w:tab w:val="num" w:pos="1440"/>
+          <w:tab w:val="num" w:pos="1789"/>
         </w:tabs>
-        <w:ind w:left="1440" w:hanging="360"/>
+        <w:ind w:left="1789" w:hanging="360"/>
       </w:pPr>
       <w:rPr>
         <w:rFonts w:ascii="Arial" w:hAnsi="Arial" w:hint="default"/>
@@ -7048,9 +7574,9 @@
       <w:lvlJc w:val="left"/>
       <w:pPr>
         <w:tabs>
-          <w:tab w:val="num" w:pos="2160"/>
+          <w:tab w:val="num" w:pos="2509"/>
         </w:tabs>
-        <w:ind w:left="2160" w:hanging="360"/>
+        <w:ind w:left="2509" w:hanging="360"/>
       </w:pPr>
       <w:rPr>
         <w:rFonts w:ascii="Arial" w:hAnsi="Arial" w:hint="default"/>
@@ -7063,9 +7589,9 @@
       <w:lvlJc w:val="left"/>
       <w:pPr>
         <w:tabs>
-          <w:tab w:val="num" w:pos="2880"/>
+          <w:tab w:val="num" w:pos="3229"/>
         </w:tabs>
-        <w:ind w:left="2880" w:hanging="360"/>
+        <w:ind w:left="3229" w:hanging="360"/>
       </w:pPr>
       <w:rPr>
         <w:rFonts w:ascii="Arial" w:hAnsi="Arial" w:hint="default"/>
@@ -7078,9 +7604,9 @@
       <w:lvlJc w:val="left"/>
       <w:pPr>
         <w:tabs>
-          <w:tab w:val="num" w:pos="3600"/>
+          <w:tab w:val="num" w:pos="3949"/>
         </w:tabs>
-        <w:ind w:left="3600" w:hanging="360"/>
+        <w:ind w:left="3949" w:hanging="360"/>
       </w:pPr>
       <w:rPr>
         <w:rFonts w:ascii="Arial" w:hAnsi="Arial" w:hint="default"/>
@@ -7093,9 +7619,9 @@
       <w:lvlJc w:val="left"/>
       <w:pPr>
         <w:tabs>
-          <w:tab w:val="num" w:pos="4320"/>
+          <w:tab w:val="num" w:pos="4669"/>
         </w:tabs>
-        <w:ind w:left="4320" w:hanging="360"/>
+        <w:ind w:left="4669" w:hanging="360"/>
       </w:pPr>
       <w:rPr>
         <w:rFonts w:ascii="Arial" w:hAnsi="Arial" w:hint="default"/>
@@ -7108,9 +7634,9 @@
       <w:lvlJc w:val="left"/>
       <w:pPr>
         <w:tabs>
-          <w:tab w:val="num" w:pos="5040"/>
+          <w:tab w:val="num" w:pos="5389"/>
         </w:tabs>
-        <w:ind w:left="5040" w:hanging="360"/>
+        <w:ind w:left="5389" w:hanging="360"/>
       </w:pPr>
       <w:rPr>
         <w:rFonts w:ascii="Arial" w:hAnsi="Arial" w:hint="default"/>
@@ -7123,9 +7649,9 @@
       <w:lvlJc w:val="left"/>
       <w:pPr>
         <w:tabs>
-          <w:tab w:val="num" w:pos="5760"/>
+          <w:tab w:val="num" w:pos="6109"/>
         </w:tabs>
-        <w:ind w:left="5760" w:hanging="360"/>
+        <w:ind w:left="6109" w:hanging="360"/>
       </w:pPr>
       <w:rPr>
         <w:rFonts w:ascii="Arial" w:hAnsi="Arial" w:hint="default"/>
@@ -7138,9 +7664,9 @@
       <w:lvlJc w:val="left"/>
       <w:pPr>
         <w:tabs>
-          <w:tab w:val="num" w:pos="6480"/>
+          <w:tab w:val="num" w:pos="6829"/>
         </w:tabs>
-        <w:ind w:left="6480" w:hanging="360"/>
+        <w:ind w:left="6829" w:hanging="360"/>
       </w:pPr>
       <w:rPr>
         <w:rFonts w:ascii="Arial" w:hAnsi="Arial" w:hint="default"/>
@@ -7158,9 +7684,9 @@
       <w:lvlJc w:val="left"/>
       <w:pPr>
         <w:tabs>
-          <w:tab w:val="num" w:pos="720"/>
+          <w:tab w:val="num" w:pos="1069"/>
         </w:tabs>
-        <w:ind w:left="720" w:hanging="360"/>
+        <w:ind w:left="1069" w:hanging="360"/>
       </w:pPr>
       <w:rPr>
         <w:rFonts w:ascii="Arial" w:hAnsi="Arial" w:hint="default"/>
@@ -7173,9 +7699,9 @@
       <w:lvlJc w:val="left"/>
       <w:pPr>
         <w:tabs>
-          <w:tab w:val="num" w:pos="1440"/>
+          <w:tab w:val="num" w:pos="1789"/>
         </w:tabs>
-        <w:ind w:left="1440" w:hanging="360"/>
+        <w:ind w:left="1789" w:hanging="360"/>
       </w:pPr>
       <w:rPr>
         <w:rFonts w:ascii="Arial" w:hAnsi="Arial" w:hint="default"/>
@@ -7188,9 +7714,9 @@
       <w:lvlJc w:val="left"/>
       <w:pPr>
         <w:tabs>
-          <w:tab w:val="num" w:pos="2160"/>
+          <w:tab w:val="num" w:pos="2509"/>
         </w:tabs>
-        <w:ind w:left="2160" w:hanging="360"/>
+        <w:ind w:left="2509" w:hanging="360"/>
       </w:pPr>
       <w:rPr>
         <w:rFonts w:ascii="Arial" w:hAnsi="Arial" w:hint="default"/>
@@ -7203,9 +7729,9 @@
       <w:lvlJc w:val="left"/>
       <w:pPr>
         <w:tabs>
-          <w:tab w:val="num" w:pos="2880"/>
+          <w:tab w:val="num" w:pos="3229"/>
         </w:tabs>
-        <w:ind w:left="2880" w:hanging="360"/>
+        <w:ind w:left="3229" w:hanging="360"/>
       </w:pPr>
       <w:rPr>
         <w:rFonts w:ascii="Arial" w:hAnsi="Arial" w:hint="default"/>
@@ -7218,9 +7744,9 @@
       <w:lvlJc w:val="left"/>
       <w:pPr>
         <w:tabs>
-          <w:tab w:val="num" w:pos="3600"/>
+          <w:tab w:val="num" w:pos="3949"/>
         </w:tabs>
-        <w:ind w:left="3600" w:hanging="360"/>
+        <w:ind w:left="3949" w:hanging="360"/>
       </w:pPr>
       <w:rPr>
         <w:rFonts w:ascii="Arial" w:hAnsi="Arial" w:hint="default"/>
@@ -7233,9 +7759,9 @@
       <w:lvlJc w:val="left"/>
       <w:pPr>
         <w:tabs>
-          <w:tab w:val="num" w:pos="4320"/>
+          <w:tab w:val="num" w:pos="4669"/>
         </w:tabs>
-        <w:ind w:left="4320" w:hanging="360"/>
+        <w:ind w:left="4669" w:hanging="360"/>
       </w:pPr>
       <w:rPr>
         <w:rFonts w:ascii="Arial" w:hAnsi="Arial" w:hint="default"/>
@@ -7248,9 +7774,9 @@
       <w:lvlJc w:val="left"/>
       <w:pPr>
         <w:tabs>
-          <w:tab w:val="num" w:pos="5040"/>
+          <w:tab w:val="num" w:pos="5389"/>
         </w:tabs>
-        <w:ind w:left="5040" w:hanging="360"/>
+        <w:ind w:left="5389" w:hanging="360"/>
       </w:pPr>
       <w:rPr>
         <w:rFonts w:ascii="Arial" w:hAnsi="Arial" w:hint="default"/>
@@ -7263,9 +7789,9 @@
       <w:lvlJc w:val="left"/>
       <w:pPr>
         <w:tabs>
-          <w:tab w:val="num" w:pos="5760"/>
+          <w:tab w:val="num" w:pos="6109"/>
         </w:tabs>
-        <w:ind w:left="5760" w:hanging="360"/>
+        <w:ind w:left="6109" w:hanging="360"/>
       </w:pPr>
       <w:rPr>
         <w:rFonts w:ascii="Arial" w:hAnsi="Arial" w:hint="default"/>
@@ -7278,9 +7804,9 @@
       <w:lvlJc w:val="left"/>
       <w:pPr>
         <w:tabs>
-          <w:tab w:val="num" w:pos="6480"/>
+          <w:tab w:val="num" w:pos="6829"/>
         </w:tabs>
-        <w:ind w:left="6480" w:hanging="360"/>
+        <w:ind w:left="6829" w:hanging="360"/>
       </w:pPr>
       <w:rPr>
         <w:rFonts w:ascii="Arial" w:hAnsi="Arial" w:hint="default"/>
@@ -7545,11 +8071,12 @@
     <w:uiPriority w:val="9"/>
     <w:unhideWhenUsed/>
     <w:qFormat/>
-    <w:rsid w:val="005E3C8E"/>
+    <w:rsid w:val="006F340D"/>
     <w:pPr>
       <w:keepNext/>
       <w:keepLines/>
       <w:spacing w:before="200" w:after="0"/>
+      <w:ind w:left="709"/>
       <w:outlineLvl w:val="2"/>
     </w:pPr>
     <w:rPr>
@@ -7557,6 +8084,7 @@
       <w:b/>
       <w:bCs/>
       <w:color w:val="4F81BD" w:themeColor="accent1"/>
+      <w:sz w:val="28"/>
       <w:szCs w:val="21"/>
     </w:rPr>
   </w:style>
@@ -7848,13 +8376,13 @@
     <w:basedOn w:val="DefaultParagraphFont"/>
     <w:link w:val="Heading3"/>
     <w:uiPriority w:val="9"/>
-    <w:rsid w:val="005E3C8E"/>
+    <w:rsid w:val="006F340D"/>
     <w:rPr>
       <w:rFonts w:asciiTheme="majorHAnsi" w:eastAsiaTheme="majorEastAsia" w:hAnsiTheme="majorHAnsi" w:cs="Mangal"/>
       <w:b/>
       <w:bCs/>
       <w:color w:val="4F81BD" w:themeColor="accent1"/>
-      <w:sz w:val="24"/>
+      <w:sz w:val="28"/>
       <w:szCs w:val="21"/>
       <w:lang w:eastAsia="zh-CN" w:bidi="hi-IN"/>
     </w:rPr>
@@ -8775,7 +9303,7 @@
 </file>
 
 <file path=customXml/itemProps1.xml><?xml version="1.0" encoding="utf-8"?>
-<ds:datastoreItem xmlns:ds="http://schemas.openxmlformats.org/officeDocument/2006/customXml" ds:itemID="{A9BCD153-38E0-4669-803E-90CE75665896}">
+<ds:datastoreItem xmlns:ds="http://schemas.openxmlformats.org/officeDocument/2006/customXml" ds:itemID="{C7EE8D95-D13E-4C8B-A194-4F7B56DA00A5}">
   <ds:schemaRefs>
     <ds:schemaRef ds:uri="http://schemas.openxmlformats.org/officeDocument/2006/bibliography"/>
   </ds:schemaRefs>

</xml_diff>

<commit_message>
More indentation adjustments -JH
</commit_message>
<xml_diff>
--- a/Analysis Document draft.docx
+++ b/Analysis Document draft.docx
@@ -2941,7 +2941,7 @@
           <v:shape id="_x0000_i1025" type="#_x0000_t75" style="width:498pt;height:282.75pt" o:ole="">
             <v:imagedata r:id="rId8" o:title=""/>
           </v:shape>
-          <o:OLEObject Type="Embed" ProgID="SmartDraw.2" ShapeID="_x0000_i1025" DrawAspect="Content" ObjectID="_1454181261" r:id="rId9"/>
+          <o:OLEObject Type="Embed" ProgID="SmartDraw.2" ShapeID="_x0000_i1025" DrawAspect="Content" ObjectID="_1454181828" r:id="rId9"/>
         </w:object>
       </w:r>
     </w:p>
@@ -5196,16 +5196,25 @@
       </w:r>
     </w:p>
     <w:p>
+      <w:pPr>
+        <w:ind w:left="720"/>
+      </w:pPr>
       <w:r>
         <w:t>Object Models are object-related diagrams of pages and pages of source code, and represent an overall organization of object types and their relationships. Although they don’t have a fine level of detail and can lack precision, they are easy to understand and provide a more appropriate “big picture” of the solution.</w:t>
       </w:r>
     </w:p>
     <w:p>
+      <w:pPr>
+        <w:ind w:left="720"/>
+      </w:pPr>
       <w:r>
         <w:t xml:space="preserve">The purpose of Object Modeling is to represent objects from the “client world” as programming classes and objects. Even though these objects have a name similar to a concept from the problem domain, classes and objects are defined in their source code to behave and represent a related object from the “real world” that is needed in the system. Moreover, Object Models describes how this classes will work together to supply the client desired functionality by the type of link between them. </w:t>
       </w:r>
     </w:p>
     <w:p>
+      <w:pPr>
+        <w:ind w:left="720"/>
+      </w:pPr>
       <w:r>
         <w:t>The Sunshine Online Car System will contain the following classes:</w:t>
       </w:r>
@@ -5223,6 +5232,7 @@
         </w:tabs>
         <w:suppressAutoHyphens/>
         <w:spacing w:after="200" w:line="276" w:lineRule="auto"/>
+        <w:ind w:left="720" w:firstLine="0"/>
         <w:rPr>
           <w:b/>
         </w:rPr>
@@ -5247,6 +5257,7 @@
         </w:tabs>
         <w:suppressAutoHyphens/>
         <w:spacing w:after="200" w:line="276" w:lineRule="auto"/>
+        <w:ind w:left="720" w:firstLine="0"/>
         <w:rPr>
           <w:b/>
         </w:rPr>
@@ -5271,6 +5282,7 @@
         </w:tabs>
         <w:suppressAutoHyphens/>
         <w:spacing w:after="200" w:line="276" w:lineRule="auto"/>
+        <w:ind w:left="720" w:firstLine="0"/>
         <w:rPr>
           <w:b/>
         </w:rPr>
@@ -5301,6 +5313,7 @@
         </w:tabs>
         <w:suppressAutoHyphens/>
         <w:spacing w:after="200" w:line="276" w:lineRule="auto"/>
+        <w:ind w:left="720" w:firstLine="0"/>
         <w:rPr>
           <w:b/>
         </w:rPr>
@@ -5325,6 +5338,7 @@
         </w:tabs>
         <w:suppressAutoHyphens/>
         <w:spacing w:after="200" w:line="276" w:lineRule="auto"/>
+        <w:ind w:left="720" w:firstLine="0"/>
         <w:rPr>
           <w:b/>
         </w:rPr>
@@ -5349,6 +5363,7 @@
         </w:tabs>
         <w:suppressAutoHyphens/>
         <w:spacing w:after="200" w:line="276" w:lineRule="auto"/>
+        <w:ind w:left="720" w:firstLine="0"/>
         <w:rPr>
           <w:b/>
         </w:rPr>
@@ -5373,6 +5388,7 @@
         </w:tabs>
         <w:suppressAutoHyphens/>
         <w:spacing w:after="200" w:line="276" w:lineRule="auto"/>
+        <w:ind w:left="720" w:firstLine="0"/>
         <w:rPr>
           <w:b/>
         </w:rPr>
@@ -5397,6 +5413,7 @@
         </w:tabs>
         <w:suppressAutoHyphens/>
         <w:spacing w:after="200" w:line="276" w:lineRule="auto"/>
+        <w:ind w:left="720" w:firstLine="0"/>
         <w:rPr>
           <w:b/>
         </w:rPr>
@@ -5421,6 +5438,7 @@
         </w:tabs>
         <w:suppressAutoHyphens/>
         <w:spacing w:after="200" w:line="276" w:lineRule="auto"/>
+        <w:ind w:left="720" w:firstLine="0"/>
         <w:rPr>
           <w:b/>
         </w:rPr>
@@ -5434,6 +5452,7 @@
     </w:p>
     <w:p>
       <w:pPr>
+        <w:ind w:left="720"/>
         <w:rPr>
           <w:b/>
         </w:rPr>
@@ -5452,6 +5471,9 @@
       </w:r>
     </w:p>
     <w:p>
+      <w:pPr>
+        <w:ind w:left="720"/>
+      </w:pPr>
       <w:r>
         <w:t xml:space="preserve">The </w:t>
       </w:r>
@@ -5487,6 +5509,9 @@
       </w:r>
     </w:p>
     <w:p>
+      <w:pPr>
+        <w:ind w:left="720"/>
+      </w:pPr>
       <w:r>
         <w:t xml:space="preserve">The principal attributes are </w:t>
       </w:r>
@@ -5607,6 +5632,7 @@
     <w:p/>
     <w:p>
       <w:pPr>
+        <w:ind w:left="720"/>
         <w:rPr>
           <w:b/>
         </w:rPr>
@@ -5625,6 +5651,9 @@
       </w:r>
     </w:p>
     <w:p>
+      <w:pPr>
+        <w:ind w:left="720"/>
+      </w:pPr>
       <w:r>
         <w:t>The</w:t>
       </w:r>
@@ -5720,6 +5749,7 @@
     </w:p>
     <w:p>
       <w:pPr>
+        <w:ind w:left="720"/>
         <w:rPr>
           <w:b/>
         </w:rPr>
@@ -5732,6 +5762,9 @@
       </w:r>
     </w:p>
     <w:p>
+      <w:pPr>
+        <w:ind w:left="720"/>
+      </w:pPr>
       <w:r>
         <w:t xml:space="preserve">The Admin User class inherits from the User class; however, its functionalities are different. It is in this class scope to: </w:t>
       </w:r>
@@ -5773,6 +5806,9 @@
       </w:r>
     </w:p>
     <w:p>
+      <w:pPr>
+        <w:ind w:left="720"/>
+      </w:pPr>
       <w:r>
         <w:lastRenderedPageBreak/>
         <w:t>Another Admin User responsibility is to confirm or ship cars from inventory.</w:t>
@@ -5842,6 +5878,7 @@
     <w:p/>
     <w:p>
       <w:pPr>
+        <w:ind w:left="720"/>
         <w:rPr>
           <w:b/>
         </w:rPr>
@@ -5854,11 +5891,17 @@
       </w:r>
     </w:p>
     <w:p>
+      <w:pPr>
+        <w:ind w:left="720"/>
+      </w:pPr>
       <w:r>
         <w:t xml:space="preserve">The Regular User class will be distinctive because it will contain an attribute of class Credit Card. It will be constrained that at least one Credit Card is associated with the Regular User, but there will be no maximum in the quantity of this object for the Regular User class. The User will have full access and control over his/her Credit Card objects, being able to add, edit or remove them at any time. </w:t>
       </w:r>
     </w:p>
     <w:p>
+      <w:pPr>
+        <w:ind w:left="720"/>
+      </w:pPr>
       <w:r>
         <w:t>The Regular User profile will consist in those attributes inherited from the User class except for the username. The Regular User profile will another feature left for the user to update. Regular User can purchase Car with Credit Card and there is no limit about the maximum Car objects a regular User can purchased. The more the better will be for the business.</w:t>
       </w:r>
@@ -5921,6 +5964,7 @@
     </w:p>
     <w:p>
       <w:pPr>
+        <w:ind w:left="720"/>
         <w:rPr>
           <w:b/>
         </w:rPr>
@@ -5933,6 +5977,9 @@
       </w:r>
     </w:p>
     <w:p>
+      <w:pPr>
+        <w:ind w:left="720"/>
+      </w:pPr>
       <w:r>
         <w:lastRenderedPageBreak/>
         <w:t xml:space="preserve">The </w:t>
@@ -6003,12 +6050,16 @@
       </w:r>
     </w:p>
     <w:p>
+      <w:pPr>
+        <w:ind w:left="720"/>
+      </w:pPr>
       <w:r>
         <w:t>The relation between class Inventory and Car will be from one to many. The Inventory class allows many Cars object and again there is no limit on the maximum number of Car object within the inventory class.</w:t>
       </w:r>
     </w:p>
     <w:p>
       <w:pPr>
+        <w:ind w:left="720"/>
         <w:rPr>
           <w:b/>
         </w:rPr>
@@ -6021,6 +6072,9 @@
       </w:r>
     </w:p>
     <w:p>
+      <w:pPr>
+        <w:ind w:left="720"/>
+      </w:pPr>
       <w:r>
         <w:t>The Car class has attributes as follows: VIN (Vehicle Identification Number), Make-Model, Year, Price, Mileage, Color and Color Details, Condition and Comments, Pictures and Car Status. The VIN number will be unique for each car, Price value can’t be zero or negative and the Comments attribute will contain any specific luxury or especial feature within the car. This class will include a maximum of five pictures represented by class Picture. Finally, the Car Status attribute will provide the current status of the Car class (e.g. SOLD, AVAILABE).</w:t>
       </w:r>
@@ -6083,6 +6137,7 @@
     </w:p>
     <w:p>
       <w:pPr>
+        <w:ind w:left="720"/>
         <w:rPr>
           <w:b/>
         </w:rPr>
@@ -6095,6 +6150,9 @@
       </w:r>
     </w:p>
     <w:p>
+      <w:pPr>
+        <w:ind w:left="720"/>
+      </w:pPr>
       <w:r>
         <w:lastRenderedPageBreak/>
         <w:t>The functionality of this class is to model an image of the Car. This will be done by providing the address in hard drive where this picture is located.</w:t>
@@ -6166,6 +6224,7 @@
         <w:tabs>
           <w:tab w:val="left" w:pos="1170"/>
         </w:tabs>
+        <w:ind w:left="720"/>
         <w:rPr>
           <w:b/>
         </w:rPr>
@@ -6178,6 +6237,9 @@
       </w:r>
     </w:p>
     <w:p>
+      <w:pPr>
+        <w:ind w:left="720"/>
+      </w:pPr>
       <w:r>
         <w:t>The Credit Card class attributes are the name of the person in that Credit Card class, the Credit Card number, expiration date, security code and the type. This class will always be an attribute of the Regular User class and never instantiated from other class</w:t>
       </w:r>
@@ -6243,6 +6305,10 @@
     <w:p/>
     <w:p>
       <w:pPr>
+        <w:tabs>
+          <w:tab w:val="left" w:pos="90"/>
+        </w:tabs>
+        <w:ind w:left="720"/>
         <w:rPr>
           <w:b/>
         </w:rPr>
@@ -6255,11 +6321,23 @@
       </w:r>
     </w:p>
     <w:p>
+      <w:pPr>
+        <w:tabs>
+          <w:tab w:val="left" w:pos="90"/>
+        </w:tabs>
+        <w:ind w:left="720"/>
+      </w:pPr>
       <w:r>
         <w:t xml:space="preserve">The responsibility of the transaction class is to define the type of transaction. So far in this implementation we only purchase cars but other transaction types can be implemented here. </w:t>
       </w:r>
     </w:p>
     <w:p>
+      <w:pPr>
+        <w:tabs>
+          <w:tab w:val="left" w:pos="90"/>
+        </w:tabs>
+        <w:ind w:left="720"/>
+      </w:pPr>
       <w:r>
         <w:rPr>
           <w:noProof/>
@@ -6313,12 +6391,18 @@
       </w:r>
     </w:p>
     <w:p>
-      <w:r>
-        <w:t xml:space="preserve">The Regular Purchase method is to be called by a Regular User class and defined to sale one object of type Car to the user. It is expected to estimate time of delivery and to change the Car Status </w:t>
+      <w:pPr>
+        <w:tabs>
+          <w:tab w:val="left" w:pos="90"/>
+        </w:tabs>
+        <w:ind w:left="720"/>
+      </w:pPr>
+      <w:r>
+        <w:t xml:space="preserve">The Regular Purchase method is to be called by a Regular User class and defined to sale one object of type Car to the user. It is expected to estimate time of delivery and to change the </w:t>
       </w:r>
       <w:r>
         <w:lastRenderedPageBreak/>
-        <w:t>property in the Car class, as well as charging the price of the object Car into the Regular User Credit Card object.</w:t>
+        <w:t>Car Status property in the Car class, as well as charging the price of the object Car into the Regular User Credit Card object.</w:t>
       </w:r>
     </w:p>
     <w:p>
@@ -6784,7 +6868,7 @@
       <w:lvlText w:val="%1."/>
       <w:lvlJc w:val="left"/>
       <w:pPr>
-        <w:ind w:left="720" w:hanging="360"/>
+        <w:ind w:left="2116" w:hanging="360"/>
       </w:pPr>
     </w:lvl>
     <w:lvl w:ilvl="1" w:tplc="04090019" w:tentative="1">
@@ -6793,7 +6877,7 @@
       <w:lvlText w:val="%2."/>
       <w:lvlJc w:val="left"/>
       <w:pPr>
-        <w:ind w:left="1440" w:hanging="360"/>
+        <w:ind w:left="2836" w:hanging="360"/>
       </w:pPr>
     </w:lvl>
     <w:lvl w:ilvl="2" w:tplc="0409001B" w:tentative="1">
@@ -6802,7 +6886,7 @@
       <w:lvlText w:val="%3."/>
       <w:lvlJc w:val="right"/>
       <w:pPr>
-        <w:ind w:left="2160" w:hanging="180"/>
+        <w:ind w:left="3556" w:hanging="180"/>
       </w:pPr>
     </w:lvl>
     <w:lvl w:ilvl="3" w:tplc="0409000F" w:tentative="1">
@@ -6811,7 +6895,7 @@
       <w:lvlText w:val="%4."/>
       <w:lvlJc w:val="left"/>
       <w:pPr>
-        <w:ind w:left="2880" w:hanging="360"/>
+        <w:ind w:left="4276" w:hanging="360"/>
       </w:pPr>
     </w:lvl>
     <w:lvl w:ilvl="4" w:tplc="04090019" w:tentative="1">
@@ -6820,7 +6904,7 @@
       <w:lvlText w:val="%5."/>
       <w:lvlJc w:val="left"/>
       <w:pPr>
-        <w:ind w:left="3600" w:hanging="360"/>
+        <w:ind w:left="4996" w:hanging="360"/>
       </w:pPr>
     </w:lvl>
     <w:lvl w:ilvl="5" w:tplc="0409001B" w:tentative="1">
@@ -6829,7 +6913,7 @@
       <w:lvlText w:val="%6."/>
       <w:lvlJc w:val="right"/>
       <w:pPr>
-        <w:ind w:left="4320" w:hanging="180"/>
+        <w:ind w:left="5716" w:hanging="180"/>
       </w:pPr>
     </w:lvl>
     <w:lvl w:ilvl="6" w:tplc="0409000F" w:tentative="1">
@@ -6838,7 +6922,7 @@
       <w:lvlText w:val="%7."/>
       <w:lvlJc w:val="left"/>
       <w:pPr>
-        <w:ind w:left="5040" w:hanging="360"/>
+        <w:ind w:left="6436" w:hanging="360"/>
       </w:pPr>
     </w:lvl>
     <w:lvl w:ilvl="7" w:tplc="04090019" w:tentative="1">
@@ -6847,7 +6931,7 @@
       <w:lvlText w:val="%8."/>
       <w:lvlJc w:val="left"/>
       <w:pPr>
-        <w:ind w:left="5760" w:hanging="360"/>
+        <w:ind w:left="7156" w:hanging="360"/>
       </w:pPr>
     </w:lvl>
     <w:lvl w:ilvl="8" w:tplc="0409001B" w:tentative="1">
@@ -6856,7 +6940,7 @@
       <w:lvlText w:val="%9."/>
       <w:lvlJc w:val="right"/>
       <w:pPr>
-        <w:ind w:left="6480" w:hanging="180"/>
+        <w:ind w:left="7876" w:hanging="180"/>
       </w:pPr>
     </w:lvl>
   </w:abstractNum>
@@ -9303,7 +9387,7 @@
 </file>
 
 <file path=customXml/itemProps1.xml><?xml version="1.0" encoding="utf-8"?>
-<ds:datastoreItem xmlns:ds="http://schemas.openxmlformats.org/officeDocument/2006/customXml" ds:itemID="{C7EE8D95-D13E-4C8B-A194-4F7B56DA00A5}">
+<ds:datastoreItem xmlns:ds="http://schemas.openxmlformats.org/officeDocument/2006/customXml" ds:itemID="{1885B32C-4539-44DB-95F8-433EA047AA0F}">
   <ds:schemaRefs>
     <ds:schemaRef ds:uri="http://schemas.openxmlformats.org/officeDocument/2006/bibliography"/>
   </ds:schemaRefs>

</xml_diff>